<commit_message>
Add new contents to the paper.
</commit_message>
<xml_diff>
--- a/paper/Manuscript.docx
+++ b/paper/Manuscript.docx
@@ -345,23 +345,16 @@
           <w:rFonts w:ascii="Times New Roman" w:hAnsi="Times New Roman" w:cs="Times New Roman"/>
           <w:szCs w:val="24"/>
         </w:rPr>
-        <w:t>In the past decade we witness a proliferation of data-driven approach for designing protein-ligand scoring function….</w:t>
-      </w:r>
-    </w:p>
-    <w:p>
-      <w:pPr>
-        <w:rPr>
-          <w:rFonts w:ascii="Times New Roman" w:hAnsi="Times New Roman" w:cs="Times New Roman"/>
-          <w:szCs w:val="24"/>
-        </w:rPr>
-      </w:pPr>
-      <w:r>
-        <w:rPr>
-          <w:rFonts w:ascii="Times New Roman" w:hAnsi="Times New Roman" w:cs="Times New Roman"/>
-          <w:szCs w:val="24"/>
-        </w:rPr>
-        <w:t>Classification to ML and DL-based…</w:t>
-      </w:r>
+        <w:t>In the past decade, we have witnessed a proliferation of data-driven approaches for designing protein-ligand scoring functions, which scientists apply to predict the binding affinity of a protein-ligand complex. These new scoring functions employ traditional machine learning (ML) and deep learning algorithms (DL) for deriving a relationship between binding affinity quantity and a representation of the protein-ligand complex.</w:t>
+      </w:r>
+    </w:p>
+    <w:p>
+      <w:pPr>
+        <w:rPr>
+          <w:rFonts w:ascii="Times New Roman" w:hAnsi="Times New Roman" w:cs="Times New Roman"/>
+          <w:szCs w:val="24"/>
+        </w:rPr>
+      </w:pPr>
     </w:p>
     <w:p>
       <w:pPr>
@@ -640,7 +633,6 @@
           <w:rFonts w:ascii="Times New Roman" w:hAnsi="Times New Roman" w:cs="Times New Roman"/>
           <w:szCs w:val="24"/>
         </w:rPr>
-        <w:lastRenderedPageBreak/>
         <w:t xml:space="preserve">2- </w:t>
       </w:r>
       <w:r>
@@ -744,7 +736,45 @@
           <w:rFonts w:ascii="Times New Roman" w:hAnsi="Times New Roman" w:cs="Times New Roman"/>
           <w:szCs w:val="24"/>
         </w:rPr>
-        <w:t>. In this technique, the authors represented a protein-ligand complex by counting the number of occurrences of a specific pair of protein and ligand atoms below a distance threshold. Nine elemental atom types (H, C, O, N, F, P, S, Cl, Br, and I) were allocated for protein and ligand. The following formula calculates the occurrence (1):</w:t>
+        <w:t xml:space="preserve">. In this technique, the authors represented a protein-ligand complex by counting the number of occurrences of a specific pair of protein and ligand atoms below a distance threshold. </w:t>
+      </w:r>
+      <w:r>
+        <w:rPr>
+          <w:rFonts w:ascii="Times New Roman" w:hAnsi="Times New Roman" w:cs="Times New Roman"/>
+          <w:szCs w:val="24"/>
+        </w:rPr>
+        <w:t>Ten</w:t>
+      </w:r>
+      <w:r>
+        <w:rPr>
+          <w:rFonts w:ascii="Times New Roman" w:hAnsi="Times New Roman" w:cs="Times New Roman"/>
+          <w:szCs w:val="24"/>
+        </w:rPr>
+        <w:t xml:space="preserve"> elemental atom types (H, C, O, N, F, P, S, Cl, Br, and I) were allocated for protein and ligand</w:t>
+      </w:r>
+      <w:r>
+        <w:t xml:space="preserve"> </w:t>
+      </w:r>
+      <w:r>
+        <w:rPr>
+          <w:rFonts w:ascii="Times New Roman" w:hAnsi="Times New Roman" w:cs="Times New Roman"/>
+          <w:szCs w:val="24"/>
+        </w:rPr>
+        <w:t>, although in its original implementation, t</w:t>
+      </w:r>
+      <w:r>
+        <w:rPr>
+          <w:rFonts w:ascii="Times New Roman" w:hAnsi="Times New Roman" w:cs="Times New Roman"/>
+          <w:szCs w:val="24"/>
+        </w:rPr>
+        <w:t>he Hydrogen element was omitted</w:t>
+      </w:r>
+      <w:r>
+        <w:rPr>
+          <w:rFonts w:ascii="Times New Roman" w:hAnsi="Times New Roman" w:cs="Times New Roman"/>
+          <w:szCs w:val="24"/>
+        </w:rPr>
+        <w:t>. The following formula calculates the occurrence (1):</w:t>
       </w:r>
     </w:p>
     <w:p>
@@ -1177,14 +1207,36 @@
           <w:szCs w:val="24"/>
         </w:rPr>
       </w:pPr>
-    </w:p>
-    <w:p>
-      <w:pPr>
-        <w:rPr>
-          <w:rFonts w:ascii="Times New Roman" w:hAnsi="Times New Roman" w:cs="Times New Roman"/>
-          <w:szCs w:val="24"/>
-        </w:rPr>
-      </w:pPr>
+      <w:r>
+        <w:rPr>
+          <w:rFonts w:ascii="Times New Roman" w:hAnsi="Times New Roman" w:cs="Times New Roman"/>
+          <w:szCs w:val="24"/>
+        </w:rPr>
+        <w:t>Distance-Weighted Interatomic Contact</w:t>
+      </w:r>
+    </w:p>
+    <w:p>
+      <w:pPr>
+        <w:rPr>
+          <w:rFonts w:ascii="Times New Roman" w:hAnsi="Times New Roman" w:cs="Times New Roman"/>
+          <w:szCs w:val="24"/>
+        </w:rPr>
+      </w:pPr>
+    </w:p>
+    <w:p>
+      <w:pPr>
+        <w:rPr>
+          <w:rFonts w:ascii="Times New Roman" w:hAnsi="Times New Roman" w:cs="Times New Roman"/>
+          <w:szCs w:val="24"/>
+        </w:rPr>
+      </w:pPr>
+      <w:r>
+        <w:rPr>
+          <w:rFonts w:ascii="Times New Roman" w:hAnsi="Times New Roman" w:cs="Times New Roman"/>
+          <w:szCs w:val="24"/>
+        </w:rPr>
+        <w:t>Distance-weighted interatomic contact (DWIC) was employed by ET-Score</w:t>
+      </w:r>
       <w:r>
         <w:rPr>
           <w:rFonts w:ascii="Times New Roman" w:hAnsi="Times New Roman" w:cs="Times New Roman"/>
@@ -1192,110 +1244,265 @@
         </w:rPr>
         <w:t xml:space="preserve"> </w:t>
       </w:r>
-    </w:p>
-    <w:p>
-      <w:pPr>
-        <w:rPr>
-          <w:rFonts w:ascii="Times New Roman" w:hAnsi="Times New Roman" w:cs="Times New Roman"/>
-          <w:szCs w:val="24"/>
-        </w:rPr>
-      </w:pPr>
-    </w:p>
-    <w:p>
-      <w:pPr>
-        <w:rPr>
-          <w:rFonts w:ascii="Times New Roman" w:hAnsi="Times New Roman" w:cs="Times New Roman"/>
-          <w:szCs w:val="24"/>
-        </w:rPr>
-      </w:pPr>
-    </w:p>
-    <w:p>
-      <w:pPr>
-        <w:rPr>
-          <w:rFonts w:ascii="Times New Roman" w:hAnsi="Times New Roman" w:cs="Times New Roman"/>
-          <w:szCs w:val="24"/>
-        </w:rPr>
-      </w:pPr>
-    </w:p>
-    <w:p>
-      <w:pPr>
-        <w:rPr>
-          <w:rFonts w:ascii="Times New Roman" w:hAnsi="Times New Roman" w:cs="Times New Roman"/>
-          <w:szCs w:val="24"/>
-        </w:rPr>
-      </w:pPr>
-    </w:p>
-    <w:p>
-      <w:pPr>
-        <w:rPr>
-          <w:rFonts w:ascii="Times New Roman" w:hAnsi="Times New Roman" w:cs="Times New Roman"/>
-          <w:szCs w:val="24"/>
-        </w:rPr>
-      </w:pPr>
-    </w:p>
-    <w:p>
-      <w:pPr>
-        <w:rPr>
-          <w:rFonts w:ascii="Times New Roman" w:hAnsi="Times New Roman" w:cs="Times New Roman"/>
-          <w:szCs w:val="24"/>
-        </w:rPr>
-      </w:pPr>
-    </w:p>
-    <w:p>
-      <w:pPr>
-        <w:rPr>
-          <w:rFonts w:ascii="Times New Roman" w:hAnsi="Times New Roman" w:cs="Times New Roman"/>
-          <w:szCs w:val="24"/>
-        </w:rPr>
-      </w:pPr>
-    </w:p>
-    <w:p>
-      <w:pPr>
-        <w:rPr>
-          <w:rFonts w:ascii="Times New Roman" w:hAnsi="Times New Roman" w:cs="Times New Roman"/>
-          <w:szCs w:val="24"/>
-        </w:rPr>
-      </w:pPr>
-    </w:p>
-    <w:p>
-      <w:pPr>
-        <w:rPr>
-          <w:rFonts w:ascii="Times New Roman" w:hAnsi="Times New Roman" w:cs="Times New Roman"/>
-          <w:szCs w:val="24"/>
-        </w:rPr>
-      </w:pPr>
-    </w:p>
-    <w:p>
-      <w:pPr>
-        <w:rPr>
-          <w:rFonts w:ascii="Times New Roman" w:hAnsi="Times New Roman" w:cs="Times New Roman"/>
-          <w:szCs w:val="24"/>
-        </w:rPr>
-      </w:pPr>
-    </w:p>
-    <w:p>
-      <w:pPr>
-        <w:rPr>
-          <w:rFonts w:ascii="Times New Roman" w:hAnsi="Times New Roman" w:cs="Times New Roman"/>
-          <w:szCs w:val="24"/>
-        </w:rPr>
-      </w:pPr>
-    </w:p>
-    <w:p>
-      <w:pPr>
-        <w:rPr>
-          <w:rFonts w:ascii="Times New Roman" w:hAnsi="Times New Roman" w:cs="Times New Roman"/>
-          <w:szCs w:val="24"/>
-        </w:rPr>
-      </w:pPr>
-    </w:p>
-    <w:p>
-      <w:pPr>
-        <w:rPr>
-          <w:rFonts w:ascii="Times New Roman" w:hAnsi="Times New Roman" w:cs="Times New Roman"/>
-          <w:szCs w:val="24"/>
-        </w:rPr>
-      </w:pPr>
+      <w:r>
+        <w:rPr>
+          <w:rFonts w:ascii="Times New Roman" w:hAnsi="Times New Roman" w:cs="Times New Roman"/>
+          <w:szCs w:val="24"/>
+        </w:rPr>
+        <w:fldChar w:fldCharType="begin"/>
+      </w:r>
+      <w:r>
+        <w:rPr>
+          <w:rFonts w:ascii="Times New Roman" w:hAnsi="Times New Roman" w:cs="Times New Roman"/>
+          <w:szCs w:val="24"/>
+        </w:rPr>
+        <w:instrText xml:space="preserve"> ADDIN EN.CITE &lt;EndNote&gt;&lt;Cite&gt;&lt;Author&gt;Rayka&lt;/Author&gt;&lt;Year&gt;2021&lt;/Year&gt;&lt;RecNum&gt;2&lt;/RecNum&gt;&lt;DisplayText&gt;[2]&lt;/DisplayText&gt;&lt;record&gt;&lt;rec-number&gt;2&lt;/rec-number&gt;&lt;foreign-keys&gt;&lt;key app="EN" db-id="wtr02z528wfwetee9wc5ax5j09590xrx2vfx" timestamp="1710918029"&gt;2&lt;/key&gt;&lt;/foreign-keys&gt;&lt;ref-type name="Journal Article"&gt;17&lt;/ref-type&gt;&lt;contributors&gt;&lt;authors&gt;&lt;author&gt;Rayka, Milad&lt;/author&gt;&lt;author&gt;Karimi‐Jafari, Mohammad Hossein&lt;/author&gt;&lt;author&gt;Firouzi, Rohoullah&lt;/author&gt;&lt;/authors&gt;&lt;/contributors&gt;&lt;titles&gt;&lt;title&gt;ET‐score: Improving Protein‐ligand Binding Affinity Prediction Based on Distance‐weighted Interatomic Contact Features Using Extremely Randomized Trees Algorithm&lt;/title&gt;&lt;secondary-title&gt;Molecular Informatics&lt;/secondary-title&gt;&lt;/titles&gt;&lt;periodical&gt;&lt;full-title&gt;Molecular Informatics&lt;/full-title&gt;&lt;/periodical&gt;&lt;pages&gt;2060084&lt;/pages&gt;&lt;volume&gt;40&lt;/volume&gt;&lt;number&gt;8&lt;/number&gt;&lt;dates&gt;&lt;year&gt;2021&lt;/year&gt;&lt;/dates&gt;&lt;isbn&gt;1868-1743&lt;/isbn&gt;&lt;urls&gt;&lt;/urls&gt;&lt;/record&gt;&lt;/Cite&gt;&lt;/EndNote&gt;</w:instrText>
+      </w:r>
+      <w:r>
+        <w:rPr>
+          <w:rFonts w:ascii="Times New Roman" w:hAnsi="Times New Roman" w:cs="Times New Roman"/>
+          <w:szCs w:val="24"/>
+        </w:rPr>
+        <w:fldChar w:fldCharType="separate"/>
+      </w:r>
+      <w:r>
+        <w:rPr>
+          <w:rFonts w:ascii="Times New Roman" w:hAnsi="Times New Roman" w:cs="Times New Roman"/>
+          <w:noProof/>
+          <w:szCs w:val="24"/>
+        </w:rPr>
+        <w:t>[2]</w:t>
+      </w:r>
+      <w:r>
+        <w:rPr>
+          <w:rFonts w:ascii="Times New Roman" w:hAnsi="Times New Roman" w:cs="Times New Roman"/>
+          <w:szCs w:val="24"/>
+        </w:rPr>
+        <w:fldChar w:fldCharType="end"/>
+      </w:r>
+      <w:r>
+        <w:rPr>
+          <w:rFonts w:ascii="Times New Roman" w:hAnsi="Times New Roman" w:cs="Times New Roman"/>
+          <w:szCs w:val="24"/>
+        </w:rPr>
+        <w:t xml:space="preserve"> for vectorial representation of a protein-ligand complex and further used by GB-Score</w:t>
+      </w:r>
+      <w:r>
+        <w:rPr>
+          <w:rFonts w:ascii="Times New Roman" w:hAnsi="Times New Roman" w:cs="Times New Roman"/>
+          <w:szCs w:val="24"/>
+        </w:rPr>
+        <w:t xml:space="preserve"> </w:t>
+      </w:r>
+      <w:r>
+        <w:rPr>
+          <w:rFonts w:ascii="Times New Roman" w:hAnsi="Times New Roman" w:cs="Times New Roman"/>
+          <w:szCs w:val="24"/>
+        </w:rPr>
+        <w:fldChar w:fldCharType="begin"/>
+      </w:r>
+      <w:r>
+        <w:rPr>
+          <w:rFonts w:ascii="Times New Roman" w:hAnsi="Times New Roman" w:cs="Times New Roman"/>
+          <w:szCs w:val="24"/>
+        </w:rPr>
+        <w:instrText xml:space="preserve"> ADDIN EN.CITE &lt;EndNote&gt;&lt;Cite&gt;&lt;Author&gt;Rayka&lt;/Author&gt;&lt;Year&gt;2023&lt;/Year&gt;&lt;RecNum&gt;3&lt;/RecNum&gt;&lt;DisplayText&gt;[3]&lt;/DisplayText&gt;&lt;record&gt;&lt;rec-number&gt;3&lt;/rec-number&gt;&lt;foreign-keys&gt;&lt;key app="EN" db-id="wtr02z528wfwetee9wc5ax5j09590xrx2vfx" timestamp="1710918047"&gt;3&lt;/key&gt;&lt;/foreign-keys&gt;&lt;ref-type name="Journal Article"&gt;17&lt;/ref-type&gt;&lt;contributors&gt;&lt;authors&gt;&lt;author&gt;Rayka, Milad&lt;/author&gt;&lt;author&gt;Firouzi, Rohoullah&lt;/author&gt;&lt;/authors&gt;&lt;/contributors&gt;&lt;titles&gt;&lt;title&gt;GB‐score: Minimally designed machine learning scoring function based on distance‐weighted interatomic contact features&lt;/title&gt;&lt;secondary-title&gt;Molecular Informatics&lt;/secondary-title&gt;&lt;/titles&gt;&lt;periodical&gt;&lt;full-title&gt;Molecular Informatics&lt;/full-title&gt;&lt;/periodical&gt;&lt;pages&gt;2200135&lt;/pages&gt;&lt;volume&gt;42&lt;/volume&gt;&lt;number&gt;3&lt;/number&gt;&lt;dates&gt;&lt;year&gt;2023&lt;/year&gt;&lt;/dates&gt;&lt;isbn&gt;1868-1743&lt;/isbn&gt;&lt;urls&gt;&lt;/urls&gt;&lt;/record&gt;&lt;/Cite&gt;&lt;/EndNote&gt;</w:instrText>
+      </w:r>
+      <w:r>
+        <w:rPr>
+          <w:rFonts w:ascii="Times New Roman" w:hAnsi="Times New Roman" w:cs="Times New Roman"/>
+          <w:szCs w:val="24"/>
+        </w:rPr>
+        <w:fldChar w:fldCharType="separate"/>
+      </w:r>
+      <w:r>
+        <w:rPr>
+          <w:rFonts w:ascii="Times New Roman" w:hAnsi="Times New Roman" w:cs="Times New Roman"/>
+          <w:noProof/>
+          <w:szCs w:val="24"/>
+        </w:rPr>
+        <w:t>[3]</w:t>
+      </w:r>
+      <w:r>
+        <w:rPr>
+          <w:rFonts w:ascii="Times New Roman" w:hAnsi="Times New Roman" w:cs="Times New Roman"/>
+          <w:szCs w:val="24"/>
+        </w:rPr>
+        <w:fldChar w:fldCharType="end"/>
+      </w:r>
+      <w:r>
+        <w:rPr>
+          <w:rFonts w:ascii="Times New Roman" w:hAnsi="Times New Roman" w:cs="Times New Roman"/>
+          <w:szCs w:val="24"/>
+        </w:rPr>
+        <w:t xml:space="preserve"> and ENS-Score</w:t>
+      </w:r>
+      <w:r>
+        <w:rPr>
+          <w:rFonts w:ascii="Times New Roman" w:hAnsi="Times New Roman" w:cs="Times New Roman"/>
+          <w:szCs w:val="24"/>
+        </w:rPr>
+        <w:t xml:space="preserve"> </w:t>
+      </w:r>
+      <w:r>
+        <w:rPr>
+          <w:rFonts w:ascii="Times New Roman" w:hAnsi="Times New Roman" w:cs="Times New Roman"/>
+          <w:szCs w:val="24"/>
+        </w:rPr>
+        <w:fldChar w:fldCharType="begin"/>
+      </w:r>
+      <w:r>
+        <w:rPr>
+          <w:rFonts w:ascii="Times New Roman" w:hAnsi="Times New Roman" w:cs="Times New Roman"/>
+          <w:szCs w:val="24"/>
+        </w:rPr>
+        <w:instrText xml:space="preserve"> ADDIN EN.CITE &lt;EndNote&gt;&lt;Cite&gt;&lt;Author&gt;Rayka&lt;/Author&gt;&lt;Year&gt;2024&lt;/Year&gt;&lt;RecNum&gt;4&lt;/RecNum&gt;&lt;DisplayText&gt;[4]&lt;/DisplayText&gt;&lt;record&gt;&lt;rec-number&gt;4&lt;/rec-number&gt;&lt;foreign-keys&gt;&lt;key app="EN" db-id="wtr02z528wfwetee9wc5ax5j09590xrx2vfx" timestamp="1710918053"&gt;4&lt;/key&gt;&lt;/foreign-keys&gt;&lt;ref-type name="Journal Article"&gt;17&lt;/ref-type&gt;&lt;contributors&gt;&lt;authors&gt;&lt;author&gt;Rayka, Milad&lt;/author&gt;&lt;author&gt;Mirzaei, Morteza&lt;/author&gt;&lt;author&gt;Mohammad Latifi, Ali&lt;/author&gt;&lt;/authors&gt;&lt;/contributors&gt;&lt;titles&gt;&lt;title&gt;An ensemble‐based approach to estimate confidence of predicted protein–ligand binding affinity values&lt;/title&gt;&lt;secondary-title&gt;Molecular Informatics&lt;/secondary-title&gt;&lt;/titles&gt;&lt;periodical&gt;&lt;full-title&gt;Molecular Informatics&lt;/full-title&gt;&lt;/periodical&gt;&lt;pages&gt;e202300292&lt;/pages&gt;&lt;dates&gt;&lt;year&gt;2024&lt;/year&gt;&lt;/dates&gt;&lt;isbn&gt;1868-1743&lt;/isbn&gt;&lt;urls&gt;&lt;/urls&gt;&lt;/record&gt;&lt;/Cite&gt;&lt;/EndNote&gt;</w:instrText>
+      </w:r>
+      <w:r>
+        <w:rPr>
+          <w:rFonts w:ascii="Times New Roman" w:hAnsi="Times New Roman" w:cs="Times New Roman"/>
+          <w:szCs w:val="24"/>
+        </w:rPr>
+        <w:fldChar w:fldCharType="separate"/>
+      </w:r>
+      <w:r>
+        <w:rPr>
+          <w:rFonts w:ascii="Times New Roman" w:hAnsi="Times New Roman" w:cs="Times New Roman"/>
+          <w:noProof/>
+          <w:szCs w:val="24"/>
+        </w:rPr>
+        <w:t>[4]</w:t>
+      </w:r>
+      <w:r>
+        <w:rPr>
+          <w:rFonts w:ascii="Times New Roman" w:hAnsi="Times New Roman" w:cs="Times New Roman"/>
+          <w:szCs w:val="24"/>
+        </w:rPr>
+        <w:fldChar w:fldCharType="end"/>
+      </w:r>
+      <w:r>
+        <w:rPr>
+          <w:rFonts w:ascii="Times New Roman" w:hAnsi="Times New Roman" w:cs="Times New Roman"/>
+          <w:szCs w:val="24"/>
+        </w:rPr>
+        <w:t xml:space="preserve">. Like OIC, ten elemental atom types </w:t>
+      </w:r>
+      <w:r>
+        <w:rPr>
+          <w:rFonts w:ascii="Times New Roman" w:hAnsi="Times New Roman" w:cs="Times New Roman"/>
+          <w:szCs w:val="24"/>
+        </w:rPr>
+        <w:t>are</w:t>
+      </w:r>
+      <w:r>
+        <w:rPr>
+          <w:rFonts w:ascii="Times New Roman" w:hAnsi="Times New Roman" w:cs="Times New Roman"/>
+          <w:szCs w:val="24"/>
+        </w:rPr>
+        <w:t xml:space="preserve"> chosen for both ligand and protein. However, protein atom types </w:t>
+      </w:r>
+      <w:r>
+        <w:rPr>
+          <w:rFonts w:ascii="Times New Roman" w:hAnsi="Times New Roman" w:cs="Times New Roman"/>
+          <w:szCs w:val="24"/>
+        </w:rPr>
+        <w:t>are</w:t>
+      </w:r>
+      <w:r>
+        <w:rPr>
+          <w:rFonts w:ascii="Times New Roman" w:hAnsi="Times New Roman" w:cs="Times New Roman"/>
+          <w:szCs w:val="24"/>
+        </w:rPr>
+        <w:t xml:space="preserve"> further augmented by considering the nature of amino acid side chains. To reflect the different characteristics of amino acids, they </w:t>
+      </w:r>
+      <w:r>
+        <w:rPr>
+          <w:rFonts w:ascii="Times New Roman" w:hAnsi="Times New Roman" w:cs="Times New Roman"/>
+          <w:szCs w:val="24"/>
+        </w:rPr>
+        <w:t>are</w:t>
+      </w:r>
+      <w:r>
+        <w:rPr>
+          <w:rFonts w:ascii="Times New Roman" w:hAnsi="Times New Roman" w:cs="Times New Roman"/>
+          <w:szCs w:val="24"/>
+        </w:rPr>
+        <w:t xml:space="preserve"> classified into four groups (Charged (c), Polar (p), Amphipathic (a), and Hydrophobic (h)):</w:t>
+      </w:r>
+    </w:p>
+    <w:p>
+      <w:pPr>
+        <w:rPr>
+          <w:rFonts w:ascii="Times New Roman" w:hAnsi="Times New Roman" w:cs="Times New Roman"/>
+          <w:szCs w:val="24"/>
+        </w:rPr>
+      </w:pPr>
+    </w:p>
+    <w:p>
+      <w:pPr>
+        <w:jc w:val="center"/>
+        <w:rPr>
+          <w:rFonts w:ascii="Times New Roman" w:hAnsi="Times New Roman" w:cs="Times New Roman"/>
+          <w:szCs w:val="24"/>
+        </w:rPr>
+      </w:pPr>
+      <w:r>
+        <w:rPr>
+          <w:rFonts w:ascii="Times New Roman" w:hAnsi="Times New Roman" w:cs="Times New Roman"/>
+          <w:szCs w:val="24"/>
+        </w:rPr>
+        <w:t>Charged=Arg, Lys, Asp, Glu}</w:t>
+      </w:r>
+    </w:p>
+    <w:p>
+      <w:pPr>
+        <w:jc w:val="center"/>
+        <w:rPr>
+          <w:rFonts w:ascii="Times New Roman" w:hAnsi="Times New Roman" w:cs="Times New Roman"/>
+          <w:szCs w:val="24"/>
+        </w:rPr>
+      </w:pPr>
+      <w:r>
+        <w:rPr>
+          <w:rFonts w:ascii="Times New Roman" w:hAnsi="Times New Roman" w:cs="Times New Roman"/>
+          <w:szCs w:val="24"/>
+        </w:rPr>
+        <w:t>Polar={Gln, Asn, His, Ser, Thr, Cys}</w:t>
+      </w:r>
+      <w:bookmarkStart w:id="0" w:name="_GoBack"/>
+      <w:bookmarkEnd w:id="0"/>
+    </w:p>
+    <w:p>
+      <w:pPr>
+        <w:jc w:val="center"/>
+        <w:rPr>
+          <w:rFonts w:ascii="Times New Roman" w:hAnsi="Times New Roman" w:cs="Times New Roman"/>
+          <w:szCs w:val="24"/>
+        </w:rPr>
+      </w:pPr>
+      <w:r>
+        <w:rPr>
+          <w:rFonts w:ascii="Times New Roman" w:hAnsi="Times New Roman" w:cs="Times New Roman"/>
+          <w:szCs w:val="24"/>
+        </w:rPr>
+        <w:t>Amphipathic={Trp, Tyr, Met}</w:t>
+      </w:r>
+    </w:p>
+    <w:p>
+      <w:pPr>
+        <w:jc w:val="center"/>
+        <w:rPr>
+          <w:rFonts w:ascii="Times New Roman" w:hAnsi="Times New Roman" w:cs="Times New Roman"/>
+          <w:szCs w:val="24"/>
+        </w:rPr>
+      </w:pPr>
+      <w:r>
+        <w:rPr>
+          <w:rFonts w:ascii="Times New Roman" w:hAnsi="Times New Roman" w:cs="Times New Roman"/>
+          <w:szCs w:val="24"/>
+        </w:rPr>
+        <w:t>Hydrophobic={Ile, Leu, Phe, Val, Pro, Gly, Ala}</w:t>
+      </w:r>
     </w:p>
     <w:p>
       <w:pPr>
@@ -1318,6 +1525,541 @@
           <w:szCs w:val="24"/>
         </w:rPr>
         <w:lastRenderedPageBreak/>
+        <w:t>Therefore, each elemental protein atom type belongs to four groups. As an example, C</w:t>
+      </w:r>
+      <w:r>
+        <w:rPr>
+          <w:rFonts w:ascii="Times New Roman" w:hAnsi="Times New Roman" w:cs="Times New Roman"/>
+          <w:szCs w:val="24"/>
+          <w:vertAlign w:val="subscript"/>
+        </w:rPr>
+        <w:t>P</w:t>
+      </w:r>
+      <w:r>
+        <w:rPr>
+          <w:rFonts w:ascii="Times New Roman" w:hAnsi="Times New Roman" w:cs="Times New Roman"/>
+          <w:szCs w:val="24"/>
+        </w:rPr>
+        <w:t xml:space="preserve"> denotes a carbon atom of polar residues. At its’ core, DWIC is similar to OIC in the feature generation by considering atom types pair of protein and ligand, but, in DWIC, the Heaviside step function is replaced by a function, which differentiated close and distant interatomic contacts by applying an inverse-square factor. The following equation (2) describes this function:</w:t>
+      </w:r>
+    </w:p>
+    <w:p>
+      <w:pPr>
+        <w:rPr>
+          <w:rFonts w:ascii="Times New Roman" w:hAnsi="Times New Roman" w:cs="Times New Roman"/>
+          <w:szCs w:val="24"/>
+        </w:rPr>
+      </w:pPr>
+    </w:p>
+    <w:p>
+      <w:pPr>
+        <w:rPr>
+          <w:rFonts w:ascii="Times New Roman" w:hAnsi="Times New Roman" w:cs="Times New Roman"/>
+          <w:szCs w:val="24"/>
+        </w:rPr>
+      </w:pPr>
+      <w:r>
+        <w:rPr>
+          <w:rFonts w:ascii="Times New Roman" w:hAnsi="Times New Roman" w:cs="Times New Roman"/>
+          <w:szCs w:val="24"/>
+        </w:rPr>
+        <w:t xml:space="preserve"> </w:t>
+      </w:r>
+      <w:r>
+        <w:rPr>
+          <w:rFonts w:ascii="Times New Roman" w:hAnsi="Times New Roman" w:cs="Times New Roman"/>
+          <w:szCs w:val="24"/>
+        </w:rPr>
+        <w:t xml:space="preserve"> </w:t>
+      </w:r>
+    </w:p>
+    <w:tbl>
+      <w:tblPr>
+        <w:tblStyle w:val="TableGrid"/>
+        <w:tblW w:w="0" w:type="auto"/>
+        <w:tblBorders>
+          <w:top w:val="none" w:sz="0" w:space="0" w:color="auto"/>
+          <w:left w:val="none" w:sz="0" w:space="0" w:color="auto"/>
+          <w:bottom w:val="none" w:sz="0" w:space="0" w:color="auto"/>
+          <w:right w:val="none" w:sz="0" w:space="0" w:color="auto"/>
+          <w:insideH w:val="none" w:sz="0" w:space="0" w:color="auto"/>
+          <w:insideV w:val="none" w:sz="0" w:space="0" w:color="auto"/>
+        </w:tblBorders>
+        <w:tblLook w:val="04A0" w:firstRow="1" w:lastRow="0" w:firstColumn="1" w:lastColumn="0" w:noHBand="0" w:noVBand="1"/>
+      </w:tblPr>
+      <w:tblGrid>
+        <w:gridCol w:w="8217"/>
+        <w:gridCol w:w="847"/>
+      </w:tblGrid>
+      <w:tr>
+        <w:tc>
+          <w:tcPr>
+            <w:tcW w:w="8217" w:type="dxa"/>
+            <w:vAlign w:val="center"/>
+          </w:tcPr>
+          <w:p>
+            <w:pPr>
+              <w:jc w:val="center"/>
+              <w:rPr>
+                <w:rFonts w:ascii="Times New Roman" w:hAnsi="Times New Roman" w:cs="Times New Roman"/>
+                <w:szCs w:val="24"/>
+              </w:rPr>
+            </w:pPr>
+            <m:oMathPara>
+              <m:oMath>
+                <m:sSub>
+                  <m:sSubPr>
+                    <m:ctrlPr>
+                      <w:rPr>
+                        <w:rFonts w:ascii="Cambria Math" w:hAnsi="Cambria Math" w:cs="Times New Roman"/>
+                        <w:i/>
+                        <w:szCs w:val="24"/>
+                      </w:rPr>
+                    </m:ctrlPr>
+                  </m:sSubPr>
+                  <m:e>
+                    <m:r>
+                      <w:rPr>
+                        <w:rFonts w:ascii="Cambria Math" w:hAnsi="Cambria Math" w:cs="Times New Roman"/>
+                        <w:szCs w:val="24"/>
+                      </w:rPr>
+                      <m:t>x</m:t>
+                    </m:r>
+                  </m:e>
+                  <m:sub>
+                    <m:r>
+                      <w:rPr>
+                        <w:rFonts w:ascii="Cambria Math" w:hAnsi="Cambria Math" w:cs="Times New Roman"/>
+                        <w:szCs w:val="24"/>
+                      </w:rPr>
+                      <m:t>i,j</m:t>
+                    </m:r>
+                  </m:sub>
+                </m:sSub>
+                <m:r>
+                  <w:rPr>
+                    <w:rFonts w:ascii="Cambria Math" w:hAnsi="Cambria Math" w:cs="Times New Roman"/>
+                    <w:szCs w:val="24"/>
+                  </w:rPr>
+                  <m:t xml:space="preserve">= </m:t>
+                </m:r>
+                <m:nary>
+                  <m:naryPr>
+                    <m:chr m:val="∑"/>
+                    <m:limLoc m:val="undOvr"/>
+                    <m:ctrlPr>
+                      <w:rPr>
+                        <w:rFonts w:ascii="Cambria Math" w:hAnsi="Cambria Math" w:cs="Times New Roman"/>
+                        <w:i/>
+                        <w:szCs w:val="24"/>
+                      </w:rPr>
+                    </m:ctrlPr>
+                  </m:naryPr>
+                  <m:sub>
+                    <m:r>
+                      <w:rPr>
+                        <w:rFonts w:ascii="Cambria Math" w:hAnsi="Cambria Math" w:cs="Times New Roman"/>
+                        <w:szCs w:val="24"/>
+                      </w:rPr>
+                      <m:t>k=1</m:t>
+                    </m:r>
+                  </m:sub>
+                  <m:sup>
+                    <m:sSub>
+                      <m:sSubPr>
+                        <m:ctrlPr>
+                          <w:rPr>
+                            <w:rFonts w:ascii="Cambria Math" w:hAnsi="Cambria Math" w:cs="Times New Roman"/>
+                            <w:i/>
+                            <w:szCs w:val="24"/>
+                          </w:rPr>
+                        </m:ctrlPr>
+                      </m:sSubPr>
+                      <m:e>
+                        <m:r>
+                          <w:rPr>
+                            <w:rFonts w:ascii="Cambria Math" w:hAnsi="Cambria Math" w:cs="Times New Roman"/>
+                            <w:szCs w:val="24"/>
+                          </w:rPr>
+                          <m:t>K</m:t>
+                        </m:r>
+                      </m:e>
+                      <m:sub>
+                        <m:r>
+                          <w:rPr>
+                            <w:rFonts w:ascii="Cambria Math" w:hAnsi="Cambria Math" w:cs="Times New Roman"/>
+                            <w:szCs w:val="24"/>
+                          </w:rPr>
+                          <m:t>j</m:t>
+                        </m:r>
+                      </m:sub>
+                    </m:sSub>
+                  </m:sup>
+                  <m:e>
+                    <m:nary>
+                      <m:naryPr>
+                        <m:chr m:val="∑"/>
+                        <m:limLoc m:val="undOvr"/>
+                        <m:ctrlPr>
+                          <w:rPr>
+                            <w:rFonts w:ascii="Cambria Math" w:hAnsi="Cambria Math" w:cs="Times New Roman"/>
+                            <w:i/>
+                            <w:szCs w:val="24"/>
+                          </w:rPr>
+                        </m:ctrlPr>
+                      </m:naryPr>
+                      <m:sub>
+                        <m:r>
+                          <w:rPr>
+                            <w:rFonts w:ascii="Cambria Math" w:hAnsi="Cambria Math" w:cs="Times New Roman"/>
+                            <w:szCs w:val="24"/>
+                          </w:rPr>
+                          <m:t>l=1</m:t>
+                        </m:r>
+                      </m:sub>
+                      <m:sup>
+                        <m:sSub>
+                          <m:sSubPr>
+                            <m:ctrlPr>
+                              <w:rPr>
+                                <w:rFonts w:ascii="Cambria Math" w:hAnsi="Cambria Math" w:cs="Times New Roman"/>
+                                <w:i/>
+                                <w:szCs w:val="24"/>
+                              </w:rPr>
+                            </m:ctrlPr>
+                          </m:sSubPr>
+                          <m:e>
+                            <m:r>
+                              <w:rPr>
+                                <w:rFonts w:ascii="Cambria Math" w:hAnsi="Cambria Math" w:cs="Times New Roman"/>
+                                <w:szCs w:val="24"/>
+                              </w:rPr>
+                              <m:t>L</m:t>
+                            </m:r>
+                          </m:e>
+                          <m:sub>
+                            <m:r>
+                              <w:rPr>
+                                <w:rFonts w:ascii="Cambria Math" w:hAnsi="Cambria Math" w:cs="Times New Roman"/>
+                                <w:szCs w:val="24"/>
+                              </w:rPr>
+                              <m:t>i</m:t>
+                            </m:r>
+                          </m:sub>
+                        </m:sSub>
+                      </m:sup>
+                      <m:e>
+                        <m:f>
+                          <m:fPr>
+                            <m:ctrlPr>
+                              <w:rPr>
+                                <w:rFonts w:ascii="Cambria Math" w:hAnsi="Cambria Math" w:cs="Times New Roman"/>
+                                <w:szCs w:val="24"/>
+                              </w:rPr>
+                            </m:ctrlPr>
+                          </m:fPr>
+                          <m:num>
+                            <m:r>
+                              <w:rPr>
+                                <w:rFonts w:ascii="Cambria Math" w:hAnsi="Cambria Math" w:cs="Times New Roman"/>
+                                <w:szCs w:val="24"/>
+                              </w:rPr>
+                              <m:t>1</m:t>
+                            </m:r>
+                          </m:num>
+                          <m:den>
+                            <m:sSup>
+                              <m:sSupPr>
+                                <m:ctrlPr>
+                                  <w:rPr>
+                                    <w:rFonts w:ascii="Cambria Math" w:hAnsi="Cambria Math" w:cs="Times New Roman"/>
+                                    <w:i/>
+                                    <w:szCs w:val="24"/>
+                                  </w:rPr>
+                                </m:ctrlPr>
+                              </m:sSupPr>
+                              <m:e>
+                                <m:sSub>
+                                  <m:sSubPr>
+                                    <m:ctrlPr>
+                                      <w:rPr>
+                                        <w:rFonts w:ascii="Cambria Math" w:hAnsi="Cambria Math" w:cs="Times New Roman"/>
+                                        <w:i/>
+                                        <w:szCs w:val="24"/>
+                                      </w:rPr>
+                                    </m:ctrlPr>
+                                  </m:sSubPr>
+                                  <m:e>
+                                    <m:r>
+                                      <w:rPr>
+                                        <w:rFonts w:ascii="Cambria Math" w:hAnsi="Cambria Math" w:cs="Times New Roman"/>
+                                        <w:szCs w:val="24"/>
+                                      </w:rPr>
+                                      <m:t>d</m:t>
+                                    </m:r>
+                                  </m:e>
+                                  <m:sub>
+                                    <m:r>
+                                      <w:rPr>
+                                        <w:rFonts w:ascii="Cambria Math" w:hAnsi="Cambria Math" w:cs="Times New Roman"/>
+                                        <w:szCs w:val="24"/>
+                                      </w:rPr>
+                                      <m:t>lk</m:t>
+                                    </m:r>
+                                  </m:sub>
+                                </m:sSub>
+                              </m:e>
+                              <m:sup>
+                                <m:r>
+                                  <w:rPr>
+                                    <w:rFonts w:ascii="Cambria Math" w:hAnsi="Cambria Math" w:cs="Times New Roman"/>
+                                    <w:szCs w:val="24"/>
+                                  </w:rPr>
+                                  <m:t>2</m:t>
+                                </m:r>
+                              </m:sup>
+                            </m:sSup>
+                          </m:den>
+                        </m:f>
+                      </m:e>
+                    </m:nary>
+                  </m:e>
+                </m:nary>
+              </m:oMath>
+            </m:oMathPara>
+          </w:p>
+        </w:tc>
+        <w:tc>
+          <w:tcPr>
+            <w:tcW w:w="847" w:type="dxa"/>
+            <w:vAlign w:val="center"/>
+          </w:tcPr>
+          <w:p>
+            <w:pPr>
+              <w:jc w:val="center"/>
+              <w:rPr>
+                <w:rFonts w:ascii="Times New Roman" w:hAnsi="Times New Roman" w:cs="Times New Roman"/>
+                <w:szCs w:val="24"/>
+              </w:rPr>
+            </w:pPr>
+            <w:r>
+              <w:rPr>
+                <w:rFonts w:ascii="Times New Roman" w:hAnsi="Times New Roman" w:cs="Times New Roman"/>
+                <w:szCs w:val="24"/>
+              </w:rPr>
+              <w:t>(</w:t>
+            </w:r>
+            <w:r>
+              <w:rPr>
+                <w:rFonts w:ascii="Times New Roman" w:hAnsi="Times New Roman" w:cs="Times New Roman"/>
+                <w:szCs w:val="24"/>
+              </w:rPr>
+              <w:t>2</w:t>
+            </w:r>
+            <w:r>
+              <w:rPr>
+                <w:rFonts w:ascii="Times New Roman" w:hAnsi="Times New Roman" w:cs="Times New Roman"/>
+                <w:szCs w:val="24"/>
+              </w:rPr>
+              <w:t>)</w:t>
+            </w:r>
+          </w:p>
+        </w:tc>
+      </w:tr>
+    </w:tbl>
+    <w:p>
+      <w:pPr>
+        <w:rPr>
+          <w:rFonts w:ascii="Times New Roman" w:hAnsi="Times New Roman" w:cs="Times New Roman"/>
+          <w:szCs w:val="24"/>
+        </w:rPr>
+      </w:pPr>
+    </w:p>
+    <w:p>
+      <w:pPr>
+        <w:rPr>
+          <w:rFonts w:ascii="Times New Roman" w:hAnsi="Times New Roman" w:cs="Times New Roman"/>
+          <w:szCs w:val="24"/>
+        </w:rPr>
+      </w:pPr>
+      <w:r>
+        <w:rPr>
+          <w:rFonts w:ascii="Times New Roman" w:hAnsi="Times New Roman" w:cs="Times New Roman"/>
+          <w:szCs w:val="24"/>
+        </w:rPr>
+        <w:t>The definition of symbols is similar to equation (1), and like OIC, d</w:t>
+      </w:r>
+      <w:r>
+        <w:rPr>
+          <w:rFonts w:ascii="Times New Roman" w:hAnsi="Times New Roman" w:cs="Times New Roman"/>
+          <w:szCs w:val="24"/>
+          <w:vertAlign w:val="subscript"/>
+        </w:rPr>
+        <w:t>cutoff</w:t>
+      </w:r>
+      <w:r>
+        <w:rPr>
+          <w:rFonts w:ascii="Times New Roman" w:hAnsi="Times New Roman" w:cs="Times New Roman"/>
+          <w:szCs w:val="24"/>
+        </w:rPr>
+        <w:t xml:space="preserve">=12Å is applied. </w:t>
+      </w:r>
+    </w:p>
+    <w:p>
+      <w:pPr>
+        <w:rPr>
+          <w:rFonts w:ascii="Times New Roman" w:hAnsi="Times New Roman" w:cs="Times New Roman"/>
+          <w:szCs w:val="24"/>
+        </w:rPr>
+      </w:pPr>
+    </w:p>
+    <w:p>
+      <w:pPr>
+        <w:rPr>
+          <w:rFonts w:ascii="Times New Roman" w:hAnsi="Times New Roman" w:cs="Times New Roman"/>
+          <w:szCs w:val="24"/>
+        </w:rPr>
+      </w:pPr>
+    </w:p>
+    <w:p>
+      <w:pPr>
+        <w:rPr>
+          <w:rFonts w:ascii="Times New Roman" w:hAnsi="Times New Roman" w:cs="Times New Roman"/>
+          <w:szCs w:val="24"/>
+        </w:rPr>
+      </w:pPr>
+      <w:r>
+        <w:rPr>
+          <w:rFonts w:ascii="Times New Roman" w:hAnsi="Times New Roman" w:cs="Times New Roman"/>
+          <w:szCs w:val="24"/>
+        </w:rPr>
+        <w:t xml:space="preserve"> </w:t>
+      </w:r>
+    </w:p>
+    <w:p>
+      <w:pPr>
+        <w:rPr>
+          <w:rFonts w:ascii="Times New Roman" w:hAnsi="Times New Roman" w:cs="Times New Roman"/>
+          <w:szCs w:val="24"/>
+        </w:rPr>
+      </w:pPr>
+    </w:p>
+    <w:p>
+      <w:pPr>
+        <w:rPr>
+          <w:rFonts w:ascii="Times New Roman" w:hAnsi="Times New Roman" w:cs="Times New Roman"/>
+          <w:szCs w:val="24"/>
+        </w:rPr>
+      </w:pPr>
+    </w:p>
+    <w:p>
+      <w:pPr>
+        <w:rPr>
+          <w:rFonts w:ascii="Times New Roman" w:hAnsi="Times New Roman" w:cs="Times New Roman"/>
+          <w:szCs w:val="24"/>
+        </w:rPr>
+      </w:pPr>
+    </w:p>
+    <w:p>
+      <w:pPr>
+        <w:rPr>
+          <w:rFonts w:ascii="Times New Roman" w:hAnsi="Times New Roman" w:cs="Times New Roman"/>
+          <w:szCs w:val="24"/>
+        </w:rPr>
+      </w:pPr>
+    </w:p>
+    <w:p>
+      <w:pPr>
+        <w:rPr>
+          <w:rFonts w:ascii="Times New Roman" w:hAnsi="Times New Roman" w:cs="Times New Roman"/>
+          <w:szCs w:val="24"/>
+        </w:rPr>
+      </w:pPr>
+    </w:p>
+    <w:p>
+      <w:pPr>
+        <w:rPr>
+          <w:rFonts w:ascii="Times New Roman" w:hAnsi="Times New Roman" w:cs="Times New Roman"/>
+          <w:szCs w:val="24"/>
+        </w:rPr>
+      </w:pPr>
+    </w:p>
+    <w:p>
+      <w:pPr>
+        <w:rPr>
+          <w:rFonts w:ascii="Times New Roman" w:hAnsi="Times New Roman" w:cs="Times New Roman"/>
+          <w:szCs w:val="24"/>
+        </w:rPr>
+      </w:pPr>
+    </w:p>
+    <w:p>
+      <w:pPr>
+        <w:rPr>
+          <w:rFonts w:ascii="Times New Roman" w:hAnsi="Times New Roman" w:cs="Times New Roman"/>
+          <w:szCs w:val="24"/>
+        </w:rPr>
+      </w:pPr>
+    </w:p>
+    <w:p>
+      <w:pPr>
+        <w:rPr>
+          <w:rFonts w:ascii="Times New Roman" w:hAnsi="Times New Roman" w:cs="Times New Roman"/>
+          <w:szCs w:val="24"/>
+        </w:rPr>
+      </w:pPr>
+    </w:p>
+    <w:p>
+      <w:pPr>
+        <w:rPr>
+          <w:rFonts w:ascii="Times New Roman" w:hAnsi="Times New Roman" w:cs="Times New Roman"/>
+          <w:szCs w:val="24"/>
+        </w:rPr>
+      </w:pPr>
+    </w:p>
+    <w:p>
+      <w:pPr>
+        <w:rPr>
+          <w:rFonts w:ascii="Times New Roman" w:hAnsi="Times New Roman" w:cs="Times New Roman"/>
+          <w:szCs w:val="24"/>
+        </w:rPr>
+      </w:pPr>
+    </w:p>
+    <w:p>
+      <w:pPr>
+        <w:rPr>
+          <w:rFonts w:ascii="Times New Roman" w:hAnsi="Times New Roman" w:cs="Times New Roman"/>
+          <w:szCs w:val="24"/>
+        </w:rPr>
+      </w:pPr>
+    </w:p>
+    <w:p>
+      <w:pPr>
+        <w:rPr>
+          <w:rFonts w:ascii="Times New Roman" w:hAnsi="Times New Roman" w:cs="Times New Roman"/>
+          <w:szCs w:val="24"/>
+        </w:rPr>
+      </w:pPr>
+    </w:p>
+    <w:p>
+      <w:pPr>
+        <w:rPr>
+          <w:rFonts w:ascii="Times New Roman" w:hAnsi="Times New Roman" w:cs="Times New Roman"/>
+          <w:szCs w:val="24"/>
+        </w:rPr>
+      </w:pPr>
+    </w:p>
+    <w:p>
+      <w:pPr>
+        <w:rPr>
+          <w:rFonts w:ascii="Times New Roman" w:hAnsi="Times New Roman" w:cs="Times New Roman"/>
+          <w:szCs w:val="24"/>
+        </w:rPr>
+      </w:pPr>
+      <w:r>
+        <w:rPr>
+          <w:rFonts w:ascii="Times New Roman" w:hAnsi="Times New Roman" w:cs="Times New Roman"/>
+          <w:szCs w:val="24"/>
+        </w:rPr>
         <w:t>3- Method</w:t>
       </w:r>
     </w:p>
@@ -1573,579 +2315,617 @@
           <w:rFonts w:ascii="Times New Roman" w:hAnsi="Times New Roman" w:cs="Times New Roman"/>
           <w:szCs w:val="24"/>
         </w:rPr>
+        <w:t>4</w:t>
+      </w:r>
+      <w:r>
+        <w:rPr>
+          <w:rFonts w:ascii="Times New Roman" w:hAnsi="Times New Roman" w:cs="Times New Roman"/>
+          <w:szCs w:val="24"/>
+        </w:rPr>
+        <w:t xml:space="preserve">- </w:t>
+      </w:r>
+      <w:r>
+        <w:rPr>
+          <w:rFonts w:ascii="Times New Roman" w:hAnsi="Times New Roman" w:cs="Times New Roman"/>
+          <w:szCs w:val="24"/>
+        </w:rPr>
+        <w:t>Case Study</w:t>
+      </w:r>
+    </w:p>
+    <w:p>
+      <w:pPr>
+        <w:rPr>
+          <w:rFonts w:ascii="Times New Roman" w:hAnsi="Times New Roman" w:cs="Times New Roman"/>
+          <w:szCs w:val="24"/>
+        </w:rPr>
+      </w:pPr>
+    </w:p>
+    <w:p>
+      <w:pPr>
+        <w:rPr>
+          <w:rFonts w:ascii="Times New Roman" w:hAnsi="Times New Roman" w:cs="Times New Roman"/>
+          <w:szCs w:val="24"/>
+        </w:rPr>
+      </w:pPr>
+    </w:p>
+    <w:p>
+      <w:pPr>
+        <w:rPr>
+          <w:rFonts w:ascii="Times New Roman" w:hAnsi="Times New Roman" w:cs="Times New Roman"/>
+          <w:szCs w:val="24"/>
+        </w:rPr>
+      </w:pPr>
+    </w:p>
+    <w:p>
+      <w:pPr>
+        <w:rPr>
+          <w:rFonts w:ascii="Times New Roman" w:hAnsi="Times New Roman" w:cs="Times New Roman"/>
+          <w:szCs w:val="24"/>
+        </w:rPr>
+      </w:pPr>
+    </w:p>
+    <w:p>
+      <w:pPr>
+        <w:rPr>
+          <w:rFonts w:ascii="Times New Roman" w:hAnsi="Times New Roman" w:cs="Times New Roman"/>
+          <w:szCs w:val="24"/>
+        </w:rPr>
+      </w:pPr>
+    </w:p>
+    <w:p>
+      <w:pPr>
+        <w:rPr>
+          <w:rFonts w:ascii="Times New Roman" w:hAnsi="Times New Roman" w:cs="Times New Roman"/>
+          <w:szCs w:val="24"/>
+        </w:rPr>
+      </w:pPr>
+    </w:p>
+    <w:p>
+      <w:pPr>
+        <w:rPr>
+          <w:rFonts w:ascii="Times New Roman" w:hAnsi="Times New Roman" w:cs="Times New Roman"/>
+          <w:szCs w:val="24"/>
+        </w:rPr>
+      </w:pPr>
+    </w:p>
+    <w:p>
+      <w:pPr>
+        <w:rPr>
+          <w:rFonts w:ascii="Times New Roman" w:hAnsi="Times New Roman" w:cs="Times New Roman"/>
+          <w:szCs w:val="24"/>
+        </w:rPr>
+      </w:pPr>
+    </w:p>
+    <w:p>
+      <w:pPr>
+        <w:rPr>
+          <w:rFonts w:ascii="Times New Roman" w:hAnsi="Times New Roman" w:cs="Times New Roman"/>
+          <w:szCs w:val="24"/>
+        </w:rPr>
+      </w:pPr>
+    </w:p>
+    <w:p>
+      <w:pPr>
+        <w:rPr>
+          <w:rFonts w:ascii="Times New Roman" w:hAnsi="Times New Roman" w:cs="Times New Roman"/>
+          <w:szCs w:val="24"/>
+        </w:rPr>
+      </w:pPr>
+    </w:p>
+    <w:p>
+      <w:pPr>
+        <w:rPr>
+          <w:rFonts w:ascii="Times New Roman" w:hAnsi="Times New Roman" w:cs="Times New Roman"/>
+          <w:szCs w:val="24"/>
+        </w:rPr>
+      </w:pPr>
+    </w:p>
+    <w:p>
+      <w:pPr>
+        <w:rPr>
+          <w:rFonts w:ascii="Times New Roman" w:hAnsi="Times New Roman" w:cs="Times New Roman"/>
+          <w:szCs w:val="24"/>
+        </w:rPr>
+      </w:pPr>
+    </w:p>
+    <w:p>
+      <w:pPr>
+        <w:rPr>
+          <w:rFonts w:ascii="Times New Roman" w:hAnsi="Times New Roman" w:cs="Times New Roman"/>
+          <w:szCs w:val="24"/>
+        </w:rPr>
+      </w:pPr>
+    </w:p>
+    <w:p>
+      <w:pPr>
+        <w:rPr>
+          <w:rFonts w:ascii="Times New Roman" w:hAnsi="Times New Roman" w:cs="Times New Roman"/>
+          <w:szCs w:val="24"/>
+        </w:rPr>
+      </w:pPr>
+    </w:p>
+    <w:p>
+      <w:pPr>
+        <w:rPr>
+          <w:rFonts w:ascii="Times New Roman" w:hAnsi="Times New Roman" w:cs="Times New Roman"/>
+          <w:szCs w:val="24"/>
+        </w:rPr>
+      </w:pPr>
+    </w:p>
+    <w:p>
+      <w:pPr>
+        <w:rPr>
+          <w:rFonts w:ascii="Times New Roman" w:hAnsi="Times New Roman" w:cs="Times New Roman"/>
+          <w:szCs w:val="24"/>
+        </w:rPr>
+      </w:pPr>
+    </w:p>
+    <w:p>
+      <w:pPr>
+        <w:rPr>
+          <w:rFonts w:ascii="Times New Roman" w:hAnsi="Times New Roman" w:cs="Times New Roman"/>
+          <w:szCs w:val="24"/>
+        </w:rPr>
+      </w:pPr>
+    </w:p>
+    <w:p>
+      <w:pPr>
+        <w:rPr>
+          <w:rFonts w:ascii="Times New Roman" w:hAnsi="Times New Roman" w:cs="Times New Roman"/>
+          <w:szCs w:val="24"/>
+        </w:rPr>
+      </w:pPr>
+    </w:p>
+    <w:p>
+      <w:pPr>
+        <w:rPr>
+          <w:rFonts w:ascii="Times New Roman" w:hAnsi="Times New Roman" w:cs="Times New Roman"/>
+          <w:szCs w:val="24"/>
+        </w:rPr>
+      </w:pPr>
+    </w:p>
+    <w:p>
+      <w:pPr>
+        <w:rPr>
+          <w:rFonts w:ascii="Times New Roman" w:hAnsi="Times New Roman" w:cs="Times New Roman"/>
+          <w:szCs w:val="24"/>
+        </w:rPr>
+      </w:pPr>
+    </w:p>
+    <w:p>
+      <w:pPr>
+        <w:rPr>
+          <w:rFonts w:ascii="Times New Roman" w:hAnsi="Times New Roman" w:cs="Times New Roman"/>
+          <w:szCs w:val="24"/>
+        </w:rPr>
+      </w:pPr>
+    </w:p>
+    <w:p>
+      <w:pPr>
+        <w:rPr>
+          <w:rFonts w:ascii="Times New Roman" w:hAnsi="Times New Roman" w:cs="Times New Roman"/>
+          <w:szCs w:val="24"/>
+        </w:rPr>
+      </w:pPr>
+    </w:p>
+    <w:p>
+      <w:pPr>
+        <w:rPr>
+          <w:rFonts w:ascii="Times New Roman" w:hAnsi="Times New Roman" w:cs="Times New Roman"/>
+          <w:szCs w:val="24"/>
+        </w:rPr>
+      </w:pPr>
+    </w:p>
+    <w:p>
+      <w:pPr>
+        <w:rPr>
+          <w:rFonts w:ascii="Times New Roman" w:hAnsi="Times New Roman" w:cs="Times New Roman"/>
+          <w:szCs w:val="24"/>
+        </w:rPr>
+      </w:pPr>
+    </w:p>
+    <w:p>
+      <w:pPr>
+        <w:rPr>
+          <w:rFonts w:ascii="Times New Roman" w:hAnsi="Times New Roman" w:cs="Times New Roman"/>
+          <w:szCs w:val="24"/>
+        </w:rPr>
+      </w:pPr>
+    </w:p>
+    <w:p>
+      <w:pPr>
+        <w:rPr>
+          <w:rFonts w:ascii="Times New Roman" w:hAnsi="Times New Roman" w:cs="Times New Roman"/>
+          <w:szCs w:val="24"/>
+        </w:rPr>
+      </w:pPr>
+    </w:p>
+    <w:p>
+      <w:pPr>
+        <w:rPr>
+          <w:rFonts w:ascii="Times New Roman" w:hAnsi="Times New Roman" w:cs="Times New Roman"/>
+          <w:szCs w:val="24"/>
+        </w:rPr>
+      </w:pPr>
+    </w:p>
+    <w:p>
+      <w:pPr>
+        <w:rPr>
+          <w:rFonts w:ascii="Times New Roman" w:hAnsi="Times New Roman" w:cs="Times New Roman"/>
+          <w:szCs w:val="24"/>
+        </w:rPr>
+      </w:pPr>
+    </w:p>
+    <w:p>
+      <w:pPr>
+        <w:rPr>
+          <w:rFonts w:ascii="Times New Roman" w:hAnsi="Times New Roman" w:cs="Times New Roman"/>
+          <w:szCs w:val="24"/>
+        </w:rPr>
+      </w:pPr>
+    </w:p>
+    <w:p>
+      <w:pPr>
+        <w:rPr>
+          <w:rFonts w:ascii="Times New Roman" w:hAnsi="Times New Roman" w:cs="Times New Roman"/>
+          <w:szCs w:val="24"/>
+        </w:rPr>
+      </w:pPr>
+    </w:p>
+    <w:p>
+      <w:pPr>
+        <w:rPr>
+          <w:rFonts w:ascii="Times New Roman" w:hAnsi="Times New Roman" w:cs="Times New Roman"/>
+          <w:szCs w:val="24"/>
+        </w:rPr>
+      </w:pPr>
+      <w:r>
+        <w:rPr>
+          <w:rFonts w:ascii="Times New Roman" w:hAnsi="Times New Roman" w:cs="Times New Roman"/>
+          <w:szCs w:val="24"/>
+        </w:rPr>
+        <w:t>5</w:t>
+      </w:r>
+      <w:r>
+        <w:rPr>
+          <w:rFonts w:ascii="Times New Roman" w:hAnsi="Times New Roman" w:cs="Times New Roman"/>
+          <w:szCs w:val="24"/>
+        </w:rPr>
+        <w:t>- Conclusion</w:t>
+      </w:r>
+    </w:p>
+    <w:p>
+      <w:pPr>
+        <w:rPr>
+          <w:rFonts w:ascii="Times New Roman" w:hAnsi="Times New Roman" w:cs="Times New Roman"/>
+          <w:szCs w:val="24"/>
+        </w:rPr>
+      </w:pPr>
+    </w:p>
+    <w:p>
+      <w:pPr>
+        <w:rPr>
+          <w:rFonts w:ascii="Times New Roman" w:hAnsi="Times New Roman" w:cs="Times New Roman"/>
+          <w:szCs w:val="24"/>
+        </w:rPr>
+      </w:pPr>
+    </w:p>
+    <w:p>
+      <w:pPr>
+        <w:rPr>
+          <w:rFonts w:ascii="Times New Roman" w:hAnsi="Times New Roman" w:cs="Times New Roman"/>
+          <w:szCs w:val="24"/>
+        </w:rPr>
+      </w:pPr>
+    </w:p>
+    <w:p>
+      <w:pPr>
+        <w:rPr>
+          <w:rFonts w:ascii="Times New Roman" w:hAnsi="Times New Roman" w:cs="Times New Roman"/>
+          <w:szCs w:val="24"/>
+        </w:rPr>
+      </w:pPr>
+    </w:p>
+    <w:p>
+      <w:pPr>
+        <w:rPr>
+          <w:rFonts w:ascii="Times New Roman" w:hAnsi="Times New Roman" w:cs="Times New Roman"/>
+          <w:szCs w:val="24"/>
+        </w:rPr>
+      </w:pPr>
+    </w:p>
+    <w:p>
+      <w:pPr>
+        <w:rPr>
+          <w:rFonts w:ascii="Times New Roman" w:hAnsi="Times New Roman" w:cs="Times New Roman"/>
+          <w:szCs w:val="24"/>
+        </w:rPr>
+      </w:pPr>
+    </w:p>
+    <w:p>
+      <w:pPr>
+        <w:rPr>
+          <w:rFonts w:ascii="Times New Roman" w:hAnsi="Times New Roman" w:cs="Times New Roman"/>
+          <w:szCs w:val="24"/>
+        </w:rPr>
+      </w:pPr>
+    </w:p>
+    <w:p>
+      <w:pPr>
+        <w:rPr>
+          <w:rFonts w:ascii="Times New Roman" w:hAnsi="Times New Roman" w:cs="Times New Roman"/>
+          <w:szCs w:val="24"/>
+        </w:rPr>
+      </w:pPr>
+    </w:p>
+    <w:p>
+      <w:pPr>
+        <w:rPr>
+          <w:rFonts w:ascii="Times New Roman" w:hAnsi="Times New Roman" w:cs="Times New Roman"/>
+          <w:szCs w:val="24"/>
+        </w:rPr>
+      </w:pPr>
+    </w:p>
+    <w:p>
+      <w:pPr>
+        <w:rPr>
+          <w:rFonts w:ascii="Times New Roman" w:hAnsi="Times New Roman" w:cs="Times New Roman"/>
+          <w:szCs w:val="24"/>
+        </w:rPr>
+      </w:pPr>
+    </w:p>
+    <w:p>
+      <w:pPr>
+        <w:rPr>
+          <w:rFonts w:ascii="Times New Roman" w:hAnsi="Times New Roman" w:cs="Times New Roman"/>
+          <w:szCs w:val="24"/>
+        </w:rPr>
+      </w:pPr>
+    </w:p>
+    <w:p>
+      <w:pPr>
+        <w:rPr>
+          <w:rFonts w:ascii="Times New Roman" w:hAnsi="Times New Roman" w:cs="Times New Roman"/>
+          <w:szCs w:val="24"/>
+        </w:rPr>
+      </w:pPr>
+    </w:p>
+    <w:p>
+      <w:pPr>
+        <w:rPr>
+          <w:rFonts w:ascii="Times New Roman" w:hAnsi="Times New Roman" w:cs="Times New Roman"/>
+          <w:szCs w:val="24"/>
+        </w:rPr>
+      </w:pPr>
+    </w:p>
+    <w:p>
+      <w:pPr>
+        <w:rPr>
+          <w:rFonts w:ascii="Times New Roman" w:hAnsi="Times New Roman" w:cs="Times New Roman"/>
+          <w:szCs w:val="24"/>
+        </w:rPr>
+      </w:pPr>
+    </w:p>
+    <w:p>
+      <w:pPr>
+        <w:rPr>
+          <w:rFonts w:ascii="Times New Roman" w:hAnsi="Times New Roman" w:cs="Times New Roman"/>
+          <w:szCs w:val="24"/>
+        </w:rPr>
+      </w:pPr>
+    </w:p>
+    <w:p>
+      <w:pPr>
+        <w:rPr>
+          <w:rFonts w:ascii="Times New Roman" w:hAnsi="Times New Roman" w:cs="Times New Roman"/>
+          <w:szCs w:val="24"/>
+        </w:rPr>
+      </w:pPr>
+    </w:p>
+    <w:p>
+      <w:pPr>
+        <w:rPr>
+          <w:rFonts w:ascii="Times New Roman" w:hAnsi="Times New Roman" w:cs="Times New Roman"/>
+          <w:szCs w:val="24"/>
+        </w:rPr>
+      </w:pPr>
+    </w:p>
+    <w:p>
+      <w:pPr>
+        <w:rPr>
+          <w:rFonts w:ascii="Times New Roman" w:hAnsi="Times New Roman" w:cs="Times New Roman"/>
+          <w:szCs w:val="24"/>
+        </w:rPr>
+      </w:pPr>
+    </w:p>
+    <w:p>
+      <w:pPr>
+        <w:rPr>
+          <w:rFonts w:ascii="Times New Roman" w:hAnsi="Times New Roman" w:cs="Times New Roman"/>
+          <w:szCs w:val="24"/>
+        </w:rPr>
+      </w:pPr>
+    </w:p>
+    <w:p>
+      <w:pPr>
+        <w:rPr>
+          <w:rFonts w:ascii="Times New Roman" w:hAnsi="Times New Roman" w:cs="Times New Roman"/>
+          <w:szCs w:val="24"/>
+        </w:rPr>
+      </w:pPr>
+    </w:p>
+    <w:p>
+      <w:pPr>
+        <w:rPr>
+          <w:rFonts w:ascii="Times New Roman" w:hAnsi="Times New Roman" w:cs="Times New Roman"/>
+          <w:szCs w:val="24"/>
+        </w:rPr>
+      </w:pPr>
+    </w:p>
+    <w:p>
+      <w:pPr>
+        <w:rPr>
+          <w:rFonts w:ascii="Times New Roman" w:hAnsi="Times New Roman" w:cs="Times New Roman"/>
+          <w:szCs w:val="24"/>
+        </w:rPr>
+      </w:pPr>
+    </w:p>
+    <w:p>
+      <w:pPr>
+        <w:rPr>
+          <w:rFonts w:ascii="Times New Roman" w:hAnsi="Times New Roman" w:cs="Times New Roman"/>
+          <w:szCs w:val="24"/>
+        </w:rPr>
+      </w:pPr>
+    </w:p>
+    <w:p>
+      <w:pPr>
+        <w:rPr>
+          <w:rFonts w:ascii="Times New Roman" w:hAnsi="Times New Roman" w:cs="Times New Roman"/>
+          <w:szCs w:val="24"/>
+        </w:rPr>
+      </w:pPr>
+    </w:p>
+    <w:p>
+      <w:pPr>
+        <w:rPr>
+          <w:rFonts w:ascii="Times New Roman" w:hAnsi="Times New Roman" w:cs="Times New Roman"/>
+          <w:szCs w:val="24"/>
+        </w:rPr>
+      </w:pPr>
+    </w:p>
+    <w:p>
+      <w:pPr>
+        <w:rPr>
+          <w:rFonts w:ascii="Times New Roman" w:hAnsi="Times New Roman" w:cs="Times New Roman"/>
+          <w:szCs w:val="24"/>
+        </w:rPr>
+      </w:pPr>
+    </w:p>
+    <w:p>
+      <w:pPr>
+        <w:rPr>
+          <w:rFonts w:ascii="Times New Roman" w:hAnsi="Times New Roman" w:cs="Times New Roman"/>
+          <w:szCs w:val="24"/>
+        </w:rPr>
+      </w:pPr>
+    </w:p>
+    <w:p>
+      <w:pPr>
+        <w:rPr>
+          <w:rFonts w:ascii="Times New Roman" w:hAnsi="Times New Roman" w:cs="Times New Roman"/>
+          <w:szCs w:val="24"/>
+        </w:rPr>
+      </w:pPr>
+    </w:p>
+    <w:p>
+      <w:pPr>
+        <w:rPr>
+          <w:rFonts w:ascii="Times New Roman" w:hAnsi="Times New Roman" w:cs="Times New Roman"/>
+          <w:szCs w:val="24"/>
+        </w:rPr>
+      </w:pPr>
+    </w:p>
+    <w:p>
+      <w:pPr>
+        <w:rPr>
+          <w:rFonts w:ascii="Times New Roman" w:hAnsi="Times New Roman" w:cs="Times New Roman"/>
+          <w:szCs w:val="24"/>
+        </w:rPr>
+      </w:pPr>
+    </w:p>
+    <w:p>
+      <w:pPr>
+        <w:rPr>
+          <w:rFonts w:ascii="Times New Roman" w:hAnsi="Times New Roman" w:cs="Times New Roman"/>
+          <w:szCs w:val="24"/>
+        </w:rPr>
+      </w:pPr>
+      <w:r>
+        <w:rPr>
+          <w:rFonts w:ascii="Times New Roman" w:hAnsi="Times New Roman" w:cs="Times New Roman"/>
+          <w:szCs w:val="24"/>
+        </w:rPr>
+        <w:t>6</w:t>
+      </w:r>
+      <w:r>
+        <w:rPr>
+          <w:rFonts w:ascii="Times New Roman" w:hAnsi="Times New Roman" w:cs="Times New Roman"/>
+          <w:szCs w:val="24"/>
+        </w:rPr>
+        <w:t>- References</w:t>
+      </w:r>
+    </w:p>
+    <w:p/>
+    <w:p>
+      <w:pPr>
+        <w:pStyle w:val="EndNoteBibliography"/>
+        <w:spacing w:after="0"/>
+        <w:ind w:left="720" w:hanging="720"/>
+      </w:pPr>
+      <w:r>
+        <w:fldChar w:fldCharType="begin"/>
+      </w:r>
+      <w:r>
+        <w:instrText xml:space="preserve"> ADDIN EN.REFLIST </w:instrText>
+      </w:r>
+      <w:r>
+        <w:fldChar w:fldCharType="separate"/>
+      </w:r>
+      <w:r>
+        <w:t>1.</w:t>
+      </w:r>
+      <w:r>
+        <w:tab/>
+        <w:t>Ballester PJ, Mitchell JB. Bioinformatics 26, 9 (2010): 1169-1175.</w:t>
+      </w:r>
+    </w:p>
+    <w:p>
+      <w:pPr>
+        <w:pStyle w:val="EndNoteBibliography"/>
+        <w:spacing w:after="0"/>
+        <w:ind w:left="720" w:hanging="720"/>
+      </w:pPr>
+      <w:r>
+        <w:t>2.</w:t>
+      </w:r>
+      <w:r>
+        <w:tab/>
+        <w:t>Rayka M, Karimi‐Jafari MH, Firouzi R. Molecular Informatics 40, 8 (2021): 2060084.</w:t>
+      </w:r>
+    </w:p>
+    <w:p>
+      <w:pPr>
+        <w:pStyle w:val="EndNoteBibliography"/>
+        <w:spacing w:after="0"/>
+        <w:ind w:left="720" w:hanging="720"/>
+      </w:pPr>
+      <w:r>
         <w:lastRenderedPageBreak/>
-        <w:t>4</w:t>
-      </w:r>
-      <w:r>
-        <w:rPr>
-          <w:rFonts w:ascii="Times New Roman" w:hAnsi="Times New Roman" w:cs="Times New Roman"/>
-          <w:szCs w:val="24"/>
-        </w:rPr>
-        <w:t xml:space="preserve">- </w:t>
-      </w:r>
-      <w:r>
-        <w:rPr>
-          <w:rFonts w:ascii="Times New Roman" w:hAnsi="Times New Roman" w:cs="Times New Roman"/>
-          <w:szCs w:val="24"/>
-        </w:rPr>
-        <w:t>Case Study</w:t>
-      </w:r>
-    </w:p>
-    <w:p>
-      <w:pPr>
-        <w:rPr>
-          <w:rFonts w:ascii="Times New Roman" w:hAnsi="Times New Roman" w:cs="Times New Roman"/>
-          <w:szCs w:val="24"/>
-        </w:rPr>
-      </w:pPr>
-    </w:p>
-    <w:p>
-      <w:pPr>
-        <w:rPr>
-          <w:rFonts w:ascii="Times New Roman" w:hAnsi="Times New Roman" w:cs="Times New Roman"/>
-          <w:szCs w:val="24"/>
-        </w:rPr>
-      </w:pPr>
-    </w:p>
-    <w:p>
-      <w:pPr>
-        <w:rPr>
-          <w:rFonts w:ascii="Times New Roman" w:hAnsi="Times New Roman" w:cs="Times New Roman"/>
-          <w:szCs w:val="24"/>
-        </w:rPr>
-      </w:pPr>
-    </w:p>
-    <w:p>
-      <w:pPr>
-        <w:rPr>
-          <w:rFonts w:ascii="Times New Roman" w:hAnsi="Times New Roman" w:cs="Times New Roman"/>
-          <w:szCs w:val="24"/>
-        </w:rPr>
-      </w:pPr>
-    </w:p>
-    <w:p>
-      <w:pPr>
-        <w:rPr>
-          <w:rFonts w:ascii="Times New Roman" w:hAnsi="Times New Roman" w:cs="Times New Roman"/>
-          <w:szCs w:val="24"/>
-        </w:rPr>
-      </w:pPr>
-    </w:p>
-    <w:p>
-      <w:pPr>
-        <w:rPr>
-          <w:rFonts w:ascii="Times New Roman" w:hAnsi="Times New Roman" w:cs="Times New Roman"/>
-          <w:szCs w:val="24"/>
-        </w:rPr>
-      </w:pPr>
-    </w:p>
-    <w:p>
-      <w:pPr>
-        <w:rPr>
-          <w:rFonts w:ascii="Times New Roman" w:hAnsi="Times New Roman" w:cs="Times New Roman"/>
-          <w:szCs w:val="24"/>
-        </w:rPr>
-      </w:pPr>
-    </w:p>
-    <w:p>
-      <w:pPr>
-        <w:rPr>
-          <w:rFonts w:ascii="Times New Roman" w:hAnsi="Times New Roman" w:cs="Times New Roman"/>
-          <w:szCs w:val="24"/>
-        </w:rPr>
-      </w:pPr>
-    </w:p>
-    <w:p>
-      <w:pPr>
-        <w:rPr>
-          <w:rFonts w:ascii="Times New Roman" w:hAnsi="Times New Roman" w:cs="Times New Roman"/>
-          <w:szCs w:val="24"/>
-        </w:rPr>
-      </w:pPr>
-    </w:p>
-    <w:p>
-      <w:pPr>
-        <w:rPr>
-          <w:rFonts w:ascii="Times New Roman" w:hAnsi="Times New Roman" w:cs="Times New Roman"/>
-          <w:szCs w:val="24"/>
-        </w:rPr>
-      </w:pPr>
-    </w:p>
-    <w:p>
-      <w:pPr>
-        <w:rPr>
-          <w:rFonts w:ascii="Times New Roman" w:hAnsi="Times New Roman" w:cs="Times New Roman"/>
-          <w:szCs w:val="24"/>
-        </w:rPr>
-      </w:pPr>
-    </w:p>
-    <w:p>
-      <w:pPr>
-        <w:rPr>
-          <w:rFonts w:ascii="Times New Roman" w:hAnsi="Times New Roman" w:cs="Times New Roman"/>
-          <w:szCs w:val="24"/>
-        </w:rPr>
-      </w:pPr>
-    </w:p>
-    <w:p>
-      <w:pPr>
-        <w:rPr>
-          <w:rFonts w:ascii="Times New Roman" w:hAnsi="Times New Roman" w:cs="Times New Roman"/>
-          <w:szCs w:val="24"/>
-        </w:rPr>
-      </w:pPr>
-    </w:p>
-    <w:p>
-      <w:pPr>
-        <w:rPr>
-          <w:rFonts w:ascii="Times New Roman" w:hAnsi="Times New Roman" w:cs="Times New Roman"/>
-          <w:szCs w:val="24"/>
-        </w:rPr>
-      </w:pPr>
-    </w:p>
-    <w:p>
-      <w:pPr>
-        <w:rPr>
-          <w:rFonts w:ascii="Times New Roman" w:hAnsi="Times New Roman" w:cs="Times New Roman"/>
-          <w:szCs w:val="24"/>
-        </w:rPr>
-      </w:pPr>
-    </w:p>
-    <w:p>
-      <w:pPr>
-        <w:rPr>
-          <w:rFonts w:ascii="Times New Roman" w:hAnsi="Times New Roman" w:cs="Times New Roman"/>
-          <w:szCs w:val="24"/>
-        </w:rPr>
-      </w:pPr>
-    </w:p>
-    <w:p>
-      <w:pPr>
-        <w:rPr>
-          <w:rFonts w:ascii="Times New Roman" w:hAnsi="Times New Roman" w:cs="Times New Roman"/>
-          <w:szCs w:val="24"/>
-        </w:rPr>
-      </w:pPr>
-    </w:p>
-    <w:p>
-      <w:pPr>
-        <w:rPr>
-          <w:rFonts w:ascii="Times New Roman" w:hAnsi="Times New Roman" w:cs="Times New Roman"/>
-          <w:szCs w:val="24"/>
-        </w:rPr>
-      </w:pPr>
-    </w:p>
-    <w:p>
-      <w:pPr>
-        <w:rPr>
-          <w:rFonts w:ascii="Times New Roman" w:hAnsi="Times New Roman" w:cs="Times New Roman"/>
-          <w:szCs w:val="24"/>
-        </w:rPr>
-      </w:pPr>
-    </w:p>
-    <w:p>
-      <w:pPr>
-        <w:rPr>
-          <w:rFonts w:ascii="Times New Roman" w:hAnsi="Times New Roman" w:cs="Times New Roman"/>
-          <w:szCs w:val="24"/>
-        </w:rPr>
-      </w:pPr>
-    </w:p>
-    <w:p>
-      <w:pPr>
-        <w:rPr>
-          <w:rFonts w:ascii="Times New Roman" w:hAnsi="Times New Roman" w:cs="Times New Roman"/>
-          <w:szCs w:val="24"/>
-        </w:rPr>
-      </w:pPr>
-    </w:p>
-    <w:p>
-      <w:pPr>
-        <w:rPr>
-          <w:rFonts w:ascii="Times New Roman" w:hAnsi="Times New Roman" w:cs="Times New Roman"/>
-          <w:szCs w:val="24"/>
-        </w:rPr>
-      </w:pPr>
-    </w:p>
-    <w:p>
-      <w:pPr>
-        <w:rPr>
-          <w:rFonts w:ascii="Times New Roman" w:hAnsi="Times New Roman" w:cs="Times New Roman"/>
-          <w:szCs w:val="24"/>
-        </w:rPr>
-      </w:pPr>
-    </w:p>
-    <w:p>
-      <w:pPr>
-        <w:rPr>
-          <w:rFonts w:ascii="Times New Roman" w:hAnsi="Times New Roman" w:cs="Times New Roman"/>
-          <w:szCs w:val="24"/>
-        </w:rPr>
-      </w:pPr>
-    </w:p>
-    <w:p>
-      <w:pPr>
-        <w:rPr>
-          <w:rFonts w:ascii="Times New Roman" w:hAnsi="Times New Roman" w:cs="Times New Roman"/>
-          <w:szCs w:val="24"/>
-        </w:rPr>
-      </w:pPr>
-    </w:p>
-    <w:p>
-      <w:pPr>
-        <w:rPr>
-          <w:rFonts w:ascii="Times New Roman" w:hAnsi="Times New Roman" w:cs="Times New Roman"/>
-          <w:szCs w:val="24"/>
-        </w:rPr>
-      </w:pPr>
-    </w:p>
-    <w:p>
-      <w:pPr>
-        <w:rPr>
-          <w:rFonts w:ascii="Times New Roman" w:hAnsi="Times New Roman" w:cs="Times New Roman"/>
-          <w:szCs w:val="24"/>
-        </w:rPr>
-      </w:pPr>
-    </w:p>
-    <w:p>
-      <w:pPr>
-        <w:rPr>
-          <w:rFonts w:ascii="Times New Roman" w:hAnsi="Times New Roman" w:cs="Times New Roman"/>
-          <w:szCs w:val="24"/>
-        </w:rPr>
-      </w:pPr>
-    </w:p>
-    <w:p>
-      <w:pPr>
-        <w:rPr>
-          <w:rFonts w:ascii="Times New Roman" w:hAnsi="Times New Roman" w:cs="Times New Roman"/>
-          <w:szCs w:val="24"/>
-        </w:rPr>
-      </w:pPr>
-    </w:p>
-    <w:p>
-      <w:pPr>
-        <w:rPr>
-          <w:rFonts w:ascii="Times New Roman" w:hAnsi="Times New Roman" w:cs="Times New Roman"/>
-          <w:szCs w:val="24"/>
-        </w:rPr>
-      </w:pPr>
-    </w:p>
-    <w:p>
-      <w:pPr>
-        <w:rPr>
-          <w:rFonts w:ascii="Times New Roman" w:hAnsi="Times New Roman" w:cs="Times New Roman"/>
-          <w:szCs w:val="24"/>
-        </w:rPr>
-      </w:pPr>
-      <w:r>
-        <w:rPr>
-          <w:rFonts w:ascii="Times New Roman" w:hAnsi="Times New Roman" w:cs="Times New Roman"/>
-          <w:szCs w:val="24"/>
-        </w:rPr>
-        <w:lastRenderedPageBreak/>
-        <w:t>5</w:t>
-      </w:r>
-      <w:r>
-        <w:rPr>
-          <w:rFonts w:ascii="Times New Roman" w:hAnsi="Times New Roman" w:cs="Times New Roman"/>
-          <w:szCs w:val="24"/>
-        </w:rPr>
-        <w:t>- Conclusion</w:t>
-      </w:r>
-    </w:p>
-    <w:p>
-      <w:pPr>
-        <w:rPr>
-          <w:rFonts w:ascii="Times New Roman" w:hAnsi="Times New Roman" w:cs="Times New Roman"/>
-          <w:szCs w:val="24"/>
-        </w:rPr>
-      </w:pPr>
-    </w:p>
-    <w:p>
-      <w:pPr>
-        <w:rPr>
-          <w:rFonts w:ascii="Times New Roman" w:hAnsi="Times New Roman" w:cs="Times New Roman"/>
-          <w:szCs w:val="24"/>
-        </w:rPr>
-      </w:pPr>
-    </w:p>
-    <w:p>
-      <w:pPr>
-        <w:rPr>
-          <w:rFonts w:ascii="Times New Roman" w:hAnsi="Times New Roman" w:cs="Times New Roman"/>
-          <w:szCs w:val="24"/>
-        </w:rPr>
-      </w:pPr>
-    </w:p>
-    <w:p>
-      <w:pPr>
-        <w:rPr>
-          <w:rFonts w:ascii="Times New Roman" w:hAnsi="Times New Roman" w:cs="Times New Roman"/>
-          <w:szCs w:val="24"/>
-        </w:rPr>
-      </w:pPr>
-    </w:p>
-    <w:p>
-      <w:pPr>
-        <w:rPr>
-          <w:rFonts w:ascii="Times New Roman" w:hAnsi="Times New Roman" w:cs="Times New Roman"/>
-          <w:szCs w:val="24"/>
-        </w:rPr>
-      </w:pPr>
-    </w:p>
-    <w:p>
-      <w:pPr>
-        <w:rPr>
-          <w:rFonts w:ascii="Times New Roman" w:hAnsi="Times New Roman" w:cs="Times New Roman"/>
-          <w:szCs w:val="24"/>
-        </w:rPr>
-      </w:pPr>
-    </w:p>
-    <w:p>
-      <w:pPr>
-        <w:rPr>
-          <w:rFonts w:ascii="Times New Roman" w:hAnsi="Times New Roman" w:cs="Times New Roman"/>
-          <w:szCs w:val="24"/>
-        </w:rPr>
-      </w:pPr>
-    </w:p>
-    <w:p>
-      <w:pPr>
-        <w:rPr>
-          <w:rFonts w:ascii="Times New Roman" w:hAnsi="Times New Roman" w:cs="Times New Roman"/>
-          <w:szCs w:val="24"/>
-        </w:rPr>
-      </w:pPr>
-    </w:p>
-    <w:p>
-      <w:pPr>
-        <w:rPr>
-          <w:rFonts w:ascii="Times New Roman" w:hAnsi="Times New Roman" w:cs="Times New Roman"/>
-          <w:szCs w:val="24"/>
-        </w:rPr>
-      </w:pPr>
-    </w:p>
-    <w:p>
-      <w:pPr>
-        <w:rPr>
-          <w:rFonts w:ascii="Times New Roman" w:hAnsi="Times New Roman" w:cs="Times New Roman"/>
-          <w:szCs w:val="24"/>
-        </w:rPr>
-      </w:pPr>
-    </w:p>
-    <w:p>
-      <w:pPr>
-        <w:rPr>
-          <w:rFonts w:ascii="Times New Roman" w:hAnsi="Times New Roman" w:cs="Times New Roman"/>
-          <w:szCs w:val="24"/>
-        </w:rPr>
-      </w:pPr>
-    </w:p>
-    <w:p>
-      <w:pPr>
-        <w:rPr>
-          <w:rFonts w:ascii="Times New Roman" w:hAnsi="Times New Roman" w:cs="Times New Roman"/>
-          <w:szCs w:val="24"/>
-        </w:rPr>
-      </w:pPr>
-    </w:p>
-    <w:p>
-      <w:pPr>
-        <w:rPr>
-          <w:rFonts w:ascii="Times New Roman" w:hAnsi="Times New Roman" w:cs="Times New Roman"/>
-          <w:szCs w:val="24"/>
-        </w:rPr>
-      </w:pPr>
-    </w:p>
-    <w:p>
-      <w:pPr>
-        <w:rPr>
-          <w:rFonts w:ascii="Times New Roman" w:hAnsi="Times New Roman" w:cs="Times New Roman"/>
-          <w:szCs w:val="24"/>
-        </w:rPr>
-      </w:pPr>
-    </w:p>
-    <w:p>
-      <w:pPr>
-        <w:rPr>
-          <w:rFonts w:ascii="Times New Roman" w:hAnsi="Times New Roman" w:cs="Times New Roman"/>
-          <w:szCs w:val="24"/>
-        </w:rPr>
-      </w:pPr>
-    </w:p>
-    <w:p>
-      <w:pPr>
-        <w:rPr>
-          <w:rFonts w:ascii="Times New Roman" w:hAnsi="Times New Roman" w:cs="Times New Roman"/>
-          <w:szCs w:val="24"/>
-        </w:rPr>
-      </w:pPr>
-    </w:p>
-    <w:p>
-      <w:pPr>
-        <w:rPr>
-          <w:rFonts w:ascii="Times New Roman" w:hAnsi="Times New Roman" w:cs="Times New Roman"/>
-          <w:szCs w:val="24"/>
-        </w:rPr>
-      </w:pPr>
-    </w:p>
-    <w:p>
-      <w:pPr>
-        <w:rPr>
-          <w:rFonts w:ascii="Times New Roman" w:hAnsi="Times New Roman" w:cs="Times New Roman"/>
-          <w:szCs w:val="24"/>
-        </w:rPr>
-      </w:pPr>
-    </w:p>
-    <w:p>
-      <w:pPr>
-        <w:rPr>
-          <w:rFonts w:ascii="Times New Roman" w:hAnsi="Times New Roman" w:cs="Times New Roman"/>
-          <w:szCs w:val="24"/>
-        </w:rPr>
-      </w:pPr>
-    </w:p>
-    <w:p>
-      <w:pPr>
-        <w:rPr>
-          <w:rFonts w:ascii="Times New Roman" w:hAnsi="Times New Roman" w:cs="Times New Roman"/>
-          <w:szCs w:val="24"/>
-        </w:rPr>
-      </w:pPr>
-    </w:p>
-    <w:p>
-      <w:pPr>
-        <w:rPr>
-          <w:rFonts w:ascii="Times New Roman" w:hAnsi="Times New Roman" w:cs="Times New Roman"/>
-          <w:szCs w:val="24"/>
-        </w:rPr>
-      </w:pPr>
-    </w:p>
-    <w:p>
-      <w:pPr>
-        <w:rPr>
-          <w:rFonts w:ascii="Times New Roman" w:hAnsi="Times New Roman" w:cs="Times New Roman"/>
-          <w:szCs w:val="24"/>
-        </w:rPr>
-      </w:pPr>
-    </w:p>
-    <w:p>
-      <w:pPr>
-        <w:rPr>
-          <w:rFonts w:ascii="Times New Roman" w:hAnsi="Times New Roman" w:cs="Times New Roman"/>
-          <w:szCs w:val="24"/>
-        </w:rPr>
-      </w:pPr>
-    </w:p>
-    <w:p>
-      <w:pPr>
-        <w:rPr>
-          <w:rFonts w:ascii="Times New Roman" w:hAnsi="Times New Roman" w:cs="Times New Roman"/>
-          <w:szCs w:val="24"/>
-        </w:rPr>
-      </w:pPr>
-    </w:p>
-    <w:p>
-      <w:pPr>
-        <w:rPr>
-          <w:rFonts w:ascii="Times New Roman" w:hAnsi="Times New Roman" w:cs="Times New Roman"/>
-          <w:szCs w:val="24"/>
-        </w:rPr>
-      </w:pPr>
-    </w:p>
-    <w:p>
-      <w:pPr>
-        <w:rPr>
-          <w:rFonts w:ascii="Times New Roman" w:hAnsi="Times New Roman" w:cs="Times New Roman"/>
-          <w:szCs w:val="24"/>
-        </w:rPr>
-      </w:pPr>
-    </w:p>
-    <w:p>
-      <w:pPr>
-        <w:rPr>
-          <w:rFonts w:ascii="Times New Roman" w:hAnsi="Times New Roman" w:cs="Times New Roman"/>
-          <w:szCs w:val="24"/>
-        </w:rPr>
-      </w:pPr>
-    </w:p>
-    <w:p>
-      <w:pPr>
-        <w:rPr>
-          <w:rFonts w:ascii="Times New Roman" w:hAnsi="Times New Roman" w:cs="Times New Roman"/>
-          <w:szCs w:val="24"/>
-        </w:rPr>
-      </w:pPr>
-    </w:p>
-    <w:p>
-      <w:pPr>
-        <w:rPr>
-          <w:rFonts w:ascii="Times New Roman" w:hAnsi="Times New Roman" w:cs="Times New Roman"/>
-          <w:szCs w:val="24"/>
-        </w:rPr>
-      </w:pPr>
-    </w:p>
-    <w:p>
-      <w:pPr>
-        <w:rPr>
-          <w:rFonts w:ascii="Times New Roman" w:hAnsi="Times New Roman" w:cs="Times New Roman"/>
-          <w:szCs w:val="24"/>
-        </w:rPr>
-      </w:pPr>
-    </w:p>
-    <w:p>
-      <w:pPr>
-        <w:rPr>
-          <w:rFonts w:ascii="Times New Roman" w:hAnsi="Times New Roman" w:cs="Times New Roman"/>
-          <w:szCs w:val="24"/>
-        </w:rPr>
-      </w:pPr>
-      <w:r>
-        <w:rPr>
-          <w:rFonts w:ascii="Times New Roman" w:hAnsi="Times New Roman" w:cs="Times New Roman"/>
-          <w:szCs w:val="24"/>
-        </w:rPr>
-        <w:lastRenderedPageBreak/>
-        <w:t>6</w:t>
-      </w:r>
-      <w:r>
-        <w:rPr>
-          <w:rFonts w:ascii="Times New Roman" w:hAnsi="Times New Roman" w:cs="Times New Roman"/>
-          <w:szCs w:val="24"/>
-        </w:rPr>
-        <w:t>- References</w:t>
-      </w:r>
-    </w:p>
-    <w:p/>
+        <w:t>3.</w:t>
+      </w:r>
+      <w:r>
+        <w:tab/>
+        <w:t>Rayka M, Firouzi R. Molecular Informatics 42, 3 (2023): 2200135.</w:t>
+      </w:r>
+    </w:p>
     <w:p>
       <w:pPr>
         <w:pStyle w:val="EndNoteBibliography"/>
         <w:ind w:left="720" w:hanging="720"/>
       </w:pPr>
       <w:r>
-        <w:fldChar w:fldCharType="begin"/>
-      </w:r>
-      <w:r>
-        <w:instrText xml:space="preserve"> ADDIN EN.REFLIST </w:instrText>
-      </w:r>
-      <w:r>
-        <w:fldChar w:fldCharType="separate"/>
-      </w:r>
-      <w:r>
-        <w:t>1.</w:t>
+        <w:t>4.</w:t>
       </w:r>
       <w:r>
         <w:tab/>
-        <w:t>Ballester PJ, Mitchell JB. Bioinformatics 26, 9 (2010): 1169-1175.</w:t>
+        <w:t>Rayka M, Mirzaei M, Mohammad Latifi A. Molecular Informatics (2024): e202300292.</w:t>
       </w:r>
     </w:p>
     <w:p>
       <w:r>
         <w:fldChar w:fldCharType="end"/>
       </w:r>
-      <w:bookmarkStart w:id="0" w:name="_GoBack"/>
-      <w:bookmarkEnd w:id="0"/>
     </w:p>
     <w:sectPr>
       <w:footerReference w:type="default" r:id="rId6"/>
@@ -2217,7 +2997,7 @@
           <w:rPr>
             <w:noProof/>
           </w:rPr>
-          <w:t>6</w:t>
+          <w:t>2</w:t>
         </w:r>
         <w:r>
           <w:rPr>
@@ -2659,7 +3439,6 @@
   <w:style w:type="character" w:default="1" w:styleId="DefaultParagraphFont">
     <w:name w:val="Default Paragraph Font"/>
     <w:uiPriority w:val="1"/>
-    <w:semiHidden/>
     <w:unhideWhenUsed/>
   </w:style>
   <w:style w:type="table" w:default="1" w:styleId="TableNormal">

</xml_diff>

<commit_message>
modified:   paper/Manuscript.docx new file:   paper/Refs/23.enw new file:   paper/Refs/24.enw new file:   paper/Refs/25.enw new file:   paper/Refs/26.enw new file:   paper/Refs/27.enw new file:   paper/Refs/28.enw new file:   paper/Refs/29.enw new file:   paper/Refs/30.enw
</commit_message>
<xml_diff>
--- a/paper/Manuscript.docx
+++ b/paper/Manuscript.docx
@@ -367,21 +367,14 @@
           <w:rFonts w:ascii="Times New Roman" w:hAnsi="Times New Roman" w:cs="Times New Roman"/>
           <w:szCs w:val="24"/>
         </w:rPr>
-        <w:t xml:space="preserve"> relationship between binding affinity quantity and a representation of the protein-ligand complex.</w:t>
-      </w:r>
-      <w:r>
-        <w:rPr>
-          <w:rFonts w:ascii="Times New Roman" w:hAnsi="Times New Roman" w:cs="Times New Roman"/>
-          <w:szCs w:val="24"/>
-        </w:rPr>
-        <w:t xml:space="preserve"> </w:t>
-      </w:r>
-      <w:r>
-        <w:rPr>
-          <w:rFonts w:ascii="Times New Roman" w:hAnsi="Times New Roman" w:cs="Times New Roman"/>
-          <w:szCs w:val="24"/>
-        </w:rPr>
-        <w:t>In the ML case, it is needed to represent a protein-ligand complex in terms of a feature vector by applying feature engineering techniques, while in the DL case, these representations are mostly learned end-to-end during the training phase</w:t>
+        <w:t xml:space="preserve"> relationship between binding affinity quantity and a representatio</w:t>
+      </w:r>
+      <w:r>
+        <w:rPr>
+          <w:rFonts w:ascii="Times New Roman" w:hAnsi="Times New Roman" w:cs="Times New Roman"/>
+          <w:szCs w:val="24"/>
+        </w:rPr>
+        <w:t>n of the protein-ligand complex</w:t>
       </w:r>
       <w:r>
         <w:rPr>
@@ -397,7 +390,7 @@
         </w:rPr>
         <w:fldChar w:fldCharType="begin">
           <w:fldData xml:space="preserve">PEVuZE5vdGU+PENpdGU+PEF1dGhvcj5BaW48L0F1dGhvcj48WWVhcj4yMDE1PC9ZZWFyPjxSZWNO
-dW0+NjwvUmVjTnVtPjxEaXNwbGF5VGV4dD5bMS02XTwvRGlzcGxheVRleHQ+PHJlY29yZD48cmVj
+dW0+NjwvUmVjTnVtPjxEaXNwbGF5VGV4dD5bMS05XTwvRGlzcGxheVRleHQ+PHJlY29yZD48cmVj
 LW51bWJlcj42PC9yZWMtbnVtYmVyPjxmb3JlaWduLWtleXM+PGtleSBhcHA9IkVOIiBkYi1pZD0i
 d3RyMDJ6NTI4d2Z3ZXRlZTl3YzVheDVqMDk1OTB4cngydmZ4IiB0aW1lc3RhbXA9IjE3MTExNzU1
 NzMiPjY8L2tleT48L2ZvcmVpZ24ta2V5cz48cmVmLXR5cGUgbmFtZT0iSm91cm5hbCBBcnRpY2xl
@@ -503,8 +496,50 @@
 PC9zZWNvbmRhcnktdGl0bGU+PC90aXRsZXM+PHBlcmlvZGljYWw+PGZ1bGwtdGl0bGU+TW9sZWN1
 bGVzPC9mdWxsLXRpdGxlPjwvcGVyaW9kaWNhbD48cGFnZXM+NDU2ODwvcGFnZXM+PHZvbHVtZT4y
 Nzwvdm9sdW1lPjxudW1iZXI+MTQ8L251bWJlcj48ZGF0ZXM+PHllYXI+MjAyMjwveWVhcj48L2Rh
-dGVzPjxpc2JuPjE0MjAtMzA0OTwvaXNibj48dXJscz48L3VybHM+PC9yZWNvcmQ+PC9DaXRlPjwv
-RW5kTm90ZT5=
+dGVzPjxpc2JuPjE0MjAtMzA0OTwvaXNibj48dXJscz48L3VybHM+PC9yZWNvcmQ+PC9DaXRlPjxD
+aXRlPjxBdXRob3I+U2NoYXBpbjwvQXV0aG9yPjxZZWFyPjIwMjM8L1llYXI+PFJlY051bT4xNTwv
+UmVjTnVtPjxyZWNvcmQ+PHJlYy1udW1iZXI+MTU8L3JlYy1udW1iZXI+PGZvcmVpZ24ta2V5cz48
+a2V5IGFwcD0iRU4iIGRiLWlkPSJ3dHIwMno1Mjh3ZndldGVlOXdjNWF4NWowOTU5MHhyeDJ2Zngi
+IHRpbWVzdGFtcD0iMTcxMTE3NTc2NCI+MTU8L2tleT48L2ZvcmVpZ24ta2V5cz48cmVmLXR5cGUg
+bmFtZT0iSm91cm5hbCBBcnRpY2xlIj4xNzwvcmVmLXR5cGU+PGNvbnRyaWJ1dG9ycz48YXV0aG9y
+cz48YXV0aG9yPlNjaGFwaW4sIE5pa29sYWk8L2F1dGhvcj48YXV0aG9yPk1hamV3c2tpLCBNYWNp
+ZWo8L2F1dGhvcj48YXV0aG9yPlZhcmVsYS1SaWFsLCBBbGVqYW5kcm88L2F1dGhvcj48YXV0aG9y
+PkFycm9uaXosIENhcmxvczwvYXV0aG9yPjxhdXRob3I+RGUgRmFicml0aWlzLCBHaWFubmk8L2F1
+dGhvcj48L2F1dGhvcnM+PC9jb250cmlidXRvcnM+PHRpdGxlcz48dGl0bGU+TWFjaGluZSBMZWFy
+bmluZyBTbWFsbCBNb2xlY3VsZSBQcm9wZXJ0aWVzIGluIERydWcgRGlzY292ZXJ5PC90aXRsZT48
+c2Vjb25kYXJ5LXRpdGxlPkFydGlmaWNpYWwgSW50ZWxsaWdlbmNlIENoZW1pc3RyeTwvc2Vjb25k
+YXJ5LXRpdGxlPjwvdGl0bGVzPjxwZXJpb2RpY2FsPjxmdWxsLXRpdGxlPkFydGlmaWNpYWwgSW50
+ZWxsaWdlbmNlIENoZW1pc3RyeTwvZnVsbC10aXRsZT48L3BlcmlvZGljYWw+PHBhZ2VzPjEwMDAy
+MDwvcGFnZXM+PGRhdGVzPjx5ZWFyPjIwMjM8L3llYXI+PC9kYXRlcz48aXNibj4yOTQ5LTc0Nzc8
+L2lzYm4+PHVybHM+PC91cmxzPjwvcmVjb3JkPjwvQ2l0ZT48Q2l0ZT48QXV0aG9yPkhhZ2c8L0F1
+dGhvcj48WWVhcj4yMDIzPC9ZZWFyPjxSZWNOdW0+MTY8L1JlY051bT48cmVjb3JkPjxyZWMtbnVt
+YmVyPjE2PC9yZWMtbnVtYmVyPjxmb3JlaWduLWtleXM+PGtleSBhcHA9IkVOIiBkYi1pZD0id3Ry
+MDJ6NTI4d2Z3ZXRlZTl3YzVheDVqMDk1OTB4cngydmZ4IiB0aW1lc3RhbXA9IjE3MTExNzU5NDgi
+PjE2PC9rZXk+PC9mb3JlaWduLWtleXM+PHJlZi10eXBlIG5hbWU9IkpvdXJuYWwgQXJ0aWNsZSI+
+MTc8L3JlZi10eXBlPjxjb250cmlidXRvcnM+PGF1dGhvcnM+PGF1dGhvcj5IYWdnLCBBbGV4YW5k
+ZXI8L2F1dGhvcj48YXV0aG9yPktpcnNjaG5lciwgS2FybCBOPC9hdXRob3I+PC9hdXRob3JzPjwv
+Y29udHJpYnV0b3JzPjx0aXRsZXM+PHRpdGxlPk9wZW4tc291cmNlIG1hY2hpbmUgbGVhcm5pbmcg
+aW4gY29tcHV0YXRpb25hbCBjaGVtaXN0cnk8L3RpdGxlPjxzZWNvbmRhcnktdGl0bGU+Sm91cm5h
+bCBvZiBDaGVtaWNhbCBJbmZvcm1hdGlvbiBhbmQgTW9kZWxpbmc8L3NlY29uZGFyeS10aXRsZT48
+L3RpdGxlcz48cGVyaW9kaWNhbD48ZnVsbC10aXRsZT5Kb3VybmFsIG9mIGNoZW1pY2FsIGluZm9y
+bWF0aW9uIGFuZCBtb2RlbGluZzwvZnVsbC10aXRsZT48L3BlcmlvZGljYWw+PHBhZ2VzPjQ1MDUt
+NDUzMjwvcGFnZXM+PHZvbHVtZT42Mzwvdm9sdW1lPjxudW1iZXI+MTU8L251bWJlcj48ZGF0ZXM+
+PHllYXI+MjAyMzwveWVhcj48L2RhdGVzPjxpc2JuPjE1NDktOTU5NjwvaXNibj48dXJscz48L3Vy
+bHM+PC9yZWNvcmQ+PC9DaXRlPjxDaXRlPjxBdXRob3I+Wmhhbmc8L0F1dGhvcj48WWVhcj4yMDI0
+PC9ZZWFyPjxSZWNOdW0+MTQ8L1JlY051bT48cmVjb3JkPjxyZWMtbnVtYmVyPjE0PC9yZWMtbnVt
+YmVyPjxmb3JlaWduLWtleXM+PGtleSBhcHA9IkVOIiBkYi1pZD0id3RyMDJ6NTI4d2Z3ZXRlZTl3
+YzVheDVqMDk1OTB4cngydmZ4IiB0aW1lc3RhbXA9IjE3MTExNzU3MjgiPjE0PC9rZXk+PC9mb3Jl
+aWduLWtleXM+PHJlZi10eXBlIG5hbWU9IkpvdXJuYWwgQXJ0aWNsZSI+MTc8L3JlZi10eXBlPjxj
+b250cmlidXRvcnM+PGF1dGhvcnM+PGF1dGhvcj5aaGFuZywgWXVuamlhbmc8L2F1dGhvcj48YXV0
+aG9yPkxpLCBTaHV5dWFuPC9hdXRob3I+PGF1dGhvcj5NZW5nLCBLb25nPC9hdXRob3I+PGF1dGhv
+cj5TdW4sIFNoYW9ydWk8L2F1dGhvcj48L2F1dGhvcnM+PC9jb250cmlidXRvcnM+PHRpdGxlcz48
+dGl0bGU+TWFjaGluZSBMZWFybmluZyBmb3IgU2VxdWVuY2UgYW5kIFN0cnVjdHVyZS1CYXNlZCBQ
+cm90ZWlu4oCTTGlnYW5kIEludGVyYWN0aW9uIFByZWRpY3Rpb248L3RpdGxlPjxzZWNvbmRhcnkt
+dGl0bGU+Sm91cm5hbCBvZiBDaGVtaWNhbCBJbmZvcm1hdGlvbiBhbmQgTW9kZWxpbmc8L3NlY29u
+ZGFyeS10aXRsZT48L3RpdGxlcz48cGVyaW9kaWNhbD48ZnVsbC10aXRsZT5Kb3VybmFsIG9mIGNo
+ZW1pY2FsIGluZm9ybWF0aW9uIGFuZCBtb2RlbGluZzwvZnVsbC10aXRsZT48L3BlcmlvZGljYWw+
+PGRhdGVzPjx5ZWFyPjIwMjQ8L3llYXI+PC9kYXRlcz48aXNibj4xNTQ5LTk1OTY8L2lzYm4+PHVy
+bHM+PC91cmxzPjwvcmVjb3JkPjwvQ2l0ZT48L0VuZE5vdGU+
 </w:fldData>
         </w:fldChar>
       </w:r>
@@ -522,7 +557,7 @@
         </w:rPr>
         <w:fldChar w:fldCharType="begin">
           <w:fldData xml:space="preserve">PEVuZE5vdGU+PENpdGU+PEF1dGhvcj5BaW48L0F1dGhvcj48WWVhcj4yMDE1PC9ZZWFyPjxSZWNO
-dW0+NjwvUmVjTnVtPjxEaXNwbGF5VGV4dD5bMS02XTwvRGlzcGxheVRleHQ+PHJlY29yZD48cmVj
+dW0+NjwvUmVjTnVtPjxEaXNwbGF5VGV4dD5bMS05XTwvRGlzcGxheVRleHQ+PHJlY29yZD48cmVj
 LW51bWJlcj42PC9yZWMtbnVtYmVyPjxmb3JlaWduLWtleXM+PGtleSBhcHA9IkVOIiBkYi1pZD0i
 d3RyMDJ6NTI4d2Z3ZXRlZTl3YzVheDVqMDk1OTB4cngydmZ4IiB0aW1lc3RhbXA9IjE3MTExNzU1
 NzMiPjY8L2tleT48L2ZvcmVpZ24ta2V5cz48cmVmLXR5cGUgbmFtZT0iSm91cm5hbCBBcnRpY2xl
@@ -628,8 +663,50 @@
 PC9zZWNvbmRhcnktdGl0bGU+PC90aXRsZXM+PHBlcmlvZGljYWw+PGZ1bGwtdGl0bGU+TW9sZWN1
 bGVzPC9mdWxsLXRpdGxlPjwvcGVyaW9kaWNhbD48cGFnZXM+NDU2ODwvcGFnZXM+PHZvbHVtZT4y
 Nzwvdm9sdW1lPjxudW1iZXI+MTQ8L251bWJlcj48ZGF0ZXM+PHllYXI+MjAyMjwveWVhcj48L2Rh
-dGVzPjxpc2JuPjE0MjAtMzA0OTwvaXNibj48dXJscz48L3VybHM+PC9yZWNvcmQ+PC9DaXRlPjwv
-RW5kTm90ZT5=
+dGVzPjxpc2JuPjE0MjAtMzA0OTwvaXNibj48dXJscz48L3VybHM+PC9yZWNvcmQ+PC9DaXRlPjxD
+aXRlPjxBdXRob3I+U2NoYXBpbjwvQXV0aG9yPjxZZWFyPjIwMjM8L1llYXI+PFJlY051bT4xNTwv
+UmVjTnVtPjxyZWNvcmQ+PHJlYy1udW1iZXI+MTU8L3JlYy1udW1iZXI+PGZvcmVpZ24ta2V5cz48
+a2V5IGFwcD0iRU4iIGRiLWlkPSJ3dHIwMno1Mjh3ZndldGVlOXdjNWF4NWowOTU5MHhyeDJ2Zngi
+IHRpbWVzdGFtcD0iMTcxMTE3NTc2NCI+MTU8L2tleT48L2ZvcmVpZ24ta2V5cz48cmVmLXR5cGUg
+bmFtZT0iSm91cm5hbCBBcnRpY2xlIj4xNzwvcmVmLXR5cGU+PGNvbnRyaWJ1dG9ycz48YXV0aG9y
+cz48YXV0aG9yPlNjaGFwaW4sIE5pa29sYWk8L2F1dGhvcj48YXV0aG9yPk1hamV3c2tpLCBNYWNp
+ZWo8L2F1dGhvcj48YXV0aG9yPlZhcmVsYS1SaWFsLCBBbGVqYW5kcm88L2F1dGhvcj48YXV0aG9y
+PkFycm9uaXosIENhcmxvczwvYXV0aG9yPjxhdXRob3I+RGUgRmFicml0aWlzLCBHaWFubmk8L2F1
+dGhvcj48L2F1dGhvcnM+PC9jb250cmlidXRvcnM+PHRpdGxlcz48dGl0bGU+TWFjaGluZSBMZWFy
+bmluZyBTbWFsbCBNb2xlY3VsZSBQcm9wZXJ0aWVzIGluIERydWcgRGlzY292ZXJ5PC90aXRsZT48
+c2Vjb25kYXJ5LXRpdGxlPkFydGlmaWNpYWwgSW50ZWxsaWdlbmNlIENoZW1pc3RyeTwvc2Vjb25k
+YXJ5LXRpdGxlPjwvdGl0bGVzPjxwZXJpb2RpY2FsPjxmdWxsLXRpdGxlPkFydGlmaWNpYWwgSW50
+ZWxsaWdlbmNlIENoZW1pc3RyeTwvZnVsbC10aXRsZT48L3BlcmlvZGljYWw+PHBhZ2VzPjEwMDAy
+MDwvcGFnZXM+PGRhdGVzPjx5ZWFyPjIwMjM8L3llYXI+PC9kYXRlcz48aXNibj4yOTQ5LTc0Nzc8
+L2lzYm4+PHVybHM+PC91cmxzPjwvcmVjb3JkPjwvQ2l0ZT48Q2l0ZT48QXV0aG9yPkhhZ2c8L0F1
+dGhvcj48WWVhcj4yMDIzPC9ZZWFyPjxSZWNOdW0+MTY8L1JlY051bT48cmVjb3JkPjxyZWMtbnVt
+YmVyPjE2PC9yZWMtbnVtYmVyPjxmb3JlaWduLWtleXM+PGtleSBhcHA9IkVOIiBkYi1pZD0id3Ry
+MDJ6NTI4d2Z3ZXRlZTl3YzVheDVqMDk1OTB4cngydmZ4IiB0aW1lc3RhbXA9IjE3MTExNzU5NDgi
+PjE2PC9rZXk+PC9mb3JlaWduLWtleXM+PHJlZi10eXBlIG5hbWU9IkpvdXJuYWwgQXJ0aWNsZSI+
+MTc8L3JlZi10eXBlPjxjb250cmlidXRvcnM+PGF1dGhvcnM+PGF1dGhvcj5IYWdnLCBBbGV4YW5k
+ZXI8L2F1dGhvcj48YXV0aG9yPktpcnNjaG5lciwgS2FybCBOPC9hdXRob3I+PC9hdXRob3JzPjwv
+Y29udHJpYnV0b3JzPjx0aXRsZXM+PHRpdGxlPk9wZW4tc291cmNlIG1hY2hpbmUgbGVhcm5pbmcg
+aW4gY29tcHV0YXRpb25hbCBjaGVtaXN0cnk8L3RpdGxlPjxzZWNvbmRhcnktdGl0bGU+Sm91cm5h
+bCBvZiBDaGVtaWNhbCBJbmZvcm1hdGlvbiBhbmQgTW9kZWxpbmc8L3NlY29uZGFyeS10aXRsZT48
+L3RpdGxlcz48cGVyaW9kaWNhbD48ZnVsbC10aXRsZT5Kb3VybmFsIG9mIGNoZW1pY2FsIGluZm9y
+bWF0aW9uIGFuZCBtb2RlbGluZzwvZnVsbC10aXRsZT48L3BlcmlvZGljYWw+PHBhZ2VzPjQ1MDUt
+NDUzMjwvcGFnZXM+PHZvbHVtZT42Mzwvdm9sdW1lPjxudW1iZXI+MTU8L251bWJlcj48ZGF0ZXM+
+PHllYXI+MjAyMzwveWVhcj48L2RhdGVzPjxpc2JuPjE1NDktOTU5NjwvaXNibj48dXJscz48L3Vy
+bHM+PC9yZWNvcmQ+PC9DaXRlPjxDaXRlPjxBdXRob3I+Wmhhbmc8L0F1dGhvcj48WWVhcj4yMDI0
+PC9ZZWFyPjxSZWNOdW0+MTQ8L1JlY051bT48cmVjb3JkPjxyZWMtbnVtYmVyPjE0PC9yZWMtbnVt
+YmVyPjxmb3JlaWduLWtleXM+PGtleSBhcHA9IkVOIiBkYi1pZD0id3RyMDJ6NTI4d2Z3ZXRlZTl3
+YzVheDVqMDk1OTB4cngydmZ4IiB0aW1lc3RhbXA9IjE3MTExNzU3MjgiPjE0PC9rZXk+PC9mb3Jl
+aWduLWtleXM+PHJlZi10eXBlIG5hbWU9IkpvdXJuYWwgQXJ0aWNsZSI+MTc8L3JlZi10eXBlPjxj
+b250cmlidXRvcnM+PGF1dGhvcnM+PGF1dGhvcj5aaGFuZywgWXVuamlhbmc8L2F1dGhvcj48YXV0
+aG9yPkxpLCBTaHV5dWFuPC9hdXRob3I+PGF1dGhvcj5NZW5nLCBLb25nPC9hdXRob3I+PGF1dGhv
+cj5TdW4sIFNoYW9ydWk8L2F1dGhvcj48L2F1dGhvcnM+PC9jb250cmlidXRvcnM+PHRpdGxlcz48
+dGl0bGU+TWFjaGluZSBMZWFybmluZyBmb3IgU2VxdWVuY2UgYW5kIFN0cnVjdHVyZS1CYXNlZCBQ
+cm90ZWlu4oCTTGlnYW5kIEludGVyYWN0aW9uIFByZWRpY3Rpb248L3RpdGxlPjxzZWNvbmRhcnkt
+dGl0bGU+Sm91cm5hbCBvZiBDaGVtaWNhbCBJbmZvcm1hdGlvbiBhbmQgTW9kZWxpbmc8L3NlY29u
+ZGFyeS10aXRsZT48L3RpdGxlcz48cGVyaW9kaWNhbD48ZnVsbC10aXRsZT5Kb3VybmFsIG9mIGNo
+ZW1pY2FsIGluZm9ybWF0aW9uIGFuZCBtb2RlbGluZzwvZnVsbC10aXRsZT48L3BlcmlvZGljYWw+
+PGRhdGVzPjx5ZWFyPjIwMjQ8L3llYXI+PC9kYXRlcz48aXNibj4xNTQ5LTk1OTY8L2lzYm4+PHVy
+bHM+PC91cmxzPjwvcmVjb3JkPjwvQ2l0ZT48L0VuZE5vdGU+
 </w:fldData>
         </w:fldChar>
       </w:r>
@@ -666,7 +743,7 @@
           <w:noProof/>
           <w:szCs w:val="24"/>
         </w:rPr>
-        <w:t>[1-6]</w:t>
+        <w:t>[1-9]</w:t>
       </w:r>
       <w:r>
         <w:rPr>
@@ -695,7 +772,21 @@
           <w:rFonts w:ascii="Times New Roman" w:hAnsi="Times New Roman" w:cs="Times New Roman"/>
           <w:szCs w:val="24"/>
         </w:rPr>
-        <w:t>These models can roughly be classified into sequence and structure-based categories. In the first category, the binding affinity is usually estimated by regarding the amino acid sequence of a protein and the 2D or 1D format of a ligand, while in the second category, structural information is adopted for the prediction</w:t>
+        <w:t xml:space="preserve">A </w:t>
+      </w:r>
+      <w:r>
+        <w:rPr>
+          <w:rFonts w:ascii="Times New Roman" w:hAnsi="Times New Roman" w:cs="Times New Roman"/>
+          <w:szCs w:val="24"/>
+        </w:rPr>
+        <w:t xml:space="preserve">designed </w:t>
+      </w:r>
+      <w:r>
+        <w:rPr>
+          <w:rFonts w:ascii="Times New Roman" w:hAnsi="Times New Roman" w:cs="Times New Roman"/>
+          <w:szCs w:val="24"/>
+        </w:rPr>
+        <w:t>scoring function can be evaluated based on its ability to perform four tasks: scoring, ranking, docking, and screening. The first two tasks involve predicting binding affinity values, while the other two tasks evaluate the scoring function's ability to distinguish between native or near-native poses and decoys, as well as true binders from non-binders</w:t>
       </w:r>
       <w:r>
         <w:rPr>
@@ -709,126 +800,29 @@
           <w:rFonts w:ascii="Times New Roman" w:hAnsi="Times New Roman" w:cs="Times New Roman"/>
           <w:szCs w:val="24"/>
         </w:rPr>
-        <w:fldChar w:fldCharType="begin">
-          <w:fldData xml:space="preserve">PEVuZE5vdGU+PENpdGU+PEF1dGhvcj5aaGFuZzwvQXV0aG9yPjxZZWFyPjIwMjQ8L1llYXI+PFJl
-Y051bT4xNDwvUmVjTnVtPjxEaXNwbGF5VGV4dD5bNy05XTwvRGlzcGxheVRleHQ+PHJlY29yZD48
-cmVjLW51bWJlcj4xNDwvcmVjLW51bWJlcj48Zm9yZWlnbi1rZXlzPjxrZXkgYXBwPSJFTiIgZGIt
-aWQ9Ind0cjAyejUyOHdmd2V0ZWU5d2M1YXg1ajA5NTkweHJ4MnZmeCIgdGltZXN0YW1wPSIxNzEx
-MTc1NzI4Ij4xNDwva2V5PjwvZm9yZWlnbi1rZXlzPjxyZWYtdHlwZSBuYW1lPSJKb3VybmFsIEFy
-dGljbGUiPjE3PC9yZWYtdHlwZT48Y29udHJpYnV0b3JzPjxhdXRob3JzPjxhdXRob3I+Wmhhbmcs
-IFl1bmppYW5nPC9hdXRob3I+PGF1dGhvcj5MaSwgU2h1eXVhbjwvYXV0aG9yPjxhdXRob3I+TWVu
-ZywgS29uZzwvYXV0aG9yPjxhdXRob3I+U3VuLCBTaGFvcnVpPC9hdXRob3I+PC9hdXRob3JzPjwv
-Y29udHJpYnV0b3JzPjx0aXRsZXM+PHRpdGxlPk1hY2hpbmUgTGVhcm5pbmcgZm9yIFNlcXVlbmNl
-IGFuZCBTdHJ1Y3R1cmUtQmFzZWQgUHJvdGVpbuKAk0xpZ2FuZCBJbnRlcmFjdGlvbiBQcmVkaWN0
-aW9uPC90aXRsZT48c2Vjb25kYXJ5LXRpdGxlPkpvdXJuYWwgb2YgQ2hlbWljYWwgSW5mb3JtYXRp
-b24gYW5kIE1vZGVsaW5nPC9zZWNvbmRhcnktdGl0bGU+PC90aXRsZXM+PHBlcmlvZGljYWw+PGZ1
-bGwtdGl0bGU+Sm91cm5hbCBvZiBjaGVtaWNhbCBpbmZvcm1hdGlvbiBhbmQgbW9kZWxpbmc8L2Z1
-bGwtdGl0bGU+PC9wZXJpb2RpY2FsPjxkYXRlcz48eWVhcj4yMDI0PC95ZWFyPjwvZGF0ZXM+PGlz
-Ym4+MTU0OS05NTk2PC9pc2JuPjx1cmxzPjwvdXJscz48L3JlY29yZD48L0NpdGU+PENpdGU+PEF1
-dGhvcj5TY2hhcGluPC9BdXRob3I+PFllYXI+MjAyMzwvWWVhcj48UmVjTnVtPjE1PC9SZWNOdW0+
-PHJlY29yZD48cmVjLW51bWJlcj4xNTwvcmVjLW51bWJlcj48Zm9yZWlnbi1rZXlzPjxrZXkgYXBw
-PSJFTiIgZGItaWQ9Ind0cjAyejUyOHdmd2V0ZWU5d2M1YXg1ajA5NTkweHJ4MnZmeCIgdGltZXN0
-YW1wPSIxNzExMTc1NzY0Ij4xNTwva2V5PjwvZm9yZWlnbi1rZXlzPjxyZWYtdHlwZSBuYW1lPSJK
-b3VybmFsIEFydGljbGUiPjE3PC9yZWYtdHlwZT48Y29udHJpYnV0b3JzPjxhdXRob3JzPjxhdXRo
-b3I+U2NoYXBpbiwgTmlrb2xhaTwvYXV0aG9yPjxhdXRob3I+TWFqZXdza2ksIE1hY2llajwvYXV0
-aG9yPjxhdXRob3I+VmFyZWxhLVJpYWwsIEFsZWphbmRybzwvYXV0aG9yPjxhdXRob3I+QXJyb25p
-eiwgQ2FybG9zPC9hdXRob3I+PGF1dGhvcj5EZSBGYWJyaXRpaXMsIEdpYW5uaTwvYXV0aG9yPjwv
-YXV0aG9ycz48L2NvbnRyaWJ1dG9ycz48dGl0bGVzPjx0aXRsZT5NYWNoaW5lIExlYXJuaW5nIFNt
-YWxsIE1vbGVjdWxlIFByb3BlcnRpZXMgaW4gRHJ1ZyBEaXNjb3Zlcnk8L3RpdGxlPjxzZWNvbmRh
-cnktdGl0bGU+QXJ0aWZpY2lhbCBJbnRlbGxpZ2VuY2UgQ2hlbWlzdHJ5PC9zZWNvbmRhcnktdGl0
-bGU+PC90aXRsZXM+PHBlcmlvZGljYWw+PGZ1bGwtdGl0bGU+QXJ0aWZpY2lhbCBJbnRlbGxpZ2Vu
-Y2UgQ2hlbWlzdHJ5PC9mdWxsLXRpdGxlPjwvcGVyaW9kaWNhbD48cGFnZXM+MTAwMDIwPC9wYWdl
-cz48ZGF0ZXM+PHllYXI+MjAyMzwveWVhcj48L2RhdGVzPjxpc2JuPjI5NDktNzQ3NzwvaXNibj48
-dXJscz48L3VybHM+PC9yZWNvcmQ+PC9DaXRlPjxDaXRlPjxBdXRob3I+SGFnZzwvQXV0aG9yPjxZ
-ZWFyPjIwMjM8L1llYXI+PFJlY051bT4xNjwvUmVjTnVtPjxyZWNvcmQ+PHJlYy1udW1iZXI+MTY8
-L3JlYy1udW1iZXI+PGZvcmVpZ24ta2V5cz48a2V5IGFwcD0iRU4iIGRiLWlkPSJ3dHIwMno1Mjh3
-ZndldGVlOXdjNWF4NWowOTU5MHhyeDJ2ZngiIHRpbWVzdGFtcD0iMTcxMTE3NTk0OCI+MTY8L2tl
-eT48L2ZvcmVpZ24ta2V5cz48cmVmLXR5cGUgbmFtZT0iSm91cm5hbCBBcnRpY2xlIj4xNzwvcmVm
-LXR5cGU+PGNvbnRyaWJ1dG9ycz48YXV0aG9ycz48YXV0aG9yPkhhZ2csIEFsZXhhbmRlcjwvYXV0
-aG9yPjxhdXRob3I+S2lyc2NobmVyLCBLYXJsIE48L2F1dGhvcj48L2F1dGhvcnM+PC9jb250cmli
-dXRvcnM+PHRpdGxlcz48dGl0bGU+T3Blbi1zb3VyY2UgbWFjaGluZSBsZWFybmluZyBpbiBjb21w
-dXRhdGlvbmFsIGNoZW1pc3RyeTwvdGl0bGU+PHNlY29uZGFyeS10aXRsZT5Kb3VybmFsIG9mIENo
-ZW1pY2FsIEluZm9ybWF0aW9uIGFuZCBNb2RlbGluZzwvc2Vjb25kYXJ5LXRpdGxlPjwvdGl0bGVz
-PjxwZXJpb2RpY2FsPjxmdWxsLXRpdGxlPkpvdXJuYWwgb2YgY2hlbWljYWwgaW5mb3JtYXRpb24g
-YW5kIG1vZGVsaW5nPC9mdWxsLXRpdGxlPjwvcGVyaW9kaWNhbD48cGFnZXM+NDUwNS00NTMyPC9w
-YWdlcz48dm9sdW1lPjYzPC92b2x1bWU+PG51bWJlcj4xNTwvbnVtYmVyPjxkYXRlcz48eWVhcj4y
-MDIzPC95ZWFyPjwvZGF0ZXM+PGlzYm4+MTU0OS05NTk2PC9pc2JuPjx1cmxzPjwvdXJscz48L3Jl
-Y29yZD48L0NpdGU+PC9FbmROb3RlPgB=
-</w:fldData>
-        </w:fldChar>
-      </w:r>
-      <w:r>
-        <w:rPr>
-          <w:rFonts w:ascii="Times New Roman" w:hAnsi="Times New Roman" w:cs="Times New Roman"/>
-          <w:szCs w:val="24"/>
-        </w:rPr>
-        <w:instrText xml:space="preserve"> ADDIN EN.CITE </w:instrText>
-      </w:r>
-      <w:r>
-        <w:rPr>
-          <w:rFonts w:ascii="Times New Roman" w:hAnsi="Times New Roman" w:cs="Times New Roman"/>
-          <w:szCs w:val="24"/>
-        </w:rPr>
-        <w:fldChar w:fldCharType="begin">
-          <w:fldData xml:space="preserve">PEVuZE5vdGU+PENpdGU+PEF1dGhvcj5aaGFuZzwvQXV0aG9yPjxZZWFyPjIwMjQ8L1llYXI+PFJl
-Y051bT4xNDwvUmVjTnVtPjxEaXNwbGF5VGV4dD5bNy05XTwvRGlzcGxheVRleHQ+PHJlY29yZD48
-cmVjLW51bWJlcj4xNDwvcmVjLW51bWJlcj48Zm9yZWlnbi1rZXlzPjxrZXkgYXBwPSJFTiIgZGIt
-aWQ9Ind0cjAyejUyOHdmd2V0ZWU5d2M1YXg1ajA5NTkweHJ4MnZmeCIgdGltZXN0YW1wPSIxNzEx
-MTc1NzI4Ij4xNDwva2V5PjwvZm9yZWlnbi1rZXlzPjxyZWYtdHlwZSBuYW1lPSJKb3VybmFsIEFy
-dGljbGUiPjE3PC9yZWYtdHlwZT48Y29udHJpYnV0b3JzPjxhdXRob3JzPjxhdXRob3I+Wmhhbmcs
-IFl1bmppYW5nPC9hdXRob3I+PGF1dGhvcj5MaSwgU2h1eXVhbjwvYXV0aG9yPjxhdXRob3I+TWVu
-ZywgS29uZzwvYXV0aG9yPjxhdXRob3I+U3VuLCBTaGFvcnVpPC9hdXRob3I+PC9hdXRob3JzPjwv
-Y29udHJpYnV0b3JzPjx0aXRsZXM+PHRpdGxlPk1hY2hpbmUgTGVhcm5pbmcgZm9yIFNlcXVlbmNl
-IGFuZCBTdHJ1Y3R1cmUtQmFzZWQgUHJvdGVpbuKAk0xpZ2FuZCBJbnRlcmFjdGlvbiBQcmVkaWN0
-aW9uPC90aXRsZT48c2Vjb25kYXJ5LXRpdGxlPkpvdXJuYWwgb2YgQ2hlbWljYWwgSW5mb3JtYXRp
-b24gYW5kIE1vZGVsaW5nPC9zZWNvbmRhcnktdGl0bGU+PC90aXRsZXM+PHBlcmlvZGljYWw+PGZ1
-bGwtdGl0bGU+Sm91cm5hbCBvZiBjaGVtaWNhbCBpbmZvcm1hdGlvbiBhbmQgbW9kZWxpbmc8L2Z1
-bGwtdGl0bGU+PC9wZXJpb2RpY2FsPjxkYXRlcz48eWVhcj4yMDI0PC95ZWFyPjwvZGF0ZXM+PGlz
-Ym4+MTU0OS05NTk2PC9pc2JuPjx1cmxzPjwvdXJscz48L3JlY29yZD48L0NpdGU+PENpdGU+PEF1
-dGhvcj5TY2hhcGluPC9BdXRob3I+PFllYXI+MjAyMzwvWWVhcj48UmVjTnVtPjE1PC9SZWNOdW0+
-PHJlY29yZD48cmVjLW51bWJlcj4xNTwvcmVjLW51bWJlcj48Zm9yZWlnbi1rZXlzPjxrZXkgYXBw
-PSJFTiIgZGItaWQ9Ind0cjAyejUyOHdmd2V0ZWU5d2M1YXg1ajA5NTkweHJ4MnZmeCIgdGltZXN0
-YW1wPSIxNzExMTc1NzY0Ij4xNTwva2V5PjwvZm9yZWlnbi1rZXlzPjxyZWYtdHlwZSBuYW1lPSJK
-b3VybmFsIEFydGljbGUiPjE3PC9yZWYtdHlwZT48Y29udHJpYnV0b3JzPjxhdXRob3JzPjxhdXRo
-b3I+U2NoYXBpbiwgTmlrb2xhaTwvYXV0aG9yPjxhdXRob3I+TWFqZXdza2ksIE1hY2llajwvYXV0
-aG9yPjxhdXRob3I+VmFyZWxhLVJpYWwsIEFsZWphbmRybzwvYXV0aG9yPjxhdXRob3I+QXJyb25p
-eiwgQ2FybG9zPC9hdXRob3I+PGF1dGhvcj5EZSBGYWJyaXRpaXMsIEdpYW5uaTwvYXV0aG9yPjwv
-YXV0aG9ycz48L2NvbnRyaWJ1dG9ycz48dGl0bGVzPjx0aXRsZT5NYWNoaW5lIExlYXJuaW5nIFNt
-YWxsIE1vbGVjdWxlIFByb3BlcnRpZXMgaW4gRHJ1ZyBEaXNjb3Zlcnk8L3RpdGxlPjxzZWNvbmRh
-cnktdGl0bGU+QXJ0aWZpY2lhbCBJbnRlbGxpZ2VuY2UgQ2hlbWlzdHJ5PC9zZWNvbmRhcnktdGl0
-bGU+PC90aXRsZXM+PHBlcmlvZGljYWw+PGZ1bGwtdGl0bGU+QXJ0aWZpY2lhbCBJbnRlbGxpZ2Vu
-Y2UgQ2hlbWlzdHJ5PC9mdWxsLXRpdGxlPjwvcGVyaW9kaWNhbD48cGFnZXM+MTAwMDIwPC9wYWdl
-cz48ZGF0ZXM+PHllYXI+MjAyMzwveWVhcj48L2RhdGVzPjxpc2JuPjI5NDktNzQ3NzwvaXNibj48
-dXJscz48L3VybHM+PC9yZWNvcmQ+PC9DaXRlPjxDaXRlPjxBdXRob3I+SGFnZzwvQXV0aG9yPjxZ
-ZWFyPjIwMjM8L1llYXI+PFJlY051bT4xNjwvUmVjTnVtPjxyZWNvcmQ+PHJlYy1udW1iZXI+MTY8
-L3JlYy1udW1iZXI+PGZvcmVpZ24ta2V5cz48a2V5IGFwcD0iRU4iIGRiLWlkPSJ3dHIwMno1Mjh3
-ZndldGVlOXdjNWF4NWowOTU5MHhyeDJ2ZngiIHRpbWVzdGFtcD0iMTcxMTE3NTk0OCI+MTY8L2tl
-eT48L2ZvcmVpZ24ta2V5cz48cmVmLXR5cGUgbmFtZT0iSm91cm5hbCBBcnRpY2xlIj4xNzwvcmVm
-LXR5cGU+PGNvbnRyaWJ1dG9ycz48YXV0aG9ycz48YXV0aG9yPkhhZ2csIEFsZXhhbmRlcjwvYXV0
-aG9yPjxhdXRob3I+S2lyc2NobmVyLCBLYXJsIE48L2F1dGhvcj48L2F1dGhvcnM+PC9jb250cmli
-dXRvcnM+PHRpdGxlcz48dGl0bGU+T3Blbi1zb3VyY2UgbWFjaGluZSBsZWFybmluZyBpbiBjb21w
-dXRhdGlvbmFsIGNoZW1pc3RyeTwvdGl0bGU+PHNlY29uZGFyeS10aXRsZT5Kb3VybmFsIG9mIENo
-ZW1pY2FsIEluZm9ybWF0aW9uIGFuZCBNb2RlbGluZzwvc2Vjb25kYXJ5LXRpdGxlPjwvdGl0bGVz
-PjxwZXJpb2RpY2FsPjxmdWxsLXRpdGxlPkpvdXJuYWwgb2YgY2hlbWljYWwgaW5mb3JtYXRpb24g
-YW5kIG1vZGVsaW5nPC9mdWxsLXRpdGxlPjwvcGVyaW9kaWNhbD48cGFnZXM+NDUwNS00NTMyPC9w
-YWdlcz48dm9sdW1lPjYzPC92b2x1bWU+PG51bWJlcj4xNTwvbnVtYmVyPjxkYXRlcz48eWVhcj4y
-MDIzPC95ZWFyPjwvZGF0ZXM+PGlzYm4+MTU0OS05NTk2PC9pc2JuPjx1cmxzPjwvdXJscz48L3Jl
-Y29yZD48L0NpdGU+PC9FbmROb3RlPgB=
-</w:fldData>
-        </w:fldChar>
-      </w:r>
-      <w:r>
-        <w:rPr>
-          <w:rFonts w:ascii="Times New Roman" w:hAnsi="Times New Roman" w:cs="Times New Roman"/>
-          <w:szCs w:val="24"/>
-        </w:rPr>
-        <w:instrText xml:space="preserve"> ADDIN EN.CITE.DATA </w:instrText>
-      </w:r>
-      <w:r>
-        <w:rPr>
-          <w:rFonts w:ascii="Times New Roman" w:hAnsi="Times New Roman" w:cs="Times New Roman"/>
-          <w:szCs w:val="24"/>
-        </w:rPr>
+        <w:fldChar w:fldCharType="begin"/>
+      </w:r>
+      <w:r>
+        <w:rPr>
+          <w:rFonts w:ascii="Times New Roman" w:hAnsi="Times New Roman" w:cs="Times New Roman"/>
+          <w:szCs w:val="24"/>
+        </w:rPr>
+        <w:instrText xml:space="preserve"> ADDIN EN.CITE &lt;EndNote&gt;&lt;Cite&gt;&lt;Author&gt;Li&lt;/Author&gt;&lt;Year&gt;2014&lt;/Year&gt;&lt;RecNum&gt;18&lt;/RecNum&gt;&lt;DisplayText&gt;[10, 11]&lt;/DisplayText&gt;&lt;record&gt;&lt;rec-number&gt;18&lt;/rec-number&gt;&lt;foreign-keys&gt;&lt;key app="EN" db-id="wtr02z528wfwetee9wc5ax5j09590xrx2vfx" timestamp="1711177393"&gt;18&lt;/key&gt;&lt;/foreign-keys&gt;&lt;ref-type name="Journal Article"&gt;17&lt;/ref-type&gt;&lt;contributors&gt;&lt;authors&gt;&lt;author&gt;Li, Yan&lt;/author&gt;&lt;author&gt;Liu, Zhihai&lt;/author&gt;&lt;author&gt;Li, Jie&lt;/author&gt;&lt;author&gt;Han, Li&lt;/author&gt;&lt;author&gt;Liu, Jie&lt;/author&gt;&lt;author&gt;Zhao, Zhixiong&lt;/author&gt;&lt;author&gt;Wang, Renxiao&lt;/author&gt;&lt;/authors&gt;&lt;/contributors&gt;&lt;titles&gt;&lt;title&gt;Comparative assessment of scoring functions on an updated benchmark: 1. Compilation of the test set&lt;/title&gt;&lt;secondary-title&gt;Journal of chemical information and modeling&lt;/secondary-title&gt;&lt;/titles&gt;&lt;periodical&gt;&lt;full-title&gt;Journal of chemical information and modeling&lt;/full-title&gt;&lt;/periodical&gt;&lt;pages&gt;1700-1716&lt;/pages&gt;&lt;volume&gt;54&lt;/volume&gt;&lt;number&gt;6&lt;/number&gt;&lt;dates&gt;&lt;year&gt;2014&lt;/year&gt;&lt;/dates&gt;&lt;isbn&gt;1549-9596&lt;/isbn&gt;&lt;urls&gt;&lt;/urls&gt;&lt;/record&gt;&lt;/Cite&gt;&lt;Cite&gt;&lt;Author&gt;Li&lt;/Author&gt;&lt;Year&gt;2014&lt;/Year&gt;&lt;RecNum&gt;19&lt;/RecNum&gt;&lt;record&gt;&lt;rec-number&gt;19&lt;/rec-number&gt;&lt;foreign-keys&gt;&lt;key app="EN" db-id="wtr02z528wfwetee9wc5ax5j09590xrx2vfx" timestamp="1711177408"&gt;19&lt;/key&gt;&lt;/foreign-keys&gt;&lt;ref-type name="Journal Article"&gt;17&lt;/ref-type&gt;&lt;contributors&gt;&lt;authors&gt;&lt;author&gt;Li, Yan&lt;/author&gt;&lt;author&gt;Han, Li&lt;/author&gt;&lt;author&gt;Liu, Zhihai&lt;/author&gt;&lt;author&gt;Wang, Renxiao&lt;/author&gt;&lt;/authors&gt;&lt;/contributors&gt;&lt;titles&gt;&lt;title&gt;Comparative assessment of scoring functions on an updated benchmark: 2. Evaluation methods and general results&lt;/title&gt;&lt;secondary-title&gt;Journal of chemical information and modeling&lt;/secondary-title&gt;&lt;/titles&gt;&lt;periodical&gt;&lt;full-title&gt;Journal of chemical information and modeling&lt;/full-title&gt;&lt;/periodical&gt;&lt;pages&gt;1717-1736&lt;/pages&gt;&lt;volume&gt;54&lt;/volume&gt;&lt;number&gt;6&lt;/number&gt;&lt;dates&gt;&lt;year&gt;2014&lt;/year&gt;&lt;/dates&gt;&lt;isbn&gt;1549-9596&lt;/isbn&gt;&lt;urls&gt;&lt;/urls&gt;&lt;/record&gt;&lt;/Cite&gt;&lt;/EndNote&gt;</w:instrText>
+      </w:r>
+      <w:r>
+        <w:rPr>
+          <w:rFonts w:ascii="Times New Roman" w:hAnsi="Times New Roman" w:cs="Times New Roman"/>
+          <w:szCs w:val="24"/>
+        </w:rPr>
+        <w:fldChar w:fldCharType="separate"/>
+      </w:r>
+      <w:r>
+        <w:rPr>
+          <w:rFonts w:ascii="Times New Roman" w:hAnsi="Times New Roman" w:cs="Times New Roman"/>
+          <w:noProof/>
+          <w:szCs w:val="24"/>
+        </w:rPr>
+        <w:t>[10, 11]</w:t>
       </w:r>
       <w:r>
         <w:rPr>
@@ -842,6 +836,48 @@
           <w:rFonts w:ascii="Times New Roman" w:hAnsi="Times New Roman" w:cs="Times New Roman"/>
           <w:szCs w:val="24"/>
         </w:rPr>
+        <w:t>.</w:t>
+      </w:r>
+      <w:r>
+        <w:rPr>
+          <w:rFonts w:ascii="Times New Roman" w:hAnsi="Times New Roman" w:cs="Times New Roman"/>
+          <w:szCs w:val="24"/>
+        </w:rPr>
+        <w:t xml:space="preserve"> </w:t>
+      </w:r>
+      <w:r>
+        <w:rPr>
+          <w:rFonts w:ascii="Times New Roman" w:hAnsi="Times New Roman" w:cs="Times New Roman"/>
+          <w:szCs w:val="24"/>
+        </w:rPr>
+        <w:t>The PDBbind dataset</w:t>
+      </w:r>
+      <w:r>
+        <w:rPr>
+          <w:rFonts w:ascii="Times New Roman" w:hAnsi="Times New Roman" w:cs="Times New Roman"/>
+          <w:szCs w:val="24"/>
+        </w:rPr>
+        <w:t xml:space="preserve"> </w:t>
+      </w:r>
+      <w:r>
+        <w:rPr>
+          <w:rFonts w:ascii="Times New Roman" w:hAnsi="Times New Roman" w:cs="Times New Roman"/>
+          <w:szCs w:val="24"/>
+        </w:rPr>
+        <w:fldChar w:fldCharType="begin"/>
+      </w:r>
+      <w:r>
+        <w:rPr>
+          <w:rFonts w:ascii="Times New Roman" w:hAnsi="Times New Roman" w:cs="Times New Roman"/>
+          <w:szCs w:val="24"/>
+        </w:rPr>
+        <w:instrText xml:space="preserve"> ADDIN EN.CITE &lt;EndNote&gt;&lt;Cite&gt;&lt;Author&gt;Su&lt;/Author&gt;&lt;Year&gt;2018&lt;/Year&gt;&lt;RecNum&gt;17&lt;/RecNum&gt;&lt;DisplayText&gt;[12]&lt;/DisplayText&gt;&lt;record&gt;&lt;rec-number&gt;17&lt;/rec-number&gt;&lt;foreign-keys&gt;&lt;key app="EN" db-id="wtr02z528wfwetee9wc5ax5j09590xrx2vfx" timestamp="1711177362"&gt;17&lt;/key&gt;&lt;/foreign-keys&gt;&lt;ref-type name="Journal Article"&gt;17&lt;/ref-type&gt;&lt;contributors&gt;&lt;authors&gt;&lt;author&gt;Su, Minyi&lt;/author&gt;&lt;author&gt;Yang, Qifan&lt;/author&gt;&lt;author&gt;Du, Yu&lt;/author&gt;&lt;author&gt;Feng, Guoqin&lt;/author&gt;&lt;author&gt;Liu, Zhihai&lt;/author&gt;&lt;author&gt;Li, Yan&lt;/author&gt;&lt;author&gt;Wang, Renxiao&lt;/author&gt;&lt;/authors&gt;&lt;/contributors&gt;&lt;titles&gt;&lt;title&gt;Comparative assessment of scoring functions: the CASF-2016 update&lt;/title&gt;&lt;secondary-title&gt;Journal of chemical information and modeling&lt;/secondary-title&gt;&lt;/titles&gt;&lt;periodical&gt;&lt;full-title&gt;Journal of chemical information and modeling&lt;/full-title&gt;&lt;/periodical&gt;&lt;pages&gt;895-913&lt;/pages&gt;&lt;volume&gt;59&lt;/volume&gt;&lt;number&gt;2&lt;/number&gt;&lt;dates&gt;&lt;year&gt;2018&lt;/year&gt;&lt;/dates&gt;&lt;isbn&gt;1549-9596&lt;/isbn&gt;&lt;urls&gt;&lt;/urls&gt;&lt;/record&gt;&lt;/Cite&gt;&lt;/EndNote&gt;</w:instrText>
+      </w:r>
+      <w:r>
+        <w:rPr>
+          <w:rFonts w:ascii="Times New Roman" w:hAnsi="Times New Roman" w:cs="Times New Roman"/>
+          <w:szCs w:val="24"/>
+        </w:rPr>
         <w:fldChar w:fldCharType="separate"/>
       </w:r>
       <w:r>
@@ -850,7 +886,7 @@
           <w:noProof/>
           <w:szCs w:val="24"/>
         </w:rPr>
-        <w:t>[7-9]</w:t>
+        <w:t>[12]</w:t>
       </w:r>
       <w:r>
         <w:rPr>
@@ -864,6 +900,156 @@
           <w:rFonts w:ascii="Times New Roman" w:hAnsi="Times New Roman" w:cs="Times New Roman"/>
           <w:szCs w:val="24"/>
         </w:rPr>
+        <w:t>, DUD-E</w:t>
+      </w:r>
+      <w:r>
+        <w:rPr>
+          <w:rFonts w:ascii="Times New Roman" w:hAnsi="Times New Roman" w:cs="Times New Roman"/>
+          <w:szCs w:val="24"/>
+        </w:rPr>
+        <w:t xml:space="preserve"> </w:t>
+      </w:r>
+      <w:r>
+        <w:rPr>
+          <w:rFonts w:ascii="Times New Roman" w:hAnsi="Times New Roman" w:cs="Times New Roman"/>
+          <w:szCs w:val="24"/>
+        </w:rPr>
+        <w:fldChar w:fldCharType="begin"/>
+      </w:r>
+      <w:r>
+        <w:rPr>
+          <w:rFonts w:ascii="Times New Roman" w:hAnsi="Times New Roman" w:cs="Times New Roman"/>
+          <w:szCs w:val="24"/>
+        </w:rPr>
+        <w:instrText xml:space="preserve"> ADDIN EN.CITE &lt;EndNote&gt;&lt;Cite&gt;&lt;Author&gt;Mysinger&lt;/Author&gt;&lt;Year&gt;2012&lt;/Year&gt;&lt;RecNum&gt;20&lt;/RecNum&gt;&lt;DisplayText&gt;[13]&lt;/DisplayText&gt;&lt;record&gt;&lt;rec-number&gt;20&lt;/rec-number&gt;&lt;foreign-keys&gt;&lt;key app="EN" db-id="wtr02z528wfwetee9wc5ax5j09590xrx2vfx" timestamp="1711177475"&gt;20&lt;/key&gt;&lt;/foreign-keys&gt;&lt;ref-type name="Journal Article"&gt;17&lt;/ref-type&gt;&lt;contributors&gt;&lt;authors&gt;&lt;author&gt;Mysinger, Michael M&lt;/author&gt;&lt;author&gt;Carchia, Michael&lt;/author&gt;&lt;author&gt;Irwin, John J&lt;/author&gt;&lt;author&gt;Shoichet, Brian K&lt;/author&gt;&lt;/authors&gt;&lt;/contributors&gt;&lt;titles&gt;&lt;title&gt;Directory of useful decoys, enhanced (DUD-E): better ligands and decoys for better benchmarking&lt;/title&gt;&lt;secondary-title&gt;Journal of medicinal chemistry&lt;/secondary-title&gt;&lt;/titles&gt;&lt;periodical&gt;&lt;full-title&gt;Journal of medicinal chemistry&lt;/full-title&gt;&lt;/periodical&gt;&lt;pages&gt;6582-6594&lt;/pages&gt;&lt;volume&gt;55&lt;/volume&gt;&lt;number&gt;14&lt;/number&gt;&lt;dates&gt;&lt;year&gt;2012&lt;/year&gt;&lt;/dates&gt;&lt;isbn&gt;0022-2623&lt;/isbn&gt;&lt;urls&gt;&lt;/urls&gt;&lt;/record&gt;&lt;/Cite&gt;&lt;/EndNote&gt;</w:instrText>
+      </w:r>
+      <w:r>
+        <w:rPr>
+          <w:rFonts w:ascii="Times New Roman" w:hAnsi="Times New Roman" w:cs="Times New Roman"/>
+          <w:szCs w:val="24"/>
+        </w:rPr>
+        <w:fldChar w:fldCharType="separate"/>
+      </w:r>
+      <w:r>
+        <w:rPr>
+          <w:rFonts w:ascii="Times New Roman" w:hAnsi="Times New Roman" w:cs="Times New Roman"/>
+          <w:noProof/>
+          <w:szCs w:val="24"/>
+        </w:rPr>
+        <w:t>[13]</w:t>
+      </w:r>
+      <w:r>
+        <w:rPr>
+          <w:rFonts w:ascii="Times New Roman" w:hAnsi="Times New Roman" w:cs="Times New Roman"/>
+          <w:szCs w:val="24"/>
+        </w:rPr>
+        <w:fldChar w:fldCharType="end"/>
+      </w:r>
+      <w:r>
+        <w:rPr>
+          <w:rFonts w:ascii="Times New Roman" w:hAnsi="Times New Roman" w:cs="Times New Roman"/>
+          <w:szCs w:val="24"/>
+        </w:rPr>
+        <w:t>, and DEKOIS2.0</w:t>
+      </w:r>
+      <w:r>
+        <w:rPr>
+          <w:rFonts w:ascii="Times New Roman" w:hAnsi="Times New Roman" w:cs="Times New Roman"/>
+          <w:szCs w:val="24"/>
+        </w:rPr>
+        <w:t xml:space="preserve"> </w:t>
+      </w:r>
+      <w:r>
+        <w:rPr>
+          <w:rFonts w:ascii="Times New Roman" w:hAnsi="Times New Roman" w:cs="Times New Roman"/>
+          <w:szCs w:val="24"/>
+        </w:rPr>
+        <w:fldChar w:fldCharType="begin"/>
+      </w:r>
+      <w:r>
+        <w:rPr>
+          <w:rFonts w:ascii="Times New Roman" w:hAnsi="Times New Roman" w:cs="Times New Roman"/>
+          <w:szCs w:val="24"/>
+        </w:rPr>
+        <w:instrText xml:space="preserve"> ADDIN EN.CITE &lt;EndNote&gt;&lt;Cite&gt;&lt;Author&gt;Bauer&lt;/Author&gt;&lt;Year&gt;2013&lt;/Year&gt;&lt;RecNum&gt;21&lt;/RecNum&gt;&lt;DisplayText&gt;[14]&lt;/DisplayText&gt;&lt;record&gt;&lt;rec-number&gt;21&lt;/rec-number&gt;&lt;foreign-keys&gt;&lt;key app="EN" db-id="wtr02z528wfwetee9wc5ax5j09590xrx2vfx" timestamp="1711177514"&gt;21&lt;/key&gt;&lt;/foreign-keys&gt;&lt;ref-type name="Journal Article"&gt;17&lt;/ref-type&gt;&lt;contributors&gt;&lt;authors&gt;&lt;author&gt;Bauer, Matthias R&lt;/author&gt;&lt;author&gt;Ibrahim, Tamer M&lt;/author&gt;&lt;author&gt;Vogel, Simon M&lt;/author&gt;&lt;author&gt;Boeckler, Frank M&lt;/author&gt;&lt;/authors&gt;&lt;/contributors&gt;&lt;titles&gt;&lt;title&gt;Evaluation and optimization of virtual screening workflows with DEKOIS 2.0–a public library of challenging docking benchmark sets&lt;/title&gt;&lt;secondary-title&gt;Journal of chemical information and modeling&lt;/secondary-title&gt;&lt;/titles&gt;&lt;periodical&gt;&lt;full-title&gt;Journal of chemical information and modeling&lt;/full-title&gt;&lt;/periodical&gt;&lt;pages&gt;1447-1462&lt;/pages&gt;&lt;volume&gt;53&lt;/volume&gt;&lt;number&gt;6&lt;/number&gt;&lt;dates&gt;&lt;year&gt;2013&lt;/year&gt;&lt;/dates&gt;&lt;isbn&gt;1549-9596&lt;/isbn&gt;&lt;urls&gt;&lt;/urls&gt;&lt;/record&gt;&lt;/Cite&gt;&lt;/EndNote&gt;</w:instrText>
+      </w:r>
+      <w:r>
+        <w:rPr>
+          <w:rFonts w:ascii="Times New Roman" w:hAnsi="Times New Roman" w:cs="Times New Roman"/>
+          <w:szCs w:val="24"/>
+        </w:rPr>
+        <w:fldChar w:fldCharType="separate"/>
+      </w:r>
+      <w:r>
+        <w:rPr>
+          <w:rFonts w:ascii="Times New Roman" w:hAnsi="Times New Roman" w:cs="Times New Roman"/>
+          <w:noProof/>
+          <w:szCs w:val="24"/>
+        </w:rPr>
+        <w:t>[14]</w:t>
+      </w:r>
+      <w:r>
+        <w:rPr>
+          <w:rFonts w:ascii="Times New Roman" w:hAnsi="Times New Roman" w:cs="Times New Roman"/>
+          <w:szCs w:val="24"/>
+        </w:rPr>
+        <w:fldChar w:fldCharType="end"/>
+      </w:r>
+      <w:r>
+        <w:rPr>
+          <w:rFonts w:ascii="Times New Roman" w:hAnsi="Times New Roman" w:cs="Times New Roman"/>
+          <w:szCs w:val="24"/>
+        </w:rPr>
+        <w:t xml:space="preserve"> are among the popular datasets for training and testing, in spite of the fact that there are some hidden biases in these datasets</w:t>
+      </w:r>
+      <w:r>
+        <w:rPr>
+          <w:rFonts w:ascii="Times New Roman" w:hAnsi="Times New Roman" w:cs="Times New Roman"/>
+          <w:szCs w:val="24"/>
+        </w:rPr>
+        <w:t xml:space="preserve"> </w:t>
+      </w:r>
+      <w:r>
+        <w:rPr>
+          <w:rFonts w:ascii="Times New Roman" w:hAnsi="Times New Roman" w:cs="Times New Roman"/>
+          <w:szCs w:val="24"/>
+        </w:rPr>
+        <w:fldChar w:fldCharType="begin"/>
+      </w:r>
+      <w:r>
+        <w:rPr>
+          <w:rFonts w:ascii="Times New Roman" w:hAnsi="Times New Roman" w:cs="Times New Roman"/>
+          <w:szCs w:val="24"/>
+        </w:rPr>
+        <w:instrText xml:space="preserve"> ADDIN EN.CITE &lt;EndNote&gt;&lt;Cite&gt;&lt;Author&gt;Shen&lt;/Author&gt;&lt;Year&gt;2021&lt;/Year&gt;&lt;RecNum&gt;22&lt;/RecNum&gt;&lt;DisplayText&gt;[15, 16]&lt;/DisplayText&gt;&lt;record&gt;&lt;rec-number&gt;22&lt;/rec-number&gt;&lt;foreign-keys&gt;&lt;key app="EN" db-id="wtr02z528wfwetee9wc5ax5j09590xrx2vfx" timestamp="1711177616"&gt;22&lt;/key&gt;&lt;/foreign-keys&gt;&lt;ref-type name="Journal Article"&gt;17&lt;/ref-type&gt;&lt;contributors&gt;&lt;authors&gt;&lt;author&gt;Shen, Chao&lt;/author&gt;&lt;author&gt;Hu, Ye&lt;/author&gt;&lt;author&gt;Wang, Zhe&lt;/author&gt;&lt;author&gt;Zhang, Xujun&lt;/author&gt;&lt;author&gt;Pang, Jinping&lt;/author&gt;&lt;author&gt;Wang, Gaoang&lt;/author&gt;&lt;author&gt;Zhong, Haiyang&lt;/author&gt;&lt;author&gt;Xu, Lei&lt;/author&gt;&lt;author&gt;Cao, Dongsheng&lt;/author&gt;&lt;author&gt;Hou, Tingjun&lt;/author&gt;&lt;/authors&gt;&lt;/contributors&gt;&lt;titles&gt;&lt;title&gt;Beware of the generic machine learning-based scoring functions in structure-based virtual screening&lt;/title&gt;&lt;secondary-title&gt;Briefings in Bioinformatics&lt;/secondary-title&gt;&lt;/titles&gt;&lt;periodical&gt;&lt;full-title&gt;Briefings in Bioinformatics&lt;/full-title&gt;&lt;/periodical&gt;&lt;pages&gt;bbaa070&lt;/pages&gt;&lt;volume&gt;22&lt;/volume&gt;&lt;number&gt;3&lt;/number&gt;&lt;dates&gt;&lt;year&gt;2021&lt;/year&gt;&lt;/dates&gt;&lt;isbn&gt;1477-4054&lt;/isbn&gt;&lt;urls&gt;&lt;/urls&gt;&lt;/record&gt;&lt;/Cite&gt;&lt;Cite&gt;&lt;Author&gt;Li&lt;/Author&gt;&lt;Year&gt;2023&lt;/Year&gt;&lt;RecNum&gt;23&lt;/RecNum&gt;&lt;record&gt;&lt;rec-number&gt;23&lt;/rec-number&gt;&lt;foreign-keys&gt;&lt;key app="EN" db-id="wtr02z528wfwetee9wc5ax5j09590xrx2vfx" timestamp="1711177682"&gt;23&lt;/key&gt;&lt;/foreign-keys&gt;&lt;ref-type name="Journal Article"&gt;17&lt;/ref-type&gt;&lt;contributors&gt;&lt;authors&gt;&lt;author&gt;Li, Jie&lt;/author&gt;&lt;author&gt;Guan, Xingyi&lt;/author&gt;&lt;author&gt;Zhang, Oufan&lt;/author&gt;&lt;author&gt;Sun, Kunyang&lt;/author&gt;&lt;author&gt;Wang, Yingze&lt;/author&gt;&lt;author&gt;Bagni, Dorian&lt;/author&gt;&lt;author&gt;Head-Gordon, Teresa&lt;/author&gt;&lt;/authors&gt;&lt;/contributors&gt;&lt;titles&gt;&lt;title&gt;Leak proof PDBBind: A reorganized dataset of protein-ligand complexes for more generalizable binding affinity prediction&lt;/title&gt;&lt;secondary-title&gt;ArXiv&lt;/secondary-title&gt;&lt;/titles&gt;&lt;periodical&gt;&lt;full-title&gt;ArXiv&lt;/full-title&gt;&lt;/periodical&gt;&lt;dates&gt;&lt;year&gt;2023&lt;/year&gt;&lt;/dates&gt;&lt;urls&gt;&lt;/urls&gt;&lt;/record&gt;&lt;/Cite&gt;&lt;/EndNote&gt;</w:instrText>
+      </w:r>
+      <w:r>
+        <w:rPr>
+          <w:rFonts w:ascii="Times New Roman" w:hAnsi="Times New Roman" w:cs="Times New Roman"/>
+          <w:szCs w:val="24"/>
+        </w:rPr>
+        <w:fldChar w:fldCharType="separate"/>
+      </w:r>
+      <w:r>
+        <w:rPr>
+          <w:rFonts w:ascii="Times New Roman" w:hAnsi="Times New Roman" w:cs="Times New Roman"/>
+          <w:noProof/>
+          <w:szCs w:val="24"/>
+        </w:rPr>
+        <w:t>[15, 16]</w:t>
+      </w:r>
+      <w:r>
+        <w:rPr>
+          <w:rFonts w:ascii="Times New Roman" w:hAnsi="Times New Roman" w:cs="Times New Roman"/>
+          <w:szCs w:val="24"/>
+        </w:rPr>
+        <w:fldChar w:fldCharType="end"/>
+      </w:r>
+      <w:r>
+        <w:rPr>
+          <w:rFonts w:ascii="Times New Roman" w:hAnsi="Times New Roman" w:cs="Times New Roman"/>
+          <w:szCs w:val="24"/>
+        </w:rPr>
         <w:t>.</w:t>
       </w:r>
     </w:p>
@@ -879,7 +1065,29 @@
           <w:rFonts w:ascii="Times New Roman" w:hAnsi="Times New Roman" w:cs="Times New Roman"/>
           <w:szCs w:val="24"/>
         </w:rPr>
-        <w:t>A scoring function can be evaluated based on its ability to perform four tasks: scoring, ranking, docking, and screening. The first two tasks involve predicting binding affinity values, while the other two tasks evaluate the scoring function's ability to distinguish between native or near-native poses and decoys, as well as true binders from non-binders</w:t>
+        <w:t>In the ML case, it is needed to represent a protein-ligand complex in terms of a feature vector by applying feature engineering techniques, while in the DL case, these representations are mostly learned end-to-end during the training phase</w:t>
+      </w:r>
+      <w:r>
+        <w:rPr>
+          <w:rFonts w:ascii="Times New Roman" w:hAnsi="Times New Roman" w:cs="Times New Roman"/>
+          <w:szCs w:val="24"/>
+        </w:rPr>
+        <w:t>.</w:t>
+      </w:r>
+    </w:p>
+    <w:p>
+      <w:pPr>
+        <w:rPr>
+          <w:rFonts w:ascii="Times New Roman" w:hAnsi="Times New Roman" w:cs="Times New Roman"/>
+          <w:szCs w:val="24"/>
+        </w:rPr>
+      </w:pPr>
+      <w:r>
+        <w:rPr>
+          <w:rFonts w:ascii="Times New Roman" w:hAnsi="Times New Roman" w:cs="Times New Roman"/>
+          <w:szCs w:val="24"/>
+        </w:rPr>
+        <w:t>RF-Score</w:t>
       </w:r>
       <w:r>
         <w:rPr>
@@ -900,7 +1108,7 @@
           <w:rFonts w:ascii="Times New Roman" w:hAnsi="Times New Roman" w:cs="Times New Roman"/>
           <w:szCs w:val="24"/>
         </w:rPr>
-        <w:instrText xml:space="preserve"> ADDIN EN.CITE &lt;EndNote&gt;&lt;Cite&gt;&lt;Author&gt;Li&lt;/Author&gt;&lt;Year&gt;2014&lt;/Year&gt;&lt;RecNum&gt;18&lt;/RecNum&gt;&lt;DisplayText&gt;[10, 11]&lt;/DisplayText&gt;&lt;record&gt;&lt;rec-number&gt;18&lt;/rec-number&gt;&lt;foreign-keys&gt;&lt;key app="EN" db-id="wtr02z528wfwetee9wc5ax5j09590xrx2vfx" timestamp="1711177393"&gt;18&lt;/key&gt;&lt;/foreign-keys&gt;&lt;ref-type name="Journal Article"&gt;17&lt;/ref-type&gt;&lt;contributors&gt;&lt;authors&gt;&lt;author&gt;Li, Yan&lt;/author&gt;&lt;author&gt;Liu, Zhihai&lt;/author&gt;&lt;author&gt;Li, Jie&lt;/author&gt;&lt;author&gt;Han, Li&lt;/author&gt;&lt;author&gt;Liu, Jie&lt;/author&gt;&lt;author&gt;Zhao, Zhixiong&lt;/author&gt;&lt;author&gt;Wang, Renxiao&lt;/author&gt;&lt;/authors&gt;&lt;/contributors&gt;&lt;titles&gt;&lt;title&gt;Comparative assessment of scoring functions on an updated benchmark: 1. Compilation of the test set&lt;/title&gt;&lt;secondary-title&gt;Journal of chemical information and modeling&lt;/secondary-title&gt;&lt;/titles&gt;&lt;periodical&gt;&lt;full-title&gt;Journal of chemical information and modeling&lt;/full-title&gt;&lt;/periodical&gt;&lt;pages&gt;1700-1716&lt;/pages&gt;&lt;volume&gt;54&lt;/volume&gt;&lt;number&gt;6&lt;/number&gt;&lt;dates&gt;&lt;year&gt;2014&lt;/year&gt;&lt;/dates&gt;&lt;isbn&gt;1549-9596&lt;/isbn&gt;&lt;urls&gt;&lt;/urls&gt;&lt;/record&gt;&lt;/Cite&gt;&lt;Cite&gt;&lt;Author&gt;Li&lt;/Author&gt;&lt;Year&gt;2014&lt;/Year&gt;&lt;RecNum&gt;19&lt;/RecNum&gt;&lt;record&gt;&lt;rec-number&gt;19&lt;/rec-number&gt;&lt;foreign-keys&gt;&lt;key app="EN" db-id="wtr02z528wfwetee9wc5ax5j09590xrx2vfx" timestamp="1711177408"&gt;19&lt;/key&gt;&lt;/foreign-keys&gt;&lt;ref-type name="Journal Article"&gt;17&lt;/ref-type&gt;&lt;contributors&gt;&lt;authors&gt;&lt;author&gt;Li, Yan&lt;/author&gt;&lt;author&gt;Han, Li&lt;/author&gt;&lt;author&gt;Liu, Zhihai&lt;/author&gt;&lt;author&gt;Wang, Renxiao&lt;/author&gt;&lt;/authors&gt;&lt;/contributors&gt;&lt;titles&gt;&lt;title&gt;Comparative assessment of scoring functions on an updated benchmark: 2. Evaluation methods and general results&lt;/title&gt;&lt;secondary-title&gt;Journal of chemical information and modeling&lt;/secondary-title&gt;&lt;/titles&gt;&lt;periodical&gt;&lt;full-title&gt;Journal of chemical information and modeling&lt;/full-title&gt;&lt;/periodical&gt;&lt;pages&gt;1717-1736&lt;/pages&gt;&lt;volume&gt;54&lt;/volume&gt;&lt;number&gt;6&lt;/number&gt;&lt;dates&gt;&lt;year&gt;2014&lt;/year&gt;&lt;/dates&gt;&lt;isbn&gt;1549-9596&lt;/isbn&gt;&lt;urls&gt;&lt;/urls&gt;&lt;/record&gt;&lt;/Cite&gt;&lt;/EndNote&gt;</w:instrText>
+        <w:instrText xml:space="preserve"> ADDIN EN.CITE &lt;EndNote&gt;&lt;Cite&gt;&lt;Author&gt;Ballester&lt;/Author&gt;&lt;Year&gt;2010&lt;/Year&gt;&lt;RecNum&gt;1&lt;/RecNum&gt;&lt;DisplayText&gt;[17]&lt;/DisplayText&gt;&lt;record&gt;&lt;rec-number&gt;1&lt;/rec-number&gt;&lt;foreign-keys&gt;&lt;key app="EN" db-id="wtr02z528wfwetee9wc5ax5j09590xrx2vfx" timestamp="1710745069"&gt;1&lt;/key&gt;&lt;/foreign-keys&gt;&lt;ref-type name="Journal Article"&gt;17&lt;/ref-type&gt;&lt;contributors&gt;&lt;authors&gt;&lt;author&gt;Ballester, Pedro J&lt;/author&gt;&lt;author&gt;Mitchell, John BO&lt;/author&gt;&lt;/authors&gt;&lt;/contributors&gt;&lt;titles&gt;&lt;title&gt;A machine learning approach to predicting protein–ligand binding affinity with applications to molecular docking&lt;/title&gt;&lt;secondary-title&gt;Bioinformatics&lt;/secondary-title&gt;&lt;/titles&gt;&lt;periodical&gt;&lt;full-title&gt;Bioinformatics&lt;/full-title&gt;&lt;/periodical&gt;&lt;pages&gt;1169-1175&lt;/pages&gt;&lt;volume&gt;26&lt;/volume&gt;&lt;number&gt;9&lt;/number&gt;&lt;dates&gt;&lt;year&gt;2010&lt;/year&gt;&lt;/dates&gt;&lt;isbn&gt;1367-4811&lt;/isbn&gt;&lt;urls&gt;&lt;/urls&gt;&lt;/record&gt;&lt;/Cite&gt;&lt;/EndNote&gt;</w:instrText>
       </w:r>
       <w:r>
         <w:rPr>
@@ -915,7 +1123,7 @@
           <w:noProof/>
           <w:szCs w:val="24"/>
         </w:rPr>
-        <w:t>[10, 11]</w:t>
+        <w:t>[17]</w:t>
       </w:r>
       <w:r>
         <w:rPr>
@@ -929,7 +1137,21 @@
           <w:rFonts w:ascii="Times New Roman" w:hAnsi="Times New Roman" w:cs="Times New Roman"/>
           <w:szCs w:val="24"/>
         </w:rPr>
-        <w:t>.</w:t>
+        <w:t>, ECIF</w:t>
+      </w:r>
+      <w:r>
+        <w:rPr>
+          <w:rFonts w:ascii="Cambria Math" w:hAnsi="Cambria Math" w:cs="Cambria Math"/>
+          <w:szCs w:val="24"/>
+        </w:rPr>
+        <w:t>∷</w:t>
+      </w:r>
+      <w:r>
+        <w:rPr>
+          <w:rFonts w:ascii="Times New Roman" w:hAnsi="Times New Roman" w:cs="Times New Roman"/>
+          <w:szCs w:val="24"/>
+        </w:rPr>
+        <w:t>LD-GBT</w:t>
       </w:r>
       <w:r>
         <w:rPr>
@@ -943,7 +1165,43 @@
           <w:rFonts w:ascii="Times New Roman" w:hAnsi="Times New Roman" w:cs="Times New Roman"/>
           <w:szCs w:val="24"/>
         </w:rPr>
-        <w:t>The PDBbind dataset</w:t>
+        <w:fldChar w:fldCharType="begin"/>
+      </w:r>
+      <w:r>
+        <w:rPr>
+          <w:rFonts w:ascii="Times New Roman" w:hAnsi="Times New Roman" w:cs="Times New Roman"/>
+          <w:szCs w:val="24"/>
+        </w:rPr>
+        <w:instrText xml:space="preserve"> ADDIN EN.CITE &lt;EndNote&gt;&lt;Cite&gt;&lt;Author&gt;Sánchez-Cruz&lt;/Author&gt;&lt;Year&gt;2021&lt;/Year&gt;&lt;RecNum&gt;5&lt;/RecNum&gt;&lt;DisplayText&gt;[18]&lt;/DisplayText&gt;&lt;record&gt;&lt;rec-number&gt;5&lt;/rec-number&gt;&lt;foreign-keys&gt;&lt;key app="EN" db-id="wtr02z528wfwetee9wc5ax5j09590xrx2vfx" timestamp="1711175216"&gt;5&lt;/key&gt;&lt;/foreign-keys&gt;&lt;ref-type name="Journal Article"&gt;17&lt;/ref-type&gt;&lt;contributors&gt;&lt;authors&gt;&lt;author&gt;Sánchez-Cruz, Norberto&lt;/author&gt;&lt;author&gt;Medina-Franco, José L&lt;/author&gt;&lt;author&gt;Mestres, Jordi&lt;/author&gt;&lt;author&gt;Barril, Xavier&lt;/author&gt;&lt;/authors&gt;&lt;/contributors&gt;&lt;titles&gt;&lt;title&gt;Extended connectivity interaction features: improving binding affinity prediction through chemical description&lt;/title&gt;&lt;secondary-title&gt;Bioinformatics&lt;/secondary-title&gt;&lt;/titles&gt;&lt;periodical&gt;&lt;full-title&gt;Bioinformatics&lt;/full-title&gt;&lt;/periodical&gt;&lt;pages&gt;1376-1382&lt;/pages&gt;&lt;volume&gt;37&lt;/volume&gt;&lt;number&gt;10&lt;/number&gt;&lt;dates&gt;&lt;year&gt;2021&lt;/year&gt;&lt;/dates&gt;&lt;isbn&gt;1367-4803&lt;/isbn&gt;&lt;urls&gt;&lt;/urls&gt;&lt;/record&gt;&lt;/Cite&gt;&lt;/EndNote&gt;</w:instrText>
+      </w:r>
+      <w:r>
+        <w:rPr>
+          <w:rFonts w:ascii="Times New Roman" w:hAnsi="Times New Roman" w:cs="Times New Roman"/>
+          <w:szCs w:val="24"/>
+        </w:rPr>
+        <w:fldChar w:fldCharType="separate"/>
+      </w:r>
+      <w:r>
+        <w:rPr>
+          <w:rFonts w:ascii="Times New Roman" w:hAnsi="Times New Roman" w:cs="Times New Roman"/>
+          <w:noProof/>
+          <w:szCs w:val="24"/>
+        </w:rPr>
+        <w:t>[18]</w:t>
+      </w:r>
+      <w:r>
+        <w:rPr>
+          <w:rFonts w:ascii="Times New Roman" w:hAnsi="Times New Roman" w:cs="Times New Roman"/>
+          <w:szCs w:val="24"/>
+        </w:rPr>
+        <w:fldChar w:fldCharType="end"/>
+      </w:r>
+      <w:r>
+        <w:rPr>
+          <w:rFonts w:ascii="Times New Roman" w:hAnsi="Times New Roman" w:cs="Times New Roman"/>
+          <w:szCs w:val="24"/>
+        </w:rPr>
+        <w:t>, and multi-shelled ECIF</w:t>
       </w:r>
       <w:r>
         <w:rPr>
@@ -964,7 +1222,7 @@
           <w:rFonts w:ascii="Times New Roman" w:hAnsi="Times New Roman" w:cs="Times New Roman"/>
           <w:szCs w:val="24"/>
         </w:rPr>
-        <w:instrText xml:space="preserve"> ADDIN EN.CITE &lt;EndNote&gt;&lt;Cite&gt;&lt;Author&gt;Su&lt;/Author&gt;&lt;Year&gt;2018&lt;/Year&gt;&lt;RecNum&gt;17&lt;/RecNum&gt;&lt;DisplayText&gt;[12]&lt;/DisplayText&gt;&lt;record&gt;&lt;rec-number&gt;17&lt;/rec-number&gt;&lt;foreign-keys&gt;&lt;key app="EN" db-id="wtr02z528wfwetee9wc5ax5j09590xrx2vfx" timestamp="1711177362"&gt;17&lt;/key&gt;&lt;/foreign-keys&gt;&lt;ref-type name="Journal Article"&gt;17&lt;/ref-type&gt;&lt;contributors&gt;&lt;authors&gt;&lt;author&gt;Su, Minyi&lt;/author&gt;&lt;author&gt;Yang, Qifan&lt;/author&gt;&lt;author&gt;Du, Yu&lt;/author&gt;&lt;author&gt;Feng, Guoqin&lt;/author&gt;&lt;author&gt;Liu, Zhihai&lt;/author&gt;&lt;author&gt;Li, Yan&lt;/author&gt;&lt;author&gt;Wang, Renxiao&lt;/author&gt;&lt;/authors&gt;&lt;/contributors&gt;&lt;titles&gt;&lt;title&gt;Comparative assessment of scoring functions: the CASF-2016 update&lt;/title&gt;&lt;secondary-title&gt;Journal of chemical information and modeling&lt;/secondary-title&gt;&lt;/titles&gt;&lt;periodical&gt;&lt;full-title&gt;Journal of chemical information and modeling&lt;/full-title&gt;&lt;/periodical&gt;&lt;pages&gt;895-913&lt;/pages&gt;&lt;volume&gt;59&lt;/volume&gt;&lt;number&gt;2&lt;/number&gt;&lt;dates&gt;&lt;year&gt;2018&lt;/year&gt;&lt;/dates&gt;&lt;isbn&gt;1549-9596&lt;/isbn&gt;&lt;urls&gt;&lt;/urls&gt;&lt;/record&gt;&lt;/Cite&gt;&lt;/EndNote&gt;</w:instrText>
+        <w:instrText xml:space="preserve"> ADDIN EN.CITE &lt;EndNote&gt;&lt;Cite&gt;&lt;Author&gt;Shiota&lt;/Author&gt;&lt;Year&gt;2023&lt;/Year&gt;&lt;RecNum&gt;24&lt;/RecNum&gt;&lt;DisplayText&gt;[19]&lt;/DisplayText&gt;&lt;record&gt;&lt;rec-number&gt;24&lt;/rec-number&gt;&lt;foreign-keys&gt;&lt;key app="EN" db-id="wtr02z528wfwetee9wc5ax5j09590xrx2vfx" timestamp="1711265029"&gt;24&lt;/key&gt;&lt;/foreign-keys&gt;&lt;ref-type name="Journal Article"&gt;17&lt;/ref-type&gt;&lt;contributors&gt;&lt;authors&gt;&lt;author&gt;Shiota, Koji&lt;/author&gt;&lt;author&gt;Akutsu, Tatsuya&lt;/author&gt;&lt;/authors&gt;&lt;/contributors&gt;&lt;titles&gt;&lt;title&gt;Multi-shelled ECIF: improved extended connectivity interaction features for accurate binding affinity prediction&lt;/title&gt;&lt;secondary-title&gt;Bioinformatics Advances&lt;/secondary-title&gt;&lt;/titles&gt;&lt;periodical&gt;&lt;full-title&gt;Bioinformatics Advances&lt;/full-title&gt;&lt;/periodical&gt;&lt;pages&gt;vbad155&lt;/pages&gt;&lt;volume&gt;3&lt;/volume&gt;&lt;number&gt;1&lt;/number&gt;&lt;dates&gt;&lt;year&gt;2023&lt;/year&gt;&lt;/dates&gt;&lt;isbn&gt;2635-0041&lt;/isbn&gt;&lt;urls&gt;&lt;/urls&gt;&lt;/record&gt;&lt;/Cite&gt;&lt;/EndNote&gt;</w:instrText>
       </w:r>
       <w:r>
         <w:rPr>
@@ -979,7 +1237,7 @@
           <w:noProof/>
           <w:szCs w:val="24"/>
         </w:rPr>
-        <w:t>[12]</w:t>
+        <w:t>[19]</w:t>
       </w:r>
       <w:r>
         <w:rPr>
@@ -993,7 +1251,21 @@
           <w:rFonts w:ascii="Times New Roman" w:hAnsi="Times New Roman" w:cs="Times New Roman"/>
           <w:szCs w:val="24"/>
         </w:rPr>
-        <w:t>, DUD-E</w:t>
+        <w:t xml:space="preserve"> are ML-based scoring functions that exploit the occurrence of interatomic contacts and ligand descriptors in ECIF</w:t>
+      </w:r>
+      <w:r>
+        <w:rPr>
+          <w:rFonts w:ascii="Cambria Math" w:hAnsi="Cambria Math" w:cs="Cambria Math"/>
+          <w:szCs w:val="24"/>
+        </w:rPr>
+        <w:t>∷</w:t>
+      </w:r>
+      <w:r>
+        <w:rPr>
+          <w:rFonts w:ascii="Times New Roman" w:hAnsi="Times New Roman" w:cs="Times New Roman"/>
+          <w:szCs w:val="24"/>
+        </w:rPr>
+        <w:t>LD-GBT case to generate a feature vector for ML algorithms like Random Forest (RF) or Gradient Boosting Decision Trees (GBT). ET-Score</w:t>
       </w:r>
       <w:r>
         <w:rPr>
@@ -1014,7 +1286,7 @@
           <w:rFonts w:ascii="Times New Roman" w:hAnsi="Times New Roman" w:cs="Times New Roman"/>
           <w:szCs w:val="24"/>
         </w:rPr>
-        <w:instrText xml:space="preserve"> ADDIN EN.CITE &lt;EndNote&gt;&lt;Cite&gt;&lt;Author&gt;Mysinger&lt;/Author&gt;&lt;Year&gt;2012&lt;/Year&gt;&lt;RecNum&gt;20&lt;/RecNum&gt;&lt;DisplayText&gt;[13]&lt;/DisplayText&gt;&lt;record&gt;&lt;rec-number&gt;20&lt;/rec-number&gt;&lt;foreign-keys&gt;&lt;key app="EN" db-id="wtr02z528wfwetee9wc5ax5j09590xrx2vfx" timestamp="1711177475"&gt;20&lt;/key&gt;&lt;/foreign-keys&gt;&lt;ref-type name="Journal Article"&gt;17&lt;/ref-type&gt;&lt;contributors&gt;&lt;authors&gt;&lt;author&gt;Mysinger, Michael M&lt;/author&gt;&lt;author&gt;Carchia, Michael&lt;/author&gt;&lt;author&gt;Irwin, John J&lt;/author&gt;&lt;author&gt;Shoichet, Brian K&lt;/author&gt;&lt;/authors&gt;&lt;/contributors&gt;&lt;titles&gt;&lt;title&gt;Directory of useful decoys, enhanced (DUD-E): better ligands and decoys for better benchmarking&lt;/title&gt;&lt;secondary-title&gt;Journal of medicinal chemistry&lt;/secondary-title&gt;&lt;/titles&gt;&lt;periodical&gt;&lt;full-title&gt;Journal of medicinal chemistry&lt;/full-title&gt;&lt;/periodical&gt;&lt;pages&gt;6582-6594&lt;/pages&gt;&lt;volume&gt;55&lt;/volume&gt;&lt;number&gt;14&lt;/number&gt;&lt;dates&gt;&lt;year&gt;2012&lt;/year&gt;&lt;/dates&gt;&lt;isbn&gt;0022-2623&lt;/isbn&gt;&lt;urls&gt;&lt;/urls&gt;&lt;/record&gt;&lt;/Cite&gt;&lt;/EndNote&gt;</w:instrText>
+        <w:instrText xml:space="preserve"> ADDIN EN.CITE &lt;EndNote&gt;&lt;Cite&gt;&lt;Author&gt;Rayka&lt;/Author&gt;&lt;Year&gt;2021&lt;/Year&gt;&lt;RecNum&gt;2&lt;/RecNum&gt;&lt;DisplayText&gt;[20]&lt;/DisplayText&gt;&lt;record&gt;&lt;rec-number&gt;2&lt;/rec-number&gt;&lt;foreign-keys&gt;&lt;key app="EN" db-id="wtr02z528wfwetee9wc5ax5j09590xrx2vfx" timestamp="1710918029"&gt;2&lt;/key&gt;&lt;/foreign-keys&gt;&lt;ref-type name="Journal Article"&gt;17&lt;/ref-type&gt;&lt;contributors&gt;&lt;authors&gt;&lt;author&gt;Rayka, Milad&lt;/author&gt;&lt;author&gt;Karimi‐Jafari, Mohammad Hossein&lt;/author&gt;&lt;author&gt;Firouzi, Rohoullah&lt;/author&gt;&lt;/authors&gt;&lt;/contributors&gt;&lt;titles&gt;&lt;title&gt;ET‐score: Improving Protein‐ligand Binding Affinity Prediction Based on Distance‐weighted Interatomic Contact Features Using Extremely Randomized Trees Algorithm&lt;/title&gt;&lt;secondary-title&gt;Molecular Informatics&lt;/secondary-title&gt;&lt;/titles&gt;&lt;periodical&gt;&lt;full-title&gt;Molecular Informatics&lt;/full-title&gt;&lt;/periodical&gt;&lt;pages&gt;2060084&lt;/pages&gt;&lt;volume&gt;40&lt;/volume&gt;&lt;number&gt;8&lt;/number&gt;&lt;dates&gt;&lt;year&gt;2021&lt;/year&gt;&lt;/dates&gt;&lt;isbn&gt;1868-1743&lt;/isbn&gt;&lt;urls&gt;&lt;/urls&gt;&lt;/record&gt;&lt;/Cite&gt;&lt;/EndNote&gt;</w:instrText>
       </w:r>
       <w:r>
         <w:rPr>
@@ -1029,7 +1301,7 @@
           <w:noProof/>
           <w:szCs w:val="24"/>
         </w:rPr>
-        <w:t>[13]</w:t>
+        <w:t>[20]</w:t>
       </w:r>
       <w:r>
         <w:rPr>
@@ -1043,7 +1315,7 @@
           <w:rFonts w:ascii="Times New Roman" w:hAnsi="Times New Roman" w:cs="Times New Roman"/>
           <w:szCs w:val="24"/>
         </w:rPr>
-        <w:t>, and DEKOIS2.0</w:t>
+        <w:t xml:space="preserve"> and its’ enhanced versions, i.e., GB-Score</w:t>
       </w:r>
       <w:r>
         <w:rPr>
@@ -1064,7 +1336,7 @@
           <w:rFonts w:ascii="Times New Roman" w:hAnsi="Times New Roman" w:cs="Times New Roman"/>
           <w:szCs w:val="24"/>
         </w:rPr>
-        <w:instrText xml:space="preserve"> ADDIN EN.CITE &lt;EndNote&gt;&lt;Cite&gt;&lt;Author&gt;Bauer&lt;/Author&gt;&lt;Year&gt;2013&lt;/Year&gt;&lt;RecNum&gt;21&lt;/RecNum&gt;&lt;DisplayText&gt;[14]&lt;/DisplayText&gt;&lt;record&gt;&lt;rec-number&gt;21&lt;/rec-number&gt;&lt;foreign-keys&gt;&lt;key app="EN" db-id="wtr02z528wfwetee9wc5ax5j09590xrx2vfx" timestamp="1711177514"&gt;21&lt;/key&gt;&lt;/foreign-keys&gt;&lt;ref-type name="Journal Article"&gt;17&lt;/ref-type&gt;&lt;contributors&gt;&lt;authors&gt;&lt;author&gt;Bauer, Matthias R&lt;/author&gt;&lt;author&gt;Ibrahim, Tamer M&lt;/author&gt;&lt;author&gt;Vogel, Simon M&lt;/author&gt;&lt;author&gt;Boeckler, Frank M&lt;/author&gt;&lt;/authors&gt;&lt;/contributors&gt;&lt;titles&gt;&lt;title&gt;Evaluation and optimization of virtual screening workflows with DEKOIS 2.0–a public library of challenging docking benchmark sets&lt;/title&gt;&lt;secondary-title&gt;Journal of chemical information and modeling&lt;/secondary-title&gt;&lt;/titles&gt;&lt;periodical&gt;&lt;full-title&gt;Journal of chemical information and modeling&lt;/full-title&gt;&lt;/periodical&gt;&lt;pages&gt;1447-1462&lt;/pages&gt;&lt;volume&gt;53&lt;/volume&gt;&lt;number&gt;6&lt;/number&gt;&lt;dates&gt;&lt;year&gt;2013&lt;/year&gt;&lt;/dates&gt;&lt;isbn&gt;1549-9596&lt;/isbn&gt;&lt;urls&gt;&lt;/urls&gt;&lt;/record&gt;&lt;/Cite&gt;&lt;/EndNote&gt;</w:instrText>
+        <w:instrText xml:space="preserve"> ADDIN EN.CITE &lt;EndNote&gt;&lt;Cite&gt;&lt;Author&gt;Rayka&lt;/Author&gt;&lt;Year&gt;2023&lt;/Year&gt;&lt;RecNum&gt;3&lt;/RecNum&gt;&lt;DisplayText&gt;[21]&lt;/DisplayText&gt;&lt;record&gt;&lt;rec-number&gt;3&lt;/rec-number&gt;&lt;foreign-keys&gt;&lt;key app="EN" db-id="wtr02z528wfwetee9wc5ax5j09590xrx2vfx" timestamp="1710918047"&gt;3&lt;/key&gt;&lt;/foreign-keys&gt;&lt;ref-type name="Journal Article"&gt;17&lt;/ref-type&gt;&lt;contributors&gt;&lt;authors&gt;&lt;author&gt;Rayka, Milad&lt;/author&gt;&lt;author&gt;Firouzi, Rohoullah&lt;/author&gt;&lt;/authors&gt;&lt;/contributors&gt;&lt;titles&gt;&lt;title&gt;GB‐score: Minimally designed machine learning scoring function based on distance‐weighted interatomic contact features&lt;/title&gt;&lt;secondary-title&gt;Molecular Informatics&lt;/secondary-title&gt;&lt;/titles&gt;&lt;periodical&gt;&lt;full-title&gt;Molecular Informatics&lt;/full-title&gt;&lt;/periodical&gt;&lt;pages&gt;2200135&lt;/pages&gt;&lt;volume&gt;42&lt;/volume&gt;&lt;number&gt;3&lt;/number&gt;&lt;dates&gt;&lt;year&gt;2023&lt;/year&gt;&lt;/dates&gt;&lt;isbn&gt;1868-1743&lt;/isbn&gt;&lt;urls&gt;&lt;/urls&gt;&lt;/record&gt;&lt;/Cite&gt;&lt;/EndNote&gt;</w:instrText>
       </w:r>
       <w:r>
         <w:rPr>
@@ -1079,7 +1351,7 @@
           <w:noProof/>
           <w:szCs w:val="24"/>
         </w:rPr>
-        <w:t>[14]</w:t>
+        <w:t>[21]</w:t>
       </w:r>
       <w:r>
         <w:rPr>
@@ -1093,7 +1365,7 @@
           <w:rFonts w:ascii="Times New Roman" w:hAnsi="Times New Roman" w:cs="Times New Roman"/>
           <w:szCs w:val="24"/>
         </w:rPr>
-        <w:t xml:space="preserve"> are among the popular datasets for training and testing, in spite of the fact that there are some hidden biases in these datasets</w:t>
+        <w:t xml:space="preserve"> and ENS-Score</w:t>
       </w:r>
       <w:r>
         <w:rPr>
@@ -1114,7 +1386,7 @@
           <w:rFonts w:ascii="Times New Roman" w:hAnsi="Times New Roman" w:cs="Times New Roman"/>
           <w:szCs w:val="24"/>
         </w:rPr>
-        <w:instrText xml:space="preserve"> ADDIN EN.CITE &lt;EndNote&gt;&lt;Cite&gt;&lt;Author&gt;Shen&lt;/Author&gt;&lt;Year&gt;2021&lt;/Year&gt;&lt;RecNum&gt;22&lt;/RecNum&gt;&lt;DisplayText&gt;[15, 16]&lt;/DisplayText&gt;&lt;record&gt;&lt;rec-number&gt;22&lt;/rec-number&gt;&lt;foreign-keys&gt;&lt;key app="EN" db-id="wtr02z528wfwetee9wc5ax5j09590xrx2vfx" timestamp="1711177616"&gt;22&lt;/key&gt;&lt;/foreign-keys&gt;&lt;ref-type name="Journal Article"&gt;17&lt;/ref-type&gt;&lt;contributors&gt;&lt;authors&gt;&lt;author&gt;Shen, Chao&lt;/author&gt;&lt;author&gt;Hu, Ye&lt;/author&gt;&lt;author&gt;Wang, Zhe&lt;/author&gt;&lt;author&gt;Zhang, Xujun&lt;/author&gt;&lt;author&gt;Pang, Jinping&lt;/author&gt;&lt;author&gt;Wang, Gaoang&lt;/author&gt;&lt;author&gt;Zhong, Haiyang&lt;/author&gt;&lt;author&gt;Xu, Lei&lt;/author&gt;&lt;author&gt;Cao, Dongsheng&lt;/author&gt;&lt;author&gt;Hou, Tingjun&lt;/author&gt;&lt;/authors&gt;&lt;/contributors&gt;&lt;titles&gt;&lt;title&gt;Beware of the generic machine learning-based scoring functions in structure-based virtual screening&lt;/title&gt;&lt;secondary-title&gt;Briefings in Bioinformatics&lt;/secondary-title&gt;&lt;/titles&gt;&lt;periodical&gt;&lt;full-title&gt;Briefings in Bioinformatics&lt;/full-title&gt;&lt;/periodical&gt;&lt;pages&gt;bbaa070&lt;/pages&gt;&lt;volume&gt;22&lt;/volume&gt;&lt;number&gt;3&lt;/number&gt;&lt;dates&gt;&lt;year&gt;2021&lt;/year&gt;&lt;/dates&gt;&lt;isbn&gt;1477-4054&lt;/isbn&gt;&lt;urls&gt;&lt;/urls&gt;&lt;/record&gt;&lt;/Cite&gt;&lt;Cite&gt;&lt;Author&gt;Li&lt;/Author&gt;&lt;Year&gt;2023&lt;/Year&gt;&lt;RecNum&gt;23&lt;/RecNum&gt;&lt;record&gt;&lt;rec-number&gt;23&lt;/rec-number&gt;&lt;foreign-keys&gt;&lt;key app="EN" db-id="wtr02z528wfwetee9wc5ax5j09590xrx2vfx" timestamp="1711177682"&gt;23&lt;/key&gt;&lt;/foreign-keys&gt;&lt;ref-type name="Journal Article"&gt;17&lt;/ref-type&gt;&lt;contributors&gt;&lt;authors&gt;&lt;author&gt;Li, Jie&lt;/author&gt;&lt;author&gt;Guan, Xingyi&lt;/author&gt;&lt;author&gt;Zhang, Oufan&lt;/author&gt;&lt;author&gt;Sun, Kunyang&lt;/author&gt;&lt;author&gt;Wang, Yingze&lt;/author&gt;&lt;author&gt;Bagni, Dorian&lt;/author&gt;&lt;author&gt;Head-Gordon, Teresa&lt;/author&gt;&lt;/authors&gt;&lt;/contributors&gt;&lt;titles&gt;&lt;title&gt;Leak proof PDBBind: A reorganized dataset of protein-ligand complexes for more generalizable binding affinity prediction&lt;/title&gt;&lt;secondary-title&gt;ArXiv&lt;/secondary-title&gt;&lt;/titles&gt;&lt;periodical&gt;&lt;full-title&gt;ArXiv&lt;/full-title&gt;&lt;/periodical&gt;&lt;dates&gt;&lt;year&gt;2023&lt;/year&gt;&lt;/dates&gt;&lt;urls&gt;&lt;/urls&gt;&lt;/record&gt;&lt;/Cite&gt;&lt;/EndNote&gt;</w:instrText>
+        <w:instrText xml:space="preserve"> ADDIN EN.CITE &lt;EndNote&gt;&lt;Cite&gt;&lt;Author&gt;Rayka&lt;/Author&gt;&lt;Year&gt;2024&lt;/Year&gt;&lt;RecNum&gt;4&lt;/RecNum&gt;&lt;DisplayText&gt;[22]&lt;/DisplayText&gt;&lt;record&gt;&lt;rec-number&gt;4&lt;/rec-number&gt;&lt;foreign-keys&gt;&lt;key app="EN" db-id="wtr02z528wfwetee9wc5ax5j09590xrx2vfx" timestamp="1710918053"&gt;4&lt;/key&gt;&lt;/foreign-keys&gt;&lt;ref-type name="Journal Article"&gt;17&lt;/ref-type&gt;&lt;contributors&gt;&lt;authors&gt;&lt;author&gt;Rayka, Milad&lt;/author&gt;&lt;author&gt;Mirzaei, Morteza&lt;/author&gt;&lt;author&gt;Mohammad Latifi, Ali&lt;/author&gt;&lt;/authors&gt;&lt;/contributors&gt;&lt;titles&gt;&lt;title&gt;An ensemble‐based approach to estimate confidence of predicted protein–ligand binding affinity values&lt;/title&gt;&lt;secondary-title&gt;Molecular Informatics&lt;/secondary-title&gt;&lt;/titles&gt;&lt;periodical&gt;&lt;full-title&gt;Molecular Informatics&lt;/full-title&gt;&lt;/periodical&gt;&lt;pages&gt;e202300292&lt;/pages&gt;&lt;dates&gt;&lt;year&gt;2024&lt;/year&gt;&lt;/dates&gt;&lt;isbn&gt;1868-1743&lt;/isbn&gt;&lt;urls&gt;&lt;/urls&gt;&lt;/record&gt;&lt;/Cite&gt;&lt;/EndNote&gt;</w:instrText>
       </w:r>
       <w:r>
         <w:rPr>
@@ -1129,7 +1401,7 @@
           <w:noProof/>
           <w:szCs w:val="24"/>
         </w:rPr>
-        <w:t>[15, 16]</w:t>
+        <w:t>[22]</w:t>
       </w:r>
       <w:r>
         <w:rPr>
@@ -1143,22 +1415,418 @@
           <w:rFonts w:ascii="Times New Roman" w:hAnsi="Times New Roman" w:cs="Times New Roman"/>
           <w:szCs w:val="24"/>
         </w:rPr>
-        <w:t>.</w:t>
-      </w:r>
-    </w:p>
-    <w:p>
-      <w:pPr>
-        <w:rPr>
-          <w:rFonts w:ascii="Times New Roman" w:hAnsi="Times New Roman" w:cs="Times New Roman"/>
-          <w:szCs w:val="24"/>
-        </w:rPr>
-      </w:pPr>
-      <w:r>
-        <w:rPr>
-          <w:rFonts w:ascii="Times New Roman" w:hAnsi="Times New Roman" w:cs="Times New Roman"/>
-          <w:szCs w:val="24"/>
-        </w:rPr>
-        <w:t>In the past two years, there has been a noticeable increase in the capabilities of newly developed scoring functions for these tasks, which we will mention in some examples here.</w:t>
+        <w:t>, employed distance-weighted interatomic contacts and Extremely Randomized Trees (ERT) for constructing an ML-based scoring function. ∆</w:t>
+      </w:r>
+      <w:r>
+        <w:rPr>
+          <w:rFonts w:ascii="Times New Roman" w:hAnsi="Times New Roman" w:cs="Times New Roman"/>
+          <w:szCs w:val="24"/>
+          <w:vertAlign w:val="subscript"/>
+        </w:rPr>
+        <w:t>vina</w:t>
+      </w:r>
+      <w:r>
+        <w:rPr>
+          <w:rFonts w:ascii="Times New Roman" w:hAnsi="Times New Roman" w:cs="Times New Roman"/>
+          <w:szCs w:val="24"/>
+        </w:rPr>
+        <w:t>RF</w:t>
+      </w:r>
+      <w:r>
+        <w:rPr>
+          <w:rFonts w:ascii="Times New Roman" w:hAnsi="Times New Roman" w:cs="Times New Roman"/>
+          <w:szCs w:val="24"/>
+          <w:vertAlign w:val="subscript"/>
+        </w:rPr>
+        <w:t>20</w:t>
+      </w:r>
+      <w:r>
+        <w:rPr>
+          <w:rFonts w:ascii="Times New Roman" w:hAnsi="Times New Roman" w:cs="Times New Roman"/>
+          <w:szCs w:val="24"/>
+          <w:vertAlign w:val="subscript"/>
+        </w:rPr>
+        <w:t xml:space="preserve"> </w:t>
+      </w:r>
+      <w:r>
+        <w:rPr>
+          <w:rFonts w:ascii="Times New Roman" w:hAnsi="Times New Roman" w:cs="Times New Roman"/>
+          <w:szCs w:val="24"/>
+        </w:rPr>
+        <w:fldChar w:fldCharType="begin"/>
+      </w:r>
+      <w:r>
+        <w:rPr>
+          <w:rFonts w:ascii="Times New Roman" w:hAnsi="Times New Roman" w:cs="Times New Roman"/>
+          <w:szCs w:val="24"/>
+        </w:rPr>
+        <w:instrText xml:space="preserve"> ADDIN EN.CITE &lt;EndNote&gt;&lt;Cite&gt;&lt;Author&gt;Wang&lt;/Author&gt;&lt;Year&gt;2017&lt;/Year&gt;&lt;RecNum&gt;25&lt;/RecNum&gt;&lt;DisplayText&gt;[23]&lt;/DisplayText&gt;&lt;record&gt;&lt;rec-number&gt;25&lt;/rec-number&gt;&lt;foreign-keys&gt;&lt;key app="EN" db-id="wtr02z528wfwetee9wc5ax5j09590xrx2vfx" timestamp="1711265179"&gt;25&lt;/key&gt;&lt;/foreign-keys&gt;&lt;ref-type name="Journal Article"&gt;17&lt;/ref-type&gt;&lt;contributors&gt;&lt;authors&gt;&lt;author&gt;Wang, Cheng&lt;/author&gt;&lt;author&gt;Zhang, Yingkai&lt;/author&gt;&lt;/authors&gt;&lt;/contributors&gt;&lt;titles&gt;&lt;title&gt;Improving scoring‐docking‐screening powers of protein–ligand scoring functions using random forest&lt;/title&gt;&lt;secondary-title&gt;Journal of computational chemistry&lt;/secondary-title&gt;&lt;/titles&gt;&lt;periodical&gt;&lt;full-title&gt;Journal of computational chemistry&lt;/full-title&gt;&lt;/periodical&gt;&lt;pages&gt;169-177&lt;/pages&gt;&lt;volume&gt;38&lt;/volume&gt;&lt;number&gt;3&lt;/number&gt;&lt;dates&gt;&lt;year&gt;2017&lt;/year&gt;&lt;/dates&gt;&lt;isbn&gt;0192-8651&lt;/isbn&gt;&lt;urls&gt;&lt;/urls&gt;&lt;/record&gt;&lt;/Cite&gt;&lt;/EndNote&gt;</w:instrText>
+      </w:r>
+      <w:r>
+        <w:rPr>
+          <w:rFonts w:ascii="Times New Roman" w:hAnsi="Times New Roman" w:cs="Times New Roman"/>
+          <w:szCs w:val="24"/>
+        </w:rPr>
+        <w:fldChar w:fldCharType="separate"/>
+      </w:r>
+      <w:r>
+        <w:rPr>
+          <w:rFonts w:ascii="Times New Roman" w:hAnsi="Times New Roman" w:cs="Times New Roman"/>
+          <w:noProof/>
+          <w:szCs w:val="24"/>
+        </w:rPr>
+        <w:t>[23]</w:t>
+      </w:r>
+      <w:r>
+        <w:rPr>
+          <w:rFonts w:ascii="Times New Roman" w:hAnsi="Times New Roman" w:cs="Times New Roman"/>
+          <w:szCs w:val="24"/>
+        </w:rPr>
+        <w:fldChar w:fldCharType="end"/>
+      </w:r>
+      <w:r>
+        <w:rPr>
+          <w:rFonts w:ascii="Times New Roman" w:hAnsi="Times New Roman" w:cs="Times New Roman"/>
+          <w:szCs w:val="24"/>
+        </w:rPr>
+        <w:t>, ∆</w:t>
+      </w:r>
+      <w:r>
+        <w:rPr>
+          <w:rFonts w:ascii="Times New Roman" w:hAnsi="Times New Roman" w:cs="Times New Roman"/>
+          <w:szCs w:val="24"/>
+          <w:vertAlign w:val="subscript"/>
+        </w:rPr>
+        <w:t>vina</w:t>
+      </w:r>
+      <w:r>
+        <w:rPr>
+          <w:rFonts w:ascii="Times New Roman" w:hAnsi="Times New Roman" w:cs="Times New Roman"/>
+          <w:szCs w:val="24"/>
+        </w:rPr>
+        <w:t>XGB</w:t>
+      </w:r>
+      <w:r>
+        <w:rPr>
+          <w:rFonts w:ascii="Times New Roman" w:hAnsi="Times New Roman" w:cs="Times New Roman"/>
+          <w:szCs w:val="24"/>
+        </w:rPr>
+        <w:t xml:space="preserve"> </w:t>
+      </w:r>
+      <w:r>
+        <w:rPr>
+          <w:rFonts w:ascii="Times New Roman" w:hAnsi="Times New Roman" w:cs="Times New Roman"/>
+          <w:szCs w:val="24"/>
+        </w:rPr>
+        <w:fldChar w:fldCharType="begin"/>
+      </w:r>
+      <w:r>
+        <w:rPr>
+          <w:rFonts w:ascii="Times New Roman" w:hAnsi="Times New Roman" w:cs="Times New Roman"/>
+          <w:szCs w:val="24"/>
+        </w:rPr>
+        <w:instrText xml:space="preserve"> ADDIN EN.CITE &lt;EndNote&gt;&lt;Cite&gt;&lt;Author&gt;Lu&lt;/Author&gt;&lt;Year&gt;2019&lt;/Year&gt;&lt;RecNum&gt;26&lt;/RecNum&gt;&lt;DisplayText&gt;[24]&lt;/DisplayText&gt;&lt;record&gt;&lt;rec-number&gt;26&lt;/rec-number&gt;&lt;foreign-keys&gt;&lt;key app="EN" db-id="wtr02z528wfwetee9wc5ax5j09590xrx2vfx" timestamp="1711265251"&gt;26&lt;/key&gt;&lt;/foreign-keys&gt;&lt;ref-type name="Journal Article"&gt;17&lt;/ref-type&gt;&lt;contributors&gt;&lt;authors&gt;&lt;author&gt;Lu, Jianing&lt;/author&gt;&lt;author&gt;Hou, Xuben&lt;/author&gt;&lt;author&gt;Wang, Cheng&lt;/author&gt;&lt;author&gt;Zhang, Yingkai&lt;/author&gt;&lt;/authors&gt;&lt;/contributors&gt;&lt;titles&gt;&lt;title&gt;Incorporating explicit water molecules and ligand conformation stability in machine-learning scoring functions&lt;/title&gt;&lt;secondary-title&gt;Journal of chemical information and modeling&lt;/secondary-title&gt;&lt;/titles&gt;&lt;periodical&gt;&lt;full-title&gt;Journal of chemical information and modeling&lt;/full-title&gt;&lt;/periodical&gt;&lt;pages&gt;4540-4549&lt;/pages&gt;&lt;volume&gt;59&lt;/volume&gt;&lt;number&gt;11&lt;/number&gt;&lt;dates&gt;&lt;year&gt;2019&lt;/year&gt;&lt;/dates&gt;&lt;isbn&gt;1549-9596&lt;/isbn&gt;&lt;urls&gt;&lt;/urls&gt;&lt;/record&gt;&lt;/Cite&gt;&lt;/EndNote&gt;</w:instrText>
+      </w:r>
+      <w:r>
+        <w:rPr>
+          <w:rFonts w:ascii="Times New Roman" w:hAnsi="Times New Roman" w:cs="Times New Roman"/>
+          <w:szCs w:val="24"/>
+        </w:rPr>
+        <w:fldChar w:fldCharType="separate"/>
+      </w:r>
+      <w:r>
+        <w:rPr>
+          <w:rFonts w:ascii="Times New Roman" w:hAnsi="Times New Roman" w:cs="Times New Roman"/>
+          <w:noProof/>
+          <w:szCs w:val="24"/>
+        </w:rPr>
+        <w:t>[24]</w:t>
+      </w:r>
+      <w:r>
+        <w:rPr>
+          <w:rFonts w:ascii="Times New Roman" w:hAnsi="Times New Roman" w:cs="Times New Roman"/>
+          <w:szCs w:val="24"/>
+        </w:rPr>
+        <w:fldChar w:fldCharType="end"/>
+      </w:r>
+      <w:r>
+        <w:rPr>
+          <w:rFonts w:ascii="Times New Roman" w:hAnsi="Times New Roman" w:cs="Times New Roman"/>
+          <w:szCs w:val="24"/>
+        </w:rPr>
+        <w:t xml:space="preserve"> and </w:t>
+      </w:r>
+      <w:r>
+        <w:rPr>
+          <w:rFonts w:ascii="Times New Roman" w:hAnsi="Times New Roman" w:cs="Times New Roman"/>
+          <w:szCs w:val="24"/>
+        </w:rPr>
+        <w:t>∆</w:t>
+      </w:r>
+      <w:r>
+        <w:rPr>
+          <w:rFonts w:ascii="Times New Roman" w:hAnsi="Times New Roman" w:cs="Times New Roman"/>
+          <w:szCs w:val="24"/>
+          <w:vertAlign w:val="subscript"/>
+        </w:rPr>
+        <w:t>LinF9</w:t>
+      </w:r>
+      <w:r>
+        <w:rPr>
+          <w:rFonts w:ascii="Times New Roman" w:hAnsi="Times New Roman" w:cs="Times New Roman"/>
+          <w:szCs w:val="24"/>
+        </w:rPr>
+        <w:t>XGB</w:t>
+      </w:r>
+      <w:r>
+        <w:rPr>
+          <w:rFonts w:ascii="Times New Roman" w:hAnsi="Times New Roman" w:cs="Times New Roman"/>
+          <w:szCs w:val="24"/>
+        </w:rPr>
+        <w:t xml:space="preserve"> </w:t>
+      </w:r>
+      <w:r>
+        <w:rPr>
+          <w:rFonts w:ascii="Times New Roman" w:hAnsi="Times New Roman" w:cs="Times New Roman"/>
+          <w:szCs w:val="24"/>
+        </w:rPr>
+        <w:fldChar w:fldCharType="begin"/>
+      </w:r>
+      <w:r>
+        <w:rPr>
+          <w:rFonts w:ascii="Times New Roman" w:hAnsi="Times New Roman" w:cs="Times New Roman"/>
+          <w:szCs w:val="24"/>
+        </w:rPr>
+        <w:instrText xml:space="preserve"> ADDIN EN.CITE &lt;EndNote&gt;&lt;Cite&gt;&lt;Author&gt;Yang&lt;/Author&gt;&lt;Year&gt;2022&lt;/Year&gt;&lt;RecNum&gt;27&lt;/RecNum&gt;&lt;DisplayText&gt;[25]&lt;/DisplayText&gt;&lt;record&gt;&lt;rec-number&gt;27&lt;/rec-number&gt;&lt;foreign-keys&gt;&lt;key app="EN" db-id="wtr02z528wfwetee9wc5ax5j09590xrx2vfx" timestamp="1711265286"&gt;27&lt;/key&gt;&lt;/foreign-keys&gt;&lt;ref-type name="Journal Article"&gt;17&lt;/ref-type&gt;&lt;contributors&gt;&lt;authors&gt;&lt;author&gt;Yang, Chao&lt;/author&gt;&lt;author&gt;Zhang, Yingkai&lt;/author&gt;&lt;/authors&gt;&lt;/contributors&gt;&lt;titles&gt;&lt;title&gt;Delta machine learning to improve scoring-ranking-screening performances of protein–ligand scoring functions&lt;/title&gt;&lt;secondary-title&gt;Journal of chemical information and modeling&lt;/secondary-title&gt;&lt;/titles&gt;&lt;periodical&gt;&lt;full-title&gt;Journal of chemical information and modeling&lt;/full-title&gt;&lt;/periodical&gt;&lt;pages&gt;2696-2712&lt;/pages&gt;&lt;volume&gt;62&lt;/volume&gt;&lt;number&gt;11&lt;/number&gt;&lt;dates&gt;&lt;year&gt;2022&lt;/year&gt;&lt;/dates&gt;&lt;isbn&gt;1549-9596&lt;/isbn&gt;&lt;urls&gt;&lt;/urls&gt;&lt;/record&gt;&lt;/Cite&gt;&lt;/EndNote&gt;</w:instrText>
+      </w:r>
+      <w:r>
+        <w:rPr>
+          <w:rFonts w:ascii="Times New Roman" w:hAnsi="Times New Roman" w:cs="Times New Roman"/>
+          <w:szCs w:val="24"/>
+        </w:rPr>
+        <w:fldChar w:fldCharType="separate"/>
+      </w:r>
+      <w:r>
+        <w:rPr>
+          <w:rFonts w:ascii="Times New Roman" w:hAnsi="Times New Roman" w:cs="Times New Roman"/>
+          <w:noProof/>
+          <w:szCs w:val="24"/>
+        </w:rPr>
+        <w:t>[25]</w:t>
+      </w:r>
+      <w:r>
+        <w:rPr>
+          <w:rFonts w:ascii="Times New Roman" w:hAnsi="Times New Roman" w:cs="Times New Roman"/>
+          <w:szCs w:val="24"/>
+        </w:rPr>
+        <w:fldChar w:fldCharType="end"/>
+      </w:r>
+      <w:r>
+        <w:rPr>
+          <w:rFonts w:ascii="Times New Roman" w:hAnsi="Times New Roman" w:cs="Times New Roman"/>
+          <w:szCs w:val="24"/>
+        </w:rPr>
+        <w:t xml:space="preserve"> employ some Autodock Vina empirical terms alongside other descriptors, e.g., RDKit descriptors for ligand, for feature generation procedures, and RF and eXtreme Gradient Boosting (XGB) algorithms as learners. Proteo-chemometrics IFPs</w:t>
+      </w:r>
+      <w:r>
+        <w:rPr>
+          <w:rFonts w:ascii="Times New Roman" w:hAnsi="Times New Roman" w:cs="Times New Roman"/>
+          <w:szCs w:val="24"/>
+        </w:rPr>
+        <w:t xml:space="preserve"> </w:t>
+      </w:r>
+      <w:r>
+        <w:rPr>
+          <w:rFonts w:ascii="Times New Roman" w:hAnsi="Times New Roman" w:cs="Times New Roman"/>
+          <w:szCs w:val="24"/>
+        </w:rPr>
+        <w:fldChar w:fldCharType="begin"/>
+      </w:r>
+      <w:r>
+        <w:rPr>
+          <w:rFonts w:ascii="Times New Roman" w:hAnsi="Times New Roman" w:cs="Times New Roman"/>
+          <w:szCs w:val="24"/>
+        </w:rPr>
+        <w:instrText xml:space="preserve"> ADDIN EN.CITE &lt;EndNote&gt;&lt;Cite&gt;&lt;Author&gt;Wang&lt;/Author&gt;&lt;Year&gt;2021&lt;/Year&gt;&lt;RecNum&gt;28&lt;/RecNum&gt;&lt;DisplayText&gt;[26]&lt;/DisplayText&gt;&lt;record&gt;&lt;rec-number&gt;28&lt;/rec-number&gt;&lt;foreign-keys&gt;&lt;key app="EN" db-id="wtr02z528wfwetee9wc5ax5j09590xrx2vfx" timestamp="1711265350"&gt;28&lt;/key&gt;&lt;/foreign-keys&gt;&lt;ref-type name="Journal Article"&gt;17&lt;/ref-type&gt;&lt;contributors&gt;&lt;authors&gt;&lt;author&gt;Wang, Debby D&lt;/author&gt;&lt;author&gt;Xie, Haoran&lt;/author&gt;&lt;author&gt;Yan, Hong&lt;/author&gt;&lt;/authors&gt;&lt;/contributors&gt;&lt;titles&gt;&lt;title&gt;Proteo-chemometrics interaction fingerprints of protein–ligand complexes predict binding affinity&lt;/title&gt;&lt;secondary-title&gt;Bioinformatics&lt;/secondary-title&gt;&lt;/titles&gt;&lt;periodical&gt;&lt;full-title&gt;Bioinformatics&lt;/full-title&gt;&lt;/periodical&gt;&lt;pages&gt;2570-2579&lt;/pages&gt;&lt;volume&gt;37&lt;/volume&gt;&lt;number&gt;17&lt;/number&gt;&lt;dates&gt;&lt;year&gt;2021&lt;/year&gt;&lt;/dates&gt;&lt;isbn&gt;1367-4803&lt;/isbn&gt;&lt;urls&gt;&lt;/urls&gt;&lt;/record&gt;&lt;/Cite&gt;&lt;/EndNote&gt;</w:instrText>
+      </w:r>
+      <w:r>
+        <w:rPr>
+          <w:rFonts w:ascii="Times New Roman" w:hAnsi="Times New Roman" w:cs="Times New Roman"/>
+          <w:szCs w:val="24"/>
+        </w:rPr>
+        <w:fldChar w:fldCharType="separate"/>
+      </w:r>
+      <w:r>
+        <w:rPr>
+          <w:rFonts w:ascii="Times New Roman" w:hAnsi="Times New Roman" w:cs="Times New Roman"/>
+          <w:noProof/>
+          <w:szCs w:val="24"/>
+        </w:rPr>
+        <w:t>[26]</w:t>
+      </w:r>
+      <w:r>
+        <w:rPr>
+          <w:rFonts w:ascii="Times New Roman" w:hAnsi="Times New Roman" w:cs="Times New Roman"/>
+          <w:szCs w:val="24"/>
+        </w:rPr>
+        <w:fldChar w:fldCharType="end"/>
+      </w:r>
+      <w:r>
+        <w:rPr>
+          <w:rFonts w:ascii="Times New Roman" w:hAnsi="Times New Roman" w:cs="Times New Roman"/>
+          <w:szCs w:val="24"/>
+        </w:rPr>
+        <w:t xml:space="preserve"> and PLEC-FP</w:t>
+      </w:r>
+      <w:r>
+        <w:rPr>
+          <w:rFonts w:ascii="Times New Roman" w:hAnsi="Times New Roman" w:cs="Times New Roman"/>
+          <w:szCs w:val="24"/>
+        </w:rPr>
+        <w:t xml:space="preserve"> </w:t>
+      </w:r>
+      <w:r>
+        <w:rPr>
+          <w:rFonts w:ascii="Times New Roman" w:hAnsi="Times New Roman" w:cs="Times New Roman"/>
+          <w:szCs w:val="24"/>
+        </w:rPr>
+        <w:fldChar w:fldCharType="begin"/>
+      </w:r>
+      <w:r>
+        <w:rPr>
+          <w:rFonts w:ascii="Times New Roman" w:hAnsi="Times New Roman" w:cs="Times New Roman"/>
+          <w:szCs w:val="24"/>
+        </w:rPr>
+        <w:instrText xml:space="preserve"> ADDIN EN.CITE &lt;EndNote&gt;&lt;Cite&gt;&lt;Author&gt;Wójcikowski&lt;/Author&gt;&lt;Year&gt;2019&lt;/Year&gt;&lt;RecNum&gt;29&lt;/RecNum&gt;&lt;DisplayText&gt;[27]&lt;/DisplayText&gt;&lt;record&gt;&lt;rec-number&gt;29&lt;/rec-number&gt;&lt;foreign-keys&gt;&lt;key app="EN" db-id="wtr02z528wfwetee9wc5ax5j09590xrx2vfx" timestamp="1711265383"&gt;29&lt;/key&gt;&lt;/foreign-keys&gt;&lt;ref-type name="Journal Article"&gt;17&lt;/ref-type&gt;&lt;contributors&gt;&lt;authors&gt;&lt;author&gt;Wójcikowski, Maciej&lt;/author&gt;&lt;author&gt;Kukiełka, Michał&lt;/author&gt;&lt;author&gt;Stepniewska-Dziubinska, Marta M&lt;/author&gt;&lt;author&gt;Siedlecki, Pawel&lt;/author&gt;&lt;/authors&gt;&lt;/contributors&gt;&lt;titles&gt;&lt;title&gt;Development of a protein–ligand extended connectivity (PLEC) fingerprint and its application for binding affinity predictions&lt;/title&gt;&lt;secondary-title&gt;Bioinformatics&lt;/secondary-title&gt;&lt;/titles&gt;&lt;periodical&gt;&lt;full-title&gt;Bioinformatics&lt;/full-title&gt;&lt;/periodical&gt;&lt;pages&gt;1334-1341&lt;/pages&gt;&lt;volume&gt;35&lt;/volume&gt;&lt;number&gt;8&lt;/number&gt;&lt;dates&gt;&lt;year&gt;2019&lt;/year&gt;&lt;/dates&gt;&lt;isbn&gt;1367-4803&lt;/isbn&gt;&lt;urls&gt;&lt;/urls&gt;&lt;/record&gt;&lt;/Cite&gt;&lt;/EndNote&gt;</w:instrText>
+      </w:r>
+      <w:r>
+        <w:rPr>
+          <w:rFonts w:ascii="Times New Roman" w:hAnsi="Times New Roman" w:cs="Times New Roman"/>
+          <w:szCs w:val="24"/>
+        </w:rPr>
+        <w:fldChar w:fldCharType="separate"/>
+      </w:r>
+      <w:r>
+        <w:rPr>
+          <w:rFonts w:ascii="Times New Roman" w:hAnsi="Times New Roman" w:cs="Times New Roman"/>
+          <w:noProof/>
+          <w:szCs w:val="24"/>
+        </w:rPr>
+        <w:t>[27]</w:t>
+      </w:r>
+      <w:r>
+        <w:rPr>
+          <w:rFonts w:ascii="Times New Roman" w:hAnsi="Times New Roman" w:cs="Times New Roman"/>
+          <w:szCs w:val="24"/>
+        </w:rPr>
+        <w:fldChar w:fldCharType="end"/>
+      </w:r>
+      <w:r>
+        <w:rPr>
+          <w:rFonts w:ascii="Times New Roman" w:hAnsi="Times New Roman" w:cs="Times New Roman"/>
+          <w:szCs w:val="24"/>
+        </w:rPr>
+        <w:t xml:space="preserve"> apply different generalized versions of extended-connectivity fingerprints for protein-ligand representation. SMPLIP-Score</w:t>
+      </w:r>
+      <w:r>
+        <w:rPr>
+          <w:rFonts w:ascii="Times New Roman" w:hAnsi="Times New Roman" w:cs="Times New Roman"/>
+          <w:szCs w:val="24"/>
+        </w:rPr>
+        <w:t xml:space="preserve"> </w:t>
+      </w:r>
+      <w:r>
+        <w:rPr>
+          <w:rFonts w:ascii="Times New Roman" w:hAnsi="Times New Roman" w:cs="Times New Roman"/>
+          <w:szCs w:val="24"/>
+        </w:rPr>
+        <w:fldChar w:fldCharType="begin"/>
+      </w:r>
+      <w:r>
+        <w:rPr>
+          <w:rFonts w:ascii="Times New Roman" w:hAnsi="Times New Roman" w:cs="Times New Roman"/>
+          <w:szCs w:val="24"/>
+        </w:rPr>
+        <w:instrText xml:space="preserve"> ADDIN EN.CITE &lt;EndNote&gt;&lt;Cite&gt;&lt;Author&gt;Kumar&lt;/Author&gt;&lt;Year&gt;2021&lt;/Year&gt;&lt;RecNum&gt;30&lt;/RecNum&gt;&lt;DisplayText&gt;[28]&lt;/DisplayText&gt;&lt;record&gt;&lt;rec-number&gt;30&lt;/rec-number&gt;&lt;foreign-keys&gt;&lt;key app="EN" db-id="wtr02z528wfwetee9wc5ax5j09590xrx2vfx" timestamp="1711265411"&gt;30&lt;/key&gt;&lt;/foreign-keys&gt;&lt;ref-type name="Journal Article"&gt;17&lt;/ref-type&gt;&lt;contributors&gt;&lt;authors&gt;&lt;author&gt;Kumar, Surendra&lt;/author&gt;&lt;author&gt;Kim, Mi-hyun&lt;/author&gt;&lt;/authors&gt;&lt;/contributors&gt;&lt;titles&gt;&lt;title&gt;SMPLIP-Score: predicting ligand binding affinity from simple and interpretable on-the-fly interaction fingerprint pattern descriptors&lt;/title&gt;&lt;secondary-title&gt;Journal of cheminformatics&lt;/secondary-title&gt;&lt;/titles&gt;&lt;periodical&gt;&lt;full-title&gt;Journal of cheminformatics&lt;/full-title&gt;&lt;/periodical&gt;&lt;pages&gt;1-17&lt;/pages&gt;&lt;volume&gt;13&lt;/volume&gt;&lt;dates&gt;&lt;year&gt;2021&lt;/year&gt;&lt;/dates&gt;&lt;urls&gt;&lt;/urls&gt;&lt;/record&gt;&lt;/Cite&gt;&lt;/EndNote&gt;</w:instrText>
+      </w:r>
+      <w:r>
+        <w:rPr>
+          <w:rFonts w:ascii="Times New Roman" w:hAnsi="Times New Roman" w:cs="Times New Roman"/>
+          <w:szCs w:val="24"/>
+        </w:rPr>
+        <w:fldChar w:fldCharType="separate"/>
+      </w:r>
+      <w:r>
+        <w:rPr>
+          <w:rFonts w:ascii="Times New Roman" w:hAnsi="Times New Roman" w:cs="Times New Roman"/>
+          <w:noProof/>
+          <w:szCs w:val="24"/>
+        </w:rPr>
+        <w:t>[28]</w:t>
+      </w:r>
+      <w:r>
+        <w:rPr>
+          <w:rFonts w:ascii="Times New Roman" w:hAnsi="Times New Roman" w:cs="Times New Roman"/>
+          <w:szCs w:val="24"/>
+        </w:rPr>
+        <w:fldChar w:fldCharType="end"/>
+      </w:r>
+      <w:r>
+        <w:rPr>
+          <w:rFonts w:ascii="Times New Roman" w:hAnsi="Times New Roman" w:cs="Times New Roman"/>
+          <w:szCs w:val="24"/>
+        </w:rPr>
+        <w:t xml:space="preserve"> utilizes a featurization method to vectorize and embed the interaction fingerprint pattern between the ligand‑binding site environment and fragments of ligands. TB-IECS </w:t>
+      </w:r>
+      <w:r>
+        <w:rPr>
+          <w:rFonts w:ascii="Times New Roman" w:hAnsi="Times New Roman" w:cs="Times New Roman"/>
+          <w:szCs w:val="24"/>
+        </w:rPr>
+        <w:fldChar w:fldCharType="begin"/>
+      </w:r>
+      <w:r>
+        <w:rPr>
+          <w:rFonts w:ascii="Times New Roman" w:hAnsi="Times New Roman" w:cs="Times New Roman"/>
+          <w:szCs w:val="24"/>
+        </w:rPr>
+        <w:instrText xml:space="preserve"> ADDIN EN.CITE &lt;EndNote&gt;&lt;Cite&gt;&lt;Author&gt;Zhang&lt;/Author&gt;&lt;Year&gt;2023&lt;/Year&gt;&lt;RecNum&gt;31&lt;/RecNum&gt;&lt;DisplayText&gt;[29]&lt;/DisplayText&gt;&lt;record&gt;&lt;rec-number&gt;31&lt;/rec-number&gt;&lt;foreign-keys&gt;&lt;key app="EN" db-id="wtr02z528wfwetee9wc5ax5j09590xrx2vfx" timestamp="1711265431"&gt;31&lt;/key&gt;&lt;/foreign-keys&gt;&lt;ref-type name="Journal Article"&gt;17&lt;/ref-type&gt;&lt;contributors&gt;&lt;authors&gt;&lt;author&gt;Zhang, Xujun&lt;/author&gt;&lt;author&gt;Shen, Chao&lt;/author&gt;&lt;author&gt;Jiang, Dejun&lt;/author&gt;&lt;author&gt;Zhang, Jintu&lt;/author&gt;&lt;author&gt;Ye, Qing&lt;/author&gt;&lt;author&gt;Xu, Lei&lt;/author&gt;&lt;author&gt;Hou, Tingjun&lt;/author&gt;&lt;author&gt;Pan, Peichen&lt;/author&gt;&lt;author&gt;Kang, Yu&lt;/author&gt;&lt;/authors&gt;&lt;/contributors&gt;&lt;titles&gt;&lt;title&gt;TB-IECS: an accurate machine learning-based scoring function for virtual screening&lt;/title&gt;&lt;secondary-title&gt;Journal of Cheminformatics&lt;/secondary-title&gt;&lt;/titles&gt;&lt;periodical&gt;&lt;full-title&gt;Journal of cheminformatics&lt;/full-title&gt;&lt;/periodical&gt;&lt;pages&gt;63&lt;/pages&gt;&lt;volume&gt;15&lt;/volume&gt;&lt;number&gt;1&lt;/number&gt;&lt;dates&gt;&lt;year&gt;2023&lt;/year&gt;&lt;/dates&gt;&lt;isbn&gt;1758-2946&lt;/isbn&gt;&lt;urls&gt;&lt;/urls&gt;&lt;/record&gt;&lt;/Cite&gt;&lt;/EndNote&gt;</w:instrText>
+      </w:r>
+      <w:r>
+        <w:rPr>
+          <w:rFonts w:ascii="Times New Roman" w:hAnsi="Times New Roman" w:cs="Times New Roman"/>
+          <w:szCs w:val="24"/>
+        </w:rPr>
+        <w:fldChar w:fldCharType="separate"/>
+      </w:r>
+      <w:r>
+        <w:rPr>
+          <w:rFonts w:ascii="Times New Roman" w:hAnsi="Times New Roman" w:cs="Times New Roman"/>
+          <w:noProof/>
+          <w:szCs w:val="24"/>
+        </w:rPr>
+        <w:t>[29]</w:t>
+      </w:r>
+      <w:r>
+        <w:rPr>
+          <w:rFonts w:ascii="Times New Roman" w:hAnsi="Times New Roman" w:cs="Times New Roman"/>
+          <w:szCs w:val="24"/>
+        </w:rPr>
+        <w:fldChar w:fldCharType="end"/>
+      </w:r>
+      <w:r>
+        <w:rPr>
+          <w:rFonts w:ascii="Times New Roman" w:hAnsi="Times New Roman" w:cs="Times New Roman"/>
+          <w:szCs w:val="24"/>
+        </w:rPr>
+        <w:t xml:space="preserve"> </w:t>
+      </w:r>
+      <w:r>
+        <w:rPr>
+          <w:rFonts w:ascii="Times New Roman" w:hAnsi="Times New Roman" w:cs="Times New Roman"/>
+          <w:szCs w:val="24"/>
+        </w:rPr>
+        <w:t>employs some theory-based energy terms, e.g., van der Waals, for making a representation for an XGB algorithm.</w:t>
       </w:r>
     </w:p>
     <w:p>
@@ -1188,14 +1856,22 @@
           <w:rFonts w:ascii="Times New Roman" w:hAnsi="Times New Roman" w:cs="Times New Roman"/>
           <w:szCs w:val="24"/>
         </w:rPr>
-        <w:t>Indicate to number of examples</w:t>
-      </w:r>
-      <w:r>
-        <w:rPr>
-          <w:rFonts w:ascii="Times New Roman" w:hAnsi="Times New Roman" w:cs="Times New Roman"/>
-          <w:szCs w:val="24"/>
-        </w:rPr>
-        <w:t xml:space="preserve"> (past two years)</w:t>
+        <w:t>Tomorrow add Topology-based methods</w:t>
+      </w:r>
+    </w:p>
+    <w:p>
+      <w:pPr>
+        <w:rPr>
+          <w:rFonts w:ascii="Times New Roman" w:hAnsi="Times New Roman" w:cs="Times New Roman"/>
+          <w:szCs w:val="24"/>
+        </w:rPr>
+      </w:pPr>
+      <w:r>
+        <w:rPr>
+          <w:rFonts w:ascii="Times New Roman" w:hAnsi="Times New Roman" w:cs="Times New Roman"/>
+          <w:szCs w:val="24"/>
+        </w:rPr>
+        <w:t>Next day add DL methods</w:t>
       </w:r>
     </w:p>
     <w:p>
@@ -1225,16 +1901,7 @@
           <w:rFonts w:ascii="Times New Roman" w:hAnsi="Times New Roman" w:cs="Times New Roman"/>
           <w:szCs w:val="24"/>
         </w:rPr>
-        <w:t>Lack of package t</w:t>
-      </w:r>
-      <w:bookmarkStart w:id="0" w:name="_GoBack"/>
-      <w:bookmarkEnd w:id="0"/>
-      <w:r>
-        <w:rPr>
-          <w:rFonts w:ascii="Times New Roman" w:hAnsi="Times New Roman" w:cs="Times New Roman"/>
-          <w:szCs w:val="24"/>
-        </w:rPr>
-        <w:t>o feature engineering</w:t>
+        <w:t>Lack of package to feature engineering</w:t>
       </w:r>
     </w:p>
     <w:p>
@@ -1257,6 +1924,42 @@
           <w:szCs w:val="24"/>
         </w:rPr>
         <w:t>, use table</w:t>
+      </w:r>
+      <w:r>
+        <w:rPr>
+          <w:rFonts w:ascii="Times New Roman" w:hAnsi="Times New Roman" w:cs="Times New Roman"/>
+          <w:szCs w:val="24"/>
+        </w:rPr>
+        <w:t xml:space="preserve">, </w:t>
+      </w:r>
+      <w:r>
+        <w:rPr>
+          <w:rFonts w:ascii="Times New Roman" w:hAnsi="Times New Roman" w:cs="Times New Roman"/>
+          <w:szCs w:val="24"/>
+        </w:rPr>
+        <w:t>ML-PLIC</w:t>
+      </w:r>
+      <w:r>
+        <w:rPr>
+          <w:rFonts w:ascii="Times New Roman" w:hAnsi="Times New Roman" w:cs="Times New Roman"/>
+          <w:szCs w:val="24"/>
+        </w:rPr>
+        <w:t xml:space="preserve"> paper</w:t>
+      </w:r>
+    </w:p>
+    <w:p>
+      <w:pPr>
+        <w:rPr>
+          <w:rFonts w:ascii="Times New Roman" w:hAnsi="Times New Roman" w:cs="Times New Roman"/>
+          <w:szCs w:val="24"/>
+        </w:rPr>
+      </w:pPr>
+      <w:r>
+        <w:rPr>
+          <w:rFonts w:ascii="Times New Roman" w:hAnsi="Times New Roman" w:cs="Times New Roman"/>
+          <w:szCs w:val="24"/>
+        </w:rPr>
+        <w:t>Reason for selection of these methods, exclusion of enery term based like DeltaVinaRF20</w:t>
       </w:r>
     </w:p>
     <w:p>
@@ -2063,7 +2766,6 @@
           <w:rFonts w:ascii="Times New Roman" w:hAnsi="Times New Roman" w:cs="Times New Roman"/>
           <w:szCs w:val="24"/>
         </w:rPr>
-        <w:lastRenderedPageBreak/>
         <w:t>Distance-weighted interatomic contact (DWIC) was employed by ET-Score</w:t>
       </w:r>
       <w:r>
@@ -2085,7 +2787,7 @@
           <w:rFonts w:ascii="Times New Roman" w:hAnsi="Times New Roman" w:cs="Times New Roman"/>
           <w:szCs w:val="24"/>
         </w:rPr>
-        <w:instrText xml:space="preserve"> ADDIN EN.CITE &lt;EndNote&gt;&lt;Cite&gt;&lt;Author&gt;Rayka&lt;/Author&gt;&lt;Year&gt;2021&lt;/Year&gt;&lt;RecNum&gt;2&lt;/RecNum&gt;&lt;DisplayText&gt;[18]&lt;/DisplayText&gt;&lt;record&gt;&lt;rec-number&gt;2&lt;/rec-number&gt;&lt;foreign-keys&gt;&lt;key app="EN" db-id="wtr02z528wfwetee9wc5ax5j09590xrx2vfx" timestamp="1710918029"&gt;2&lt;/key&gt;&lt;/foreign-keys&gt;&lt;ref-type name="Journal Article"&gt;17&lt;/ref-type&gt;&lt;contributors&gt;&lt;authors&gt;&lt;author&gt;Rayka, Milad&lt;/author&gt;&lt;author&gt;Karimi‐Jafari, Mohammad Hossein&lt;/author&gt;&lt;author&gt;Firouzi, Rohoullah&lt;/author&gt;&lt;/authors&gt;&lt;/contributors&gt;&lt;titles&gt;&lt;title&gt;ET‐score: Improving Protein‐ligand Binding Affinity Prediction Based on Distance‐weighted Interatomic Contact Features Using Extremely Randomized Trees Algorithm&lt;/title&gt;&lt;secondary-title&gt;Molecular Informatics&lt;/secondary-title&gt;&lt;/titles&gt;&lt;periodical&gt;&lt;full-title&gt;Molecular Informatics&lt;/full-title&gt;&lt;/periodical&gt;&lt;pages&gt;2060084&lt;/pages&gt;&lt;volume&gt;40&lt;/volume&gt;&lt;number&gt;8&lt;/number&gt;&lt;dates&gt;&lt;year&gt;2021&lt;/year&gt;&lt;/dates&gt;&lt;isbn&gt;1868-1743&lt;/isbn&gt;&lt;urls&gt;&lt;/urls&gt;&lt;/record&gt;&lt;/Cite&gt;&lt;/EndNote&gt;</w:instrText>
+        <w:instrText xml:space="preserve"> ADDIN EN.CITE &lt;EndNote&gt;&lt;Cite&gt;&lt;Author&gt;Rayka&lt;/Author&gt;&lt;Year&gt;2021&lt;/Year&gt;&lt;RecNum&gt;2&lt;/RecNum&gt;&lt;DisplayText&gt;[20]&lt;/DisplayText&gt;&lt;record&gt;&lt;rec-number&gt;2&lt;/rec-number&gt;&lt;foreign-keys&gt;&lt;key app="EN" db-id="wtr02z528wfwetee9wc5ax5j09590xrx2vfx" timestamp="1710918029"&gt;2&lt;/key&gt;&lt;/foreign-keys&gt;&lt;ref-type name="Journal Article"&gt;17&lt;/ref-type&gt;&lt;contributors&gt;&lt;authors&gt;&lt;author&gt;Rayka, Milad&lt;/author&gt;&lt;author&gt;Karimi‐Jafari, Mohammad Hossein&lt;/author&gt;&lt;author&gt;Firouzi, Rohoullah&lt;/author&gt;&lt;/authors&gt;&lt;/contributors&gt;&lt;titles&gt;&lt;title&gt;ET‐score: Improving Protein‐ligand Binding Affinity Prediction Based on Distance‐weighted Interatomic Contact Features Using Extremely Randomized Trees Algorithm&lt;/title&gt;&lt;secondary-title&gt;Molecular Informatics&lt;/secondary-title&gt;&lt;/titles&gt;&lt;periodical&gt;&lt;full-title&gt;Molecular Informatics&lt;/full-title&gt;&lt;/periodical&gt;&lt;pages&gt;2060084&lt;/pages&gt;&lt;volume&gt;40&lt;/volume&gt;&lt;number&gt;8&lt;/number&gt;&lt;dates&gt;&lt;year&gt;2021&lt;/year&gt;&lt;/dates&gt;&lt;isbn&gt;1868-1743&lt;/isbn&gt;&lt;urls&gt;&lt;/urls&gt;&lt;/record&gt;&lt;/Cite&gt;&lt;/EndNote&gt;</w:instrText>
       </w:r>
       <w:r>
         <w:rPr>
@@ -2100,7 +2802,7 @@
           <w:noProof/>
           <w:szCs w:val="24"/>
         </w:rPr>
-        <w:t>[18]</w:t>
+        <w:t>[20]</w:t>
       </w:r>
       <w:r>
         <w:rPr>
@@ -2135,7 +2837,7 @@
           <w:rFonts w:ascii="Times New Roman" w:hAnsi="Times New Roman" w:cs="Times New Roman"/>
           <w:szCs w:val="24"/>
         </w:rPr>
-        <w:instrText xml:space="preserve"> ADDIN EN.CITE &lt;EndNote&gt;&lt;Cite&gt;&lt;Author&gt;Rayka&lt;/Author&gt;&lt;Year&gt;2023&lt;/Year&gt;&lt;RecNum&gt;3&lt;/RecNum&gt;&lt;DisplayText&gt;[19]&lt;/DisplayText&gt;&lt;record&gt;&lt;rec-number&gt;3&lt;/rec-number&gt;&lt;foreign-keys&gt;&lt;key app="EN" db-id="wtr02z528wfwetee9wc5ax5j09590xrx2vfx" timestamp="1710918047"&gt;3&lt;/key&gt;&lt;/foreign-keys&gt;&lt;ref-type name="Journal Article"&gt;17&lt;/ref-type&gt;&lt;contributors&gt;&lt;authors&gt;&lt;author&gt;Rayka, Milad&lt;/author&gt;&lt;author&gt;Firouzi, Rohoullah&lt;/author&gt;&lt;/authors&gt;&lt;/contributors&gt;&lt;titles&gt;&lt;title&gt;GB‐score: Minimally designed machine learning scoring function based on distance‐weighted interatomic contact features&lt;/title&gt;&lt;secondary-title&gt;Molecular Informatics&lt;/secondary-title&gt;&lt;/titles&gt;&lt;periodical&gt;&lt;full-title&gt;Molecular Informatics&lt;/full-title&gt;&lt;/periodical&gt;&lt;pages&gt;2200135&lt;/pages&gt;&lt;volume&gt;42&lt;/volume&gt;&lt;number&gt;3&lt;/number&gt;&lt;dates&gt;&lt;year&gt;2023&lt;/year&gt;&lt;/dates&gt;&lt;isbn&gt;1868-1743&lt;/isbn&gt;&lt;urls&gt;&lt;/urls&gt;&lt;/record&gt;&lt;/Cite&gt;&lt;/EndNote&gt;</w:instrText>
+        <w:instrText xml:space="preserve"> ADDIN EN.CITE &lt;EndNote&gt;&lt;Cite&gt;&lt;Author&gt;Rayka&lt;/Author&gt;&lt;Year&gt;2023&lt;/Year&gt;&lt;RecNum&gt;3&lt;/RecNum&gt;&lt;DisplayText&gt;[21]&lt;/DisplayText&gt;&lt;record&gt;&lt;rec-number&gt;3&lt;/rec-number&gt;&lt;foreign-keys&gt;&lt;key app="EN" db-id="wtr02z528wfwetee9wc5ax5j09590xrx2vfx" timestamp="1710918047"&gt;3&lt;/key&gt;&lt;/foreign-keys&gt;&lt;ref-type name="Journal Article"&gt;17&lt;/ref-type&gt;&lt;contributors&gt;&lt;authors&gt;&lt;author&gt;Rayka, Milad&lt;/author&gt;&lt;author&gt;Firouzi, Rohoullah&lt;/author&gt;&lt;/authors&gt;&lt;/contributors&gt;&lt;titles&gt;&lt;title&gt;GB‐score: Minimally designed machine learning scoring function based on distance‐weighted interatomic contact features&lt;/title&gt;&lt;secondary-title&gt;Molecular Informatics&lt;/secondary-title&gt;&lt;/titles&gt;&lt;periodical&gt;&lt;full-title&gt;Molecular Informatics&lt;/full-title&gt;&lt;/periodical&gt;&lt;pages&gt;2200135&lt;/pages&gt;&lt;volume&gt;42&lt;/volume&gt;&lt;number&gt;3&lt;/number&gt;&lt;dates&gt;&lt;year&gt;2023&lt;/year&gt;&lt;/dates&gt;&lt;isbn&gt;1868-1743&lt;/isbn&gt;&lt;urls&gt;&lt;/urls&gt;&lt;/record&gt;&lt;/Cite&gt;&lt;/EndNote&gt;</w:instrText>
       </w:r>
       <w:r>
         <w:rPr>
@@ -2150,7 +2852,7 @@
           <w:noProof/>
           <w:szCs w:val="24"/>
         </w:rPr>
-        <w:t>[19]</w:t>
+        <w:t>[21]</w:t>
       </w:r>
       <w:r>
         <w:rPr>
@@ -2185,7 +2887,7 @@
           <w:rFonts w:ascii="Times New Roman" w:hAnsi="Times New Roman" w:cs="Times New Roman"/>
           <w:szCs w:val="24"/>
         </w:rPr>
-        <w:instrText xml:space="preserve"> ADDIN EN.CITE &lt;EndNote&gt;&lt;Cite&gt;&lt;Author&gt;Rayka&lt;/Author&gt;&lt;Year&gt;2024&lt;/Year&gt;&lt;RecNum&gt;4&lt;/RecNum&gt;&lt;DisplayText&gt;[20]&lt;/DisplayText&gt;&lt;record&gt;&lt;rec-number&gt;4&lt;/rec-number&gt;&lt;foreign-keys&gt;&lt;key app="EN" db-id="wtr02z528wfwetee9wc5ax5j09590xrx2vfx" timestamp="1710918053"&gt;4&lt;/key&gt;&lt;/foreign-keys&gt;&lt;ref-type name="Journal Article"&gt;17&lt;/ref-type&gt;&lt;contributors&gt;&lt;authors&gt;&lt;author&gt;Rayka, Milad&lt;/author&gt;&lt;author&gt;Mirzaei, Morteza&lt;/author&gt;&lt;author&gt;Mohammad Latifi, Ali&lt;/author&gt;&lt;/authors&gt;&lt;/contributors&gt;&lt;titles&gt;&lt;title&gt;An ensemble‐based approach to estimate confidence of predicted protein–ligand binding affinity values&lt;/title&gt;&lt;secondary-title&gt;Molecular Informatics&lt;/secondary-title&gt;&lt;/titles&gt;&lt;periodical&gt;&lt;full-title&gt;Molecular Informatics&lt;/full-title&gt;&lt;/periodical&gt;&lt;pages&gt;e202300292&lt;/pages&gt;&lt;dates&gt;&lt;year&gt;2024&lt;/year&gt;&lt;/dates&gt;&lt;isbn&gt;1868-1743&lt;/isbn&gt;&lt;urls&gt;&lt;/urls&gt;&lt;/record&gt;&lt;/Cite&gt;&lt;/EndNote&gt;</w:instrText>
+        <w:instrText xml:space="preserve"> ADDIN EN.CITE &lt;EndNote&gt;&lt;Cite&gt;&lt;Author&gt;Rayka&lt;/Author&gt;&lt;Year&gt;2024&lt;/Year&gt;&lt;RecNum&gt;4&lt;/RecNum&gt;&lt;DisplayText&gt;[22]&lt;/DisplayText&gt;&lt;record&gt;&lt;rec-number&gt;4&lt;/rec-number&gt;&lt;foreign-keys&gt;&lt;key app="EN" db-id="wtr02z528wfwetee9wc5ax5j09590xrx2vfx" timestamp="1710918053"&gt;4&lt;/key&gt;&lt;/foreign-keys&gt;&lt;ref-type name="Journal Article"&gt;17&lt;/ref-type&gt;&lt;contributors&gt;&lt;authors&gt;&lt;author&gt;Rayka, Milad&lt;/author&gt;&lt;author&gt;Mirzaei, Morteza&lt;/author&gt;&lt;author&gt;Mohammad Latifi, Ali&lt;/author&gt;&lt;/authors&gt;&lt;/contributors&gt;&lt;titles&gt;&lt;title&gt;An ensemble‐based approach to estimate confidence of predicted protein–ligand binding affinity values&lt;/title&gt;&lt;secondary-title&gt;Molecular Informatics&lt;/secondary-title&gt;&lt;/titles&gt;&lt;periodical&gt;&lt;full-title&gt;Molecular Informatics&lt;/full-title&gt;&lt;/periodical&gt;&lt;pages&gt;e202300292&lt;/pages&gt;&lt;dates&gt;&lt;year&gt;2024&lt;/year&gt;&lt;/dates&gt;&lt;isbn&gt;1868-1743&lt;/isbn&gt;&lt;urls&gt;&lt;/urls&gt;&lt;/record&gt;&lt;/Cite&gt;&lt;/EndNote&gt;</w:instrText>
       </w:r>
       <w:r>
         <w:rPr>
@@ -2200,7 +2902,7 @@
           <w:noProof/>
           <w:szCs w:val="24"/>
         </w:rPr>
-        <w:t>[20]</w:t>
+        <w:t>[22]</w:t>
       </w:r>
       <w:r>
         <w:rPr>
@@ -2765,6 +3467,7 @@
           <w:rFonts w:ascii="Times New Roman" w:hAnsi="Times New Roman" w:cs="Times New Roman"/>
           <w:szCs w:val="24"/>
         </w:rPr>
+        <w:lastRenderedPageBreak/>
         <w:t>Extended Connectivity Interaction Features</w:t>
       </w:r>
     </w:p>
@@ -2809,7 +3512,7 @@
           <w:rFonts w:ascii="Times New Roman" w:hAnsi="Times New Roman" w:cs="Times New Roman"/>
           <w:szCs w:val="24"/>
         </w:rPr>
-        <w:instrText xml:space="preserve"> ADDIN EN.CITE &lt;EndNote&gt;&lt;Cite&gt;&lt;Author&gt;Sánchez-Cruz&lt;/Author&gt;&lt;Year&gt;2021&lt;/Year&gt;&lt;RecNum&gt;5&lt;/RecNum&gt;&lt;DisplayText&gt;[21]&lt;/DisplayText&gt;&lt;record&gt;&lt;rec-number&gt;5&lt;/rec-number&gt;&lt;foreign-keys&gt;&lt;key app="EN" db-id="wtr02z528wfwetee9wc5ax5j09590xrx2vfx" timestamp="1711175216"&gt;5&lt;/key&gt;&lt;/foreign-keys&gt;&lt;ref-type name="Journal Article"&gt;17&lt;/ref-type&gt;&lt;contributors&gt;&lt;authors&gt;&lt;author&gt;Sánchez-Cruz, Norberto&lt;/author&gt;&lt;author&gt;Medina-Franco, José L&lt;/author&gt;&lt;author&gt;Mestres, Jordi&lt;/author&gt;&lt;author&gt;Barril, Xavier&lt;/author&gt;&lt;/authors&gt;&lt;/contributors&gt;&lt;titles&gt;&lt;title&gt;Extended connectivity interaction features: improving binding affinity prediction through chemical description&lt;/title&gt;&lt;secondary-title&gt;Bioinformatics&lt;/secondary-title&gt;&lt;/titles&gt;&lt;periodical&gt;&lt;full-title&gt;Bioinformatics&lt;/full-title&gt;&lt;/periodical&gt;&lt;pages&gt;1376-1382&lt;/pages&gt;&lt;volume&gt;37&lt;/volume&gt;&lt;number&gt;10&lt;/number&gt;&lt;dates&gt;&lt;year&gt;2021&lt;/year&gt;&lt;/dates&gt;&lt;isbn&gt;1367-4803&lt;/isbn&gt;&lt;urls&gt;&lt;/urls&gt;&lt;/record&gt;&lt;/Cite&gt;&lt;/EndNote&gt;</w:instrText>
+        <w:instrText xml:space="preserve"> ADDIN EN.CITE &lt;EndNote&gt;&lt;Cite&gt;&lt;Author&gt;Sánchez-Cruz&lt;/Author&gt;&lt;Year&gt;2021&lt;/Year&gt;&lt;RecNum&gt;5&lt;/RecNum&gt;&lt;DisplayText&gt;[18]&lt;/DisplayText&gt;&lt;record&gt;&lt;rec-number&gt;5&lt;/rec-number&gt;&lt;foreign-keys&gt;&lt;key app="EN" db-id="wtr02z528wfwetee9wc5ax5j09590xrx2vfx" timestamp="1711175216"&gt;5&lt;/key&gt;&lt;/foreign-keys&gt;&lt;ref-type name="Journal Article"&gt;17&lt;/ref-type&gt;&lt;contributors&gt;&lt;authors&gt;&lt;author&gt;Sánchez-Cruz, Norberto&lt;/author&gt;&lt;author&gt;Medina-Franco, José L&lt;/author&gt;&lt;author&gt;Mestres, Jordi&lt;/author&gt;&lt;author&gt;Barril, Xavier&lt;/author&gt;&lt;/authors&gt;&lt;/contributors&gt;&lt;titles&gt;&lt;title&gt;Extended connectivity interaction features: improving binding affinity prediction through chemical description&lt;/title&gt;&lt;secondary-title&gt;Bioinformatics&lt;/secondary-title&gt;&lt;/titles&gt;&lt;periodical&gt;&lt;full-title&gt;Bioinformatics&lt;/full-title&gt;&lt;/periodical&gt;&lt;pages&gt;1376-1382&lt;/pages&gt;&lt;volume&gt;37&lt;/volume&gt;&lt;number&gt;10&lt;/number&gt;&lt;dates&gt;&lt;year&gt;2021&lt;/year&gt;&lt;/dates&gt;&lt;isbn&gt;1367-4803&lt;/isbn&gt;&lt;urls&gt;&lt;/urls&gt;&lt;/record&gt;&lt;/Cite&gt;&lt;/EndNote&gt;</w:instrText>
       </w:r>
       <w:r>
         <w:rPr>
@@ -2824,7 +3527,7 @@
           <w:noProof/>
           <w:szCs w:val="24"/>
         </w:rPr>
-        <w:t>[21]</w:t>
+        <w:t>[18]</w:t>
       </w:r>
       <w:r>
         <w:rPr>
@@ -3798,6 +4501,8 @@
         </w:rPr>
         <w:t>- References</w:t>
       </w:r>
+      <w:bookmarkStart w:id="0" w:name="_GoBack"/>
+      <w:bookmarkEnd w:id="0"/>
     </w:p>
     <w:p/>
     <w:p>
@@ -3900,11 +4605,12 @@
         <w:ind w:left="720" w:hanging="720"/>
       </w:pPr>
       <w:r>
+        <w:lastRenderedPageBreak/>
         <w:t>7.</w:t>
       </w:r>
       <w:r>
         <w:tab/>
-        <w:t>Zhang Y, Li S, Meng K, Sun S. Journal of Chemical Information and Modeling (2024).</w:t>
+        <w:t>Schapin N, Majewski M, Varela-Rial A, Arroniz C, De Fabritiis G. Artificial Intelligence Chemistry (2023): 100020.</w:t>
       </w:r>
     </w:p>
     <w:p>
@@ -3918,7 +4624,7 @@
       </w:r>
       <w:r>
         <w:tab/>
-        <w:t>Schapin N, Majewski M, Varela-Rial A, Arroniz C, De Fabritiis G. Artificial Intelligence Chemistry (2023): 100020.</w:t>
+        <w:t>Hagg A, Kirschner KN. Journal of Chemical Information and Modeling 63, 15 (2023): 4505-4532.</w:t>
       </w:r>
     </w:p>
     <w:p>
@@ -3932,7 +4638,7 @@
       </w:r>
       <w:r>
         <w:tab/>
-        <w:t>Hagg A, Kirschner KN. Journal of Chemical Information and Modeling 63, 15 (2023): 4505-4532.</w:t>
+        <w:t>Zhang Y, Li S, Meng K, Sun S. Journal of Chemical Information and Modeling (2024).</w:t>
       </w:r>
     </w:p>
     <w:p>
@@ -3998,7 +4704,6 @@
         <w:ind w:left="720" w:hanging="720"/>
       </w:pPr>
       <w:r>
-        <w:lastRenderedPageBreak/>
         <w:t>14.</w:t>
       </w:r>
       <w:r>
@@ -4059,7 +4764,7 @@
       </w:r>
       <w:r>
         <w:tab/>
-        <w:t>Rayka M, Karimi‐Jafari MH, Firouzi R. Molecular Informatics 40, 8 (2021): 2060084.</w:t>
+        <w:t>Sánchez-Cruz N, Medina-Franco JL, Mestres J, Barril X. Bioinformatics 37, 10 (2021): 1376-1382.</w:t>
       </w:r>
     </w:p>
     <w:p>
@@ -4073,7 +4778,7 @@
       </w:r>
       <w:r>
         <w:tab/>
-        <w:t>Rayka M, Firouzi R. Molecular Informatics 42, 3 (2023): 2200135.</w:t>
+        <w:t>Shiota K, Akutsu T. Bioinformatics Advances 3, 1 (2023): vbad155.</w:t>
       </w:r>
     </w:p>
     <w:p>
@@ -4087,7 +4792,119 @@
       </w:r>
       <w:r>
         <w:tab/>
+        <w:t>Rayka M, Karimi‐Jafari MH, Firouzi R. Molecular Informatics 40, 8 (2021): 2060084.</w:t>
+      </w:r>
+    </w:p>
+    <w:p>
+      <w:pPr>
+        <w:pStyle w:val="EndNoteBibliography"/>
+        <w:spacing w:after="0"/>
+        <w:ind w:left="720" w:hanging="720"/>
+      </w:pPr>
+      <w:r>
+        <w:t>21.</w:t>
+      </w:r>
+      <w:r>
+        <w:tab/>
+        <w:t>Rayka M, Firouzi R. Molecular Informatics 42, 3 (2023): 2200135.</w:t>
+      </w:r>
+    </w:p>
+    <w:p>
+      <w:pPr>
+        <w:pStyle w:val="EndNoteBibliography"/>
+        <w:spacing w:after="0"/>
+        <w:ind w:left="720" w:hanging="720"/>
+      </w:pPr>
+      <w:r>
+        <w:t>22.</w:t>
+      </w:r>
+      <w:r>
+        <w:tab/>
         <w:t>Rayka M, Mirzaei M, Mohammad Latifi A. Molecular Informatics (2024): e202300292.</w:t>
+      </w:r>
+    </w:p>
+    <w:p>
+      <w:pPr>
+        <w:pStyle w:val="EndNoteBibliography"/>
+        <w:spacing w:after="0"/>
+        <w:ind w:left="720" w:hanging="720"/>
+      </w:pPr>
+      <w:r>
+        <w:t>23.</w:t>
+      </w:r>
+      <w:r>
+        <w:tab/>
+        <w:t>Wang C, Zhang Y. Journal of computational chemistry 38, 3 (2017): 169-177.</w:t>
+      </w:r>
+    </w:p>
+    <w:p>
+      <w:pPr>
+        <w:pStyle w:val="EndNoteBibliography"/>
+        <w:spacing w:after="0"/>
+        <w:ind w:left="720" w:hanging="720"/>
+      </w:pPr>
+      <w:r>
+        <w:t>24.</w:t>
+      </w:r>
+      <w:r>
+        <w:tab/>
+        <w:t>Lu J, Hou X, Wang C, Zhang Y. Journal of chemical information and modeling 59, 11 (2019): 4540-4549.</w:t>
+      </w:r>
+    </w:p>
+    <w:p>
+      <w:pPr>
+        <w:pStyle w:val="EndNoteBibliography"/>
+        <w:spacing w:after="0"/>
+        <w:ind w:left="720" w:hanging="720"/>
+      </w:pPr>
+      <w:r>
+        <w:t>25.</w:t>
+      </w:r>
+      <w:r>
+        <w:tab/>
+        <w:t>Yang C, Zhang Y. Journal of chemical information and modeling 62, 11 (2022): 2696-2712.</w:t>
+      </w:r>
+    </w:p>
+    <w:p>
+      <w:pPr>
+        <w:pStyle w:val="EndNoteBibliography"/>
+        <w:spacing w:after="0"/>
+        <w:ind w:left="720" w:hanging="720"/>
+      </w:pPr>
+      <w:r>
+        <w:t>26.</w:t>
+      </w:r>
+      <w:r>
+        <w:tab/>
+        <w:t>Wang DD, Xie H, Yan H. Bioinformatics 37, 17 (2021): 2570-2579.</w:t>
+      </w:r>
+    </w:p>
+    <w:p>
+      <w:pPr>
+        <w:pStyle w:val="EndNoteBibliography"/>
+        <w:spacing w:after="0"/>
+        <w:ind w:left="720" w:hanging="720"/>
+      </w:pPr>
+      <w:r>
+        <w:t>27.</w:t>
+      </w:r>
+      <w:r>
+        <w:tab/>
+        <w:t>Wójcikowski M, Kukiełka M, Stepniewska-Dziubinska MM, Siedlecki P. Bioinformatics 35, 8 (2019): 1334-1341.</w:t>
+      </w:r>
+    </w:p>
+    <w:p>
+      <w:pPr>
+        <w:pStyle w:val="EndNoteBibliography"/>
+        <w:spacing w:after="0"/>
+        <w:ind w:left="720" w:hanging="720"/>
+      </w:pPr>
+      <w:r>
+        <w:t>28.</w:t>
+      </w:r>
+      <w:r>
+        <w:tab/>
+        <w:t>Kumar S, Kim M-h. Journal of cheminformatics 13, (2021): 1-17.</w:t>
       </w:r>
     </w:p>
     <w:p>
@@ -4096,11 +4913,11 @@
         <w:ind w:left="720" w:hanging="720"/>
       </w:pPr>
       <w:r>
-        <w:t>21.</w:t>
+        <w:t>29.</w:t>
       </w:r>
       <w:r>
         <w:tab/>
-        <w:t>Sánchez-Cruz N, Medina-Franco JL, Mestres J, Barril X. Bioinformatics 37, 10 (2021): 1376-1382.</w:t>
+        <w:t>Zhang X, Shen C, Jiang D, Zhang J, Ye Q, Xu L, Hou T, Pan P, Kang Y. Journal of Cheminformatics 15, 1 (2023): 63.</w:t>
       </w:r>
     </w:p>
     <w:p>
@@ -4178,7 +4995,7 @@
           <w:rPr>
             <w:noProof/>
           </w:rPr>
-          <w:t>3</w:t>
+          <w:t>9</w:t>
         </w:r>
         <w:r>
           <w:rPr>

</xml_diff>

<commit_message>
modified:   paper/Manuscript.docx modified:   paper/Refs/My EndNote Library.Data/tdb/csort.MYI modified:   paper/Refs/My EndNote Library.Data/tdb/jterms.MYI modified:   paper/Refs/My EndNote Library.Data/tdb/pdf_index.MYI modified:   paper/Refs/My EndNote Library.Data/tdb/terms.MYI
</commit_message>
<xml_diff>
--- a/paper/Manuscript.docx
+++ b/paper/Manuscript.docx
@@ -4468,9 +4468,9 @@
       </w:tblPr>
       <w:tblGrid>
         <w:gridCol w:w="316"/>
-        <w:gridCol w:w="1587"/>
-        <w:gridCol w:w="3633"/>
-        <w:gridCol w:w="2506"/>
+        <w:gridCol w:w="1558"/>
+        <w:gridCol w:w="3741"/>
+        <w:gridCol w:w="2427"/>
         <w:gridCol w:w="1027"/>
       </w:tblGrid>
       <w:tr>
@@ -5108,6 +5108,161 @@
           </w:p>
         </w:tc>
       </w:tr>
+      <w:tr>
+        <w:tc>
+          <w:tcPr>
+            <w:tcW w:w="0" w:type="auto"/>
+            <w:vAlign w:val="center"/>
+          </w:tcPr>
+          <w:p>
+            <w:pPr>
+              <w:jc w:val="center"/>
+              <w:rPr>
+                <w:rFonts w:asciiTheme="majorBidi" w:hAnsiTheme="majorBidi" w:cstheme="majorBidi"/>
+                <w:sz w:val="20"/>
+                <w:szCs w:val="20"/>
+              </w:rPr>
+            </w:pPr>
+            <w:r>
+              <w:rPr>
+                <w:rFonts w:asciiTheme="majorBidi" w:hAnsiTheme="majorBidi" w:cstheme="majorBidi"/>
+                <w:sz w:val="20"/>
+                <w:szCs w:val="20"/>
+              </w:rPr>
+              <w:t>4</w:t>
+            </w:r>
+          </w:p>
+        </w:tc>
+        <w:tc>
+          <w:tcPr>
+            <w:tcW w:w="0" w:type="auto"/>
+            <w:vAlign w:val="center"/>
+          </w:tcPr>
+          <w:p>
+            <w:pPr>
+              <w:jc w:val="center"/>
+              <w:rPr>
+                <w:rFonts w:asciiTheme="majorBidi" w:hAnsiTheme="majorBidi" w:cstheme="majorBidi"/>
+                <w:sz w:val="20"/>
+                <w:szCs w:val="20"/>
+              </w:rPr>
+            </w:pPr>
+            <w:r>
+              <w:rPr>
+                <w:rFonts w:asciiTheme="majorBidi" w:hAnsiTheme="majorBidi" w:cstheme="majorBidi"/>
+                <w:sz w:val="20"/>
+                <w:szCs w:val="20"/>
+              </w:rPr>
+              <w:t>OnionNet-2</w:t>
+            </w:r>
+          </w:p>
+        </w:tc>
+        <w:tc>
+          <w:tcPr>
+            <w:tcW w:w="0" w:type="auto"/>
+            <w:vAlign w:val="center"/>
+          </w:tcPr>
+          <w:p>
+            <w:pPr>
+              <w:jc w:val="center"/>
+              <w:rPr>
+                <w:rFonts w:asciiTheme="majorBidi" w:hAnsiTheme="majorBidi" w:cstheme="majorBidi"/>
+                <w:sz w:val="20"/>
+                <w:szCs w:val="20"/>
+              </w:rPr>
+            </w:pPr>
+            <w:r>
+              <w:rPr>
+                <w:rFonts w:asciiTheme="majorBidi" w:hAnsiTheme="majorBidi" w:cstheme="majorBidi"/>
+                <w:sz w:val="20"/>
+                <w:szCs w:val="20"/>
+              </w:rPr>
+              <w:t>Multi-Shell Occurrence of Interatomic Contact</w:t>
+            </w:r>
+          </w:p>
+        </w:tc>
+        <w:tc>
+          <w:tcPr>
+            <w:tcW w:w="0" w:type="auto"/>
+            <w:vAlign w:val="center"/>
+          </w:tcPr>
+          <w:p>
+            <w:pPr>
+              <w:jc w:val="center"/>
+              <w:rPr>
+                <w:rFonts w:asciiTheme="majorBidi" w:hAnsiTheme="majorBidi" w:cstheme="majorBidi"/>
+                <w:sz w:val="20"/>
+                <w:szCs w:val="20"/>
+              </w:rPr>
+            </w:pPr>
+            <w:r>
+              <w:rPr>
+                <w:rFonts w:asciiTheme="majorBidi" w:hAnsiTheme="majorBidi" w:cstheme="majorBidi"/>
+                <w:sz w:val="20"/>
+                <w:szCs w:val="20"/>
+              </w:rPr>
+              <w:t>10416</w:t>
+            </w:r>
+          </w:p>
+        </w:tc>
+        <w:tc>
+          <w:tcPr>
+            <w:tcW w:w="0" w:type="auto"/>
+            <w:vAlign w:val="center"/>
+          </w:tcPr>
+          <w:p>
+            <w:pPr>
+              <w:jc w:val="center"/>
+              <w:rPr>
+                <w:rFonts w:asciiTheme="majorBidi" w:hAnsiTheme="majorBidi" w:cstheme="majorBidi"/>
+                <w:sz w:val="20"/>
+                <w:szCs w:val="20"/>
+              </w:rPr>
+            </w:pPr>
+            <w:r>
+              <w:rPr>
+                <w:rFonts w:asciiTheme="majorBidi" w:hAnsiTheme="majorBidi" w:cstheme="majorBidi"/>
+                <w:sz w:val="20"/>
+                <w:szCs w:val="20"/>
+              </w:rPr>
+              <w:fldChar w:fldCharType="begin"/>
+            </w:r>
+            <w:r>
+              <w:rPr>
+                <w:rFonts w:asciiTheme="majorBidi" w:hAnsiTheme="majorBidi" w:cstheme="majorBidi"/>
+                <w:sz w:val="20"/>
+                <w:szCs w:val="20"/>
+              </w:rPr>
+              <w:instrText xml:space="preserve"> ADDIN EN.CITE &lt;EndNote&gt;&lt;Cite&gt;&lt;Author&gt;Wang&lt;/Author&gt;&lt;Year&gt;2021&lt;/Year&gt;&lt;RecNum&gt;43&lt;/RecNum&gt;&lt;DisplayText&gt;[42]&lt;/DisplayText&gt;&lt;record&gt;&lt;rec-number&gt;43&lt;/rec-number&gt;&lt;foreign-keys&gt;&lt;key app="EN" db-id="wtr02z528wfwetee9wc5ax5j09590xrx2vfx" timestamp="1711436824"&gt;43&lt;/key&gt;&lt;/foreign-keys&gt;&lt;ref-type name="Journal Article"&gt;17&lt;/ref-type&gt;&lt;contributors&gt;&lt;authors&gt;&lt;author&gt;Wang, Zechen&lt;/author&gt;&lt;author&gt;Zheng, Liangzhen&lt;/author&gt;&lt;author&gt;Liu, Yang&lt;/author&gt;&lt;author&gt;Qu, Yuanyuan&lt;/author&gt;&lt;author&gt;Li, Yong-Qiang&lt;/author&gt;&lt;author&gt;Zhao, Mingwen&lt;/author&gt;&lt;author&gt;Mu, Yuguang&lt;/author&gt;&lt;author&gt;Li, Weifeng&lt;/author&gt;&lt;/authors&gt;&lt;/contributors&gt;&lt;titles&gt;&lt;title&gt;OnionNet-2: a convolutional neural network model for predicting protein-ligand binding affinity based on residue-atom contacting shells&lt;/title&gt;&lt;secondary-title&gt;Frontiers in chemistry&lt;/secondary-title&gt;&lt;/titles&gt;&lt;periodical&gt;&lt;full-title&gt;Frontiers in chemistry&lt;/full-title&gt;&lt;abbr-1&gt;Front. Chem.&lt;/abbr-1&gt;&lt;/periodical&gt;&lt;pages&gt;753002&lt;/pages&gt;&lt;volume&gt;9&lt;/volume&gt;&lt;dates&gt;&lt;year&gt;2021&lt;/year&gt;&lt;/dates&gt;&lt;isbn&gt;2296-2646&lt;/isbn&gt;&lt;urls&gt;&lt;/urls&gt;&lt;/record&gt;&lt;/Cite&gt;&lt;/EndNote&gt;</w:instrText>
+            </w:r>
+            <w:r>
+              <w:rPr>
+                <w:rFonts w:asciiTheme="majorBidi" w:hAnsiTheme="majorBidi" w:cstheme="majorBidi"/>
+                <w:sz w:val="20"/>
+                <w:szCs w:val="20"/>
+              </w:rPr>
+              <w:fldChar w:fldCharType="separate"/>
+            </w:r>
+            <w:r>
+              <w:rPr>
+                <w:rFonts w:asciiTheme="majorBidi" w:hAnsiTheme="majorBidi" w:cstheme="majorBidi"/>
+                <w:noProof/>
+                <w:sz w:val="20"/>
+                <w:szCs w:val="20"/>
+              </w:rPr>
+              <w:t>[42]</w:t>
+            </w:r>
+            <w:r>
+              <w:rPr>
+                <w:rFonts w:asciiTheme="majorBidi" w:hAnsiTheme="majorBidi" w:cstheme="majorBidi"/>
+                <w:sz w:val="20"/>
+                <w:szCs w:val="20"/>
+              </w:rPr>
+              <w:fldChar w:fldCharType="end"/>
+            </w:r>
+          </w:p>
+        </w:tc>
+      </w:tr>
     </w:tbl>
     <w:p>
       <w:pPr>
@@ -6540,357 +6695,30 @@
           <w:szCs w:val="24"/>
         </w:rPr>
         <w:lastRenderedPageBreak/>
-        <w:t>3- Method</w:t>
-      </w:r>
-    </w:p>
-    <w:p>
-      <w:pPr>
-        <w:rPr>
-          <w:rFonts w:ascii="Times New Roman" w:hAnsi="Times New Roman" w:cs="Times New Roman"/>
-          <w:szCs w:val="24"/>
-        </w:rPr>
-      </w:pPr>
-    </w:p>
-    <w:p>
-      <w:pPr>
-        <w:rPr>
-          <w:rFonts w:ascii="Times New Roman" w:hAnsi="Times New Roman" w:cs="Times New Roman"/>
-          <w:szCs w:val="24"/>
-        </w:rPr>
-      </w:pPr>
-      <w:r>
-        <w:rPr>
-          <w:rFonts w:ascii="Times New Roman" w:hAnsi="Times New Roman" w:cs="Times New Roman"/>
-          <w:szCs w:val="24"/>
-        </w:rPr>
-        <w:t>Implementation</w:t>
-      </w:r>
-    </w:p>
-    <w:p>
-      <w:pPr>
-        <w:rPr>
-          <w:rFonts w:ascii="Times New Roman" w:hAnsi="Times New Roman" w:cs="Times New Roman"/>
-          <w:szCs w:val="24"/>
-        </w:rPr>
-      </w:pPr>
-      <w:r>
-        <w:rPr>
-          <w:rFonts w:ascii="Times New Roman" w:hAnsi="Times New Roman" w:cs="Times New Roman"/>
-          <w:szCs w:val="24"/>
-        </w:rPr>
-        <w:t>Python and its’ library</w:t>
-      </w:r>
-    </w:p>
-    <w:p>
-      <w:pPr>
-        <w:rPr>
-          <w:rFonts w:ascii="Times New Roman" w:hAnsi="Times New Roman" w:cs="Times New Roman"/>
-          <w:szCs w:val="24"/>
-        </w:rPr>
-      </w:pPr>
-      <w:r>
-        <w:rPr>
-          <w:rFonts w:ascii="Times New Roman" w:hAnsi="Times New Roman" w:cs="Times New Roman"/>
-          <w:szCs w:val="24"/>
-        </w:rPr>
-        <w:t>Quality by black pylint</w:t>
-      </w:r>
-    </w:p>
-    <w:p>
-      <w:pPr>
-        <w:rPr>
-          <w:rFonts w:ascii="Times New Roman" w:hAnsi="Times New Roman" w:cs="Times New Roman"/>
-          <w:szCs w:val="24"/>
-        </w:rPr>
-      </w:pPr>
-      <w:r>
-        <w:rPr>
-          <w:rFonts w:ascii="Times New Roman" w:hAnsi="Times New Roman" w:cs="Times New Roman"/>
-          <w:szCs w:val="24"/>
-        </w:rPr>
-        <w:t>Pip and conda</w:t>
-      </w:r>
-    </w:p>
-    <w:p>
-      <w:pPr>
-        <w:rPr>
-          <w:rFonts w:ascii="Times New Roman" w:hAnsi="Times New Roman" w:cs="Times New Roman"/>
-          <w:szCs w:val="24"/>
-        </w:rPr>
-      </w:pPr>
-    </w:p>
-    <w:p>
-      <w:pPr>
-        <w:rPr>
-          <w:rFonts w:ascii="Times New Roman" w:hAnsi="Times New Roman" w:cs="Times New Roman"/>
-          <w:szCs w:val="24"/>
-        </w:rPr>
-      </w:pPr>
-      <w:r>
-        <w:rPr>
-          <w:rFonts w:ascii="Times New Roman" w:hAnsi="Times New Roman" w:cs="Times New Roman"/>
-          <w:szCs w:val="24"/>
-        </w:rPr>
-        <w:t>Cli default parameters from papers, gui, streamlit, tutorial for cli, gui</w:t>
-      </w:r>
-    </w:p>
-    <w:p>
-      <w:pPr>
-        <w:rPr>
-          <w:rFonts w:ascii="Times New Roman" w:hAnsi="Times New Roman" w:cs="Times New Roman"/>
-          <w:szCs w:val="24"/>
-        </w:rPr>
-      </w:pPr>
-      <w:r>
-        <w:rPr>
-          <w:rFonts w:ascii="Times New Roman" w:hAnsi="Times New Roman" w:cs="Times New Roman"/>
-          <w:szCs w:val="24"/>
-        </w:rPr>
-        <w:t>Google colab notebook inspired from colabfold</w:t>
-      </w:r>
-    </w:p>
-    <w:p>
-      <w:pPr>
-        <w:rPr>
-          <w:rFonts w:ascii="Times New Roman" w:hAnsi="Times New Roman" w:cs="Times New Roman"/>
-          <w:szCs w:val="24"/>
-        </w:rPr>
-      </w:pPr>
-    </w:p>
-    <w:p>
-      <w:pPr>
-        <w:rPr>
-          <w:rFonts w:ascii="Times New Roman" w:hAnsi="Times New Roman" w:cs="Times New Roman"/>
-          <w:szCs w:val="24"/>
-        </w:rPr>
-      </w:pPr>
-    </w:p>
-    <w:p>
-      <w:pPr>
-        <w:rPr>
-          <w:rFonts w:ascii="Times New Roman" w:hAnsi="Times New Roman" w:cs="Times New Roman"/>
-          <w:szCs w:val="24"/>
-        </w:rPr>
-      </w:pPr>
-    </w:p>
-    <w:p>
-      <w:pPr>
-        <w:rPr>
-          <w:rFonts w:ascii="Times New Roman" w:hAnsi="Times New Roman" w:cs="Times New Roman"/>
-          <w:szCs w:val="24"/>
-        </w:rPr>
-      </w:pPr>
-    </w:p>
-    <w:p>
-      <w:pPr>
-        <w:rPr>
-          <w:rFonts w:ascii="Times New Roman" w:hAnsi="Times New Roman" w:cs="Times New Roman"/>
-          <w:szCs w:val="24"/>
-        </w:rPr>
-      </w:pPr>
-    </w:p>
-    <w:p>
-      <w:pPr>
-        <w:rPr>
-          <w:rFonts w:ascii="Times New Roman" w:hAnsi="Times New Roman" w:cs="Times New Roman"/>
-          <w:szCs w:val="24"/>
-        </w:rPr>
-      </w:pPr>
-    </w:p>
-    <w:p>
-      <w:pPr>
-        <w:rPr>
-          <w:rFonts w:ascii="Times New Roman" w:hAnsi="Times New Roman" w:cs="Times New Roman"/>
-          <w:szCs w:val="24"/>
-        </w:rPr>
-      </w:pPr>
-    </w:p>
-    <w:p>
-      <w:pPr>
-        <w:rPr>
-          <w:rFonts w:ascii="Times New Roman" w:hAnsi="Times New Roman" w:cs="Times New Roman"/>
-          <w:szCs w:val="24"/>
-        </w:rPr>
-      </w:pPr>
-    </w:p>
-    <w:p>
-      <w:pPr>
-        <w:rPr>
-          <w:rFonts w:ascii="Times New Roman" w:hAnsi="Times New Roman" w:cs="Times New Roman"/>
-          <w:szCs w:val="24"/>
-        </w:rPr>
-      </w:pPr>
-    </w:p>
-    <w:p>
-      <w:pPr>
-        <w:rPr>
-          <w:rFonts w:ascii="Times New Roman" w:hAnsi="Times New Roman" w:cs="Times New Roman"/>
-          <w:szCs w:val="24"/>
-        </w:rPr>
-      </w:pPr>
-    </w:p>
-    <w:p>
-      <w:pPr>
-        <w:rPr>
-          <w:rFonts w:ascii="Times New Roman" w:hAnsi="Times New Roman" w:cs="Times New Roman"/>
-          <w:szCs w:val="24"/>
-        </w:rPr>
-      </w:pPr>
-    </w:p>
-    <w:p>
-      <w:pPr>
-        <w:rPr>
-          <w:rFonts w:ascii="Times New Roman" w:hAnsi="Times New Roman" w:cs="Times New Roman"/>
-          <w:szCs w:val="24"/>
-        </w:rPr>
-      </w:pPr>
-    </w:p>
-    <w:p>
-      <w:pPr>
-        <w:rPr>
-          <w:rFonts w:ascii="Times New Roman" w:hAnsi="Times New Roman" w:cs="Times New Roman"/>
-          <w:szCs w:val="24"/>
-        </w:rPr>
-      </w:pPr>
-    </w:p>
-    <w:p>
-      <w:pPr>
-        <w:rPr>
-          <w:rFonts w:ascii="Times New Roman" w:hAnsi="Times New Roman" w:cs="Times New Roman"/>
-          <w:szCs w:val="24"/>
-        </w:rPr>
-      </w:pPr>
-    </w:p>
-    <w:p>
-      <w:pPr>
-        <w:rPr>
-          <w:rFonts w:ascii="Times New Roman" w:hAnsi="Times New Roman" w:cs="Times New Roman"/>
-          <w:szCs w:val="24"/>
-        </w:rPr>
-      </w:pPr>
-    </w:p>
-    <w:p>
-      <w:pPr>
-        <w:rPr>
-          <w:rFonts w:ascii="Times New Roman" w:hAnsi="Times New Roman" w:cs="Times New Roman"/>
-          <w:szCs w:val="24"/>
-        </w:rPr>
-      </w:pPr>
-    </w:p>
-    <w:p>
-      <w:pPr>
-        <w:rPr>
-          <w:rFonts w:ascii="Times New Roman" w:hAnsi="Times New Roman" w:cs="Times New Roman"/>
-          <w:szCs w:val="24"/>
-        </w:rPr>
-      </w:pPr>
-    </w:p>
-    <w:p>
-      <w:pPr>
-        <w:rPr>
-          <w:rFonts w:ascii="Times New Roman" w:hAnsi="Times New Roman" w:cs="Times New Roman"/>
-          <w:szCs w:val="24"/>
-        </w:rPr>
-      </w:pPr>
-    </w:p>
-    <w:p>
-      <w:pPr>
-        <w:rPr>
-          <w:rFonts w:ascii="Times New Roman" w:hAnsi="Times New Roman" w:cs="Times New Roman"/>
-          <w:szCs w:val="24"/>
-        </w:rPr>
-      </w:pPr>
-    </w:p>
-    <w:p>
-      <w:pPr>
-        <w:rPr>
-          <w:rFonts w:ascii="Times New Roman" w:hAnsi="Times New Roman" w:cs="Times New Roman"/>
-          <w:szCs w:val="24"/>
-        </w:rPr>
-      </w:pPr>
-    </w:p>
-    <w:p>
-      <w:pPr>
-        <w:rPr>
-          <w:rFonts w:ascii="Times New Roman" w:hAnsi="Times New Roman" w:cs="Times New Roman"/>
-          <w:szCs w:val="24"/>
-        </w:rPr>
-      </w:pPr>
-    </w:p>
-    <w:p>
-      <w:pPr>
-        <w:rPr>
-          <w:rFonts w:ascii="Times New Roman" w:hAnsi="Times New Roman" w:cs="Times New Roman"/>
-          <w:szCs w:val="24"/>
-        </w:rPr>
-      </w:pPr>
-    </w:p>
-    <w:p>
-      <w:pPr>
-        <w:rPr>
-          <w:rFonts w:ascii="Times New Roman" w:hAnsi="Times New Roman" w:cs="Times New Roman"/>
-          <w:szCs w:val="24"/>
-        </w:rPr>
-      </w:pPr>
-      <w:r>
-        <w:rPr>
-          <w:rFonts w:ascii="Times New Roman" w:hAnsi="Times New Roman" w:cs="Times New Roman"/>
-          <w:szCs w:val="24"/>
-        </w:rPr>
-        <w:lastRenderedPageBreak/>
-        <w:t>4</w:t>
-      </w:r>
-      <w:r>
-        <w:rPr>
-          <w:rFonts w:ascii="Times New Roman" w:hAnsi="Times New Roman" w:cs="Times New Roman"/>
-          <w:szCs w:val="24"/>
-        </w:rPr>
-        <w:t xml:space="preserve">- </w:t>
-      </w:r>
-      <w:r>
-        <w:rPr>
-          <w:rFonts w:ascii="Times New Roman" w:hAnsi="Times New Roman" w:cs="Times New Roman"/>
-          <w:szCs w:val="24"/>
-        </w:rPr>
-        <w:t>Case Study</w:t>
-      </w:r>
-    </w:p>
-    <w:p>
-      <w:pPr>
-        <w:rPr>
-          <w:rFonts w:ascii="Times New Roman" w:hAnsi="Times New Roman" w:cs="Times New Roman"/>
-          <w:szCs w:val="24"/>
-        </w:rPr>
-      </w:pPr>
-    </w:p>
-    <w:p>
-      <w:pPr>
-        <w:rPr>
-          <w:rFonts w:ascii="Times New Roman" w:hAnsi="Times New Roman" w:cs="Times New Roman"/>
-          <w:szCs w:val="24"/>
-        </w:rPr>
-      </w:pPr>
-      <w:r>
-        <w:rPr>
-          <w:rFonts w:ascii="Times New Roman" w:hAnsi="Times New Roman" w:cs="Times New Roman"/>
-          <w:szCs w:val="24"/>
-        </w:rPr>
-        <w:t>We provide the following case study to demonstrate the functionalities of REINDEER. In this case study, several ML-based scoring functions are trained by utilizing XGB as a learner, Leak Proof PDBbind as a dataset, and eight distinct feature generation methods of REINDEER software.</w:t>
-      </w:r>
-    </w:p>
-    <w:p>
-      <w:pPr>
-        <w:rPr>
-          <w:rFonts w:ascii="Times New Roman" w:hAnsi="Times New Roman" w:cs="Times New Roman"/>
-          <w:szCs w:val="24"/>
-        </w:rPr>
-      </w:pPr>
-      <w:r>
-        <w:rPr>
-          <w:rFonts w:ascii="Times New Roman" w:hAnsi="Times New Roman" w:cs="Times New Roman"/>
-          <w:szCs w:val="24"/>
-        </w:rPr>
-        <w:t>PDBbind dataset is one of the commonly used datasets in designing scoring functions for protein-ligand complexes</w:t>
+        <w:t>Multi-Shell Occurrence of Interatomic Contact</w:t>
+      </w:r>
+    </w:p>
+    <w:p>
+      <w:pPr>
+        <w:rPr>
+          <w:rFonts w:ascii="Times New Roman" w:hAnsi="Times New Roman" w:cs="Times New Roman"/>
+          <w:szCs w:val="24"/>
+        </w:rPr>
+      </w:pPr>
+    </w:p>
+    <w:p>
+      <w:pPr>
+        <w:rPr>
+          <w:rFonts w:ascii="Times New Roman" w:hAnsi="Times New Roman" w:cs="Times New Roman"/>
+          <w:szCs w:val="24"/>
+        </w:rPr>
+      </w:pPr>
+      <w:r>
+        <w:rPr>
+          <w:rFonts w:ascii="Times New Roman" w:hAnsi="Times New Roman" w:cs="Times New Roman"/>
+          <w:szCs w:val="24"/>
+        </w:rPr>
+        <w:t>Multi-Shell Occurrence of Interatomic Contact (MS-OIC) is a technique used by OnionNet-2</w:t>
       </w:r>
       <w:r>
         <w:rPr>
@@ -6911,7 +6739,7 @@
           <w:rFonts w:ascii="Times New Roman" w:hAnsi="Times New Roman" w:cs="Times New Roman"/>
           <w:szCs w:val="24"/>
         </w:rPr>
-        <w:instrText xml:space="preserve"> ADDIN EN.CITE &lt;EndNote&gt;&lt;Cite&gt;&lt;Author&gt;Su&lt;/Author&gt;&lt;Year&gt;2019&lt;/Year&gt;&lt;RecNum&gt;17&lt;/RecNum&gt;&lt;DisplayText&gt;[12]&lt;/DisplayText&gt;&lt;record&gt;&lt;rec-number&gt;17&lt;/rec-number&gt;&lt;foreign-keys&gt;&lt;key app="EN" db-id="wtr02z528wfwetee9wc5ax5j09590xrx2vfx" timestamp="1711177362"&gt;17&lt;/key&gt;&lt;/foreign-keys&gt;&lt;ref-type name="Journal Article"&gt;17&lt;/ref-type&gt;&lt;contributors&gt;&lt;authors&gt;&lt;author&gt;Su, Minyi&lt;/author&gt;&lt;author&gt;Yang, Qifan&lt;/author&gt;&lt;author&gt;Du, Yu&lt;/author&gt;&lt;author&gt;Feng, Guoqin&lt;/author&gt;&lt;author&gt;Liu, Zhihai&lt;/author&gt;&lt;author&gt;Li, Yan&lt;/author&gt;&lt;author&gt;Wang, Renxiao&lt;/author&gt;&lt;/authors&gt;&lt;/contributors&gt;&lt;titles&gt;&lt;title&gt;Comparative assessment of scoring functions: the CASF-2016 update&lt;/title&gt;&lt;secondary-title&gt;Journal of chemical information and modeling&lt;/secondary-title&gt;&lt;/titles&gt;&lt;periodical&gt;&lt;full-title&gt;Journal of chemical information and modeling&lt;/full-title&gt;&lt;abbr-1&gt;J. Chem. Inf. Model.&lt;/abbr-1&gt;&lt;/periodical&gt;&lt;pages&gt;895-913&lt;/pages&gt;&lt;volume&gt;59&lt;/volume&gt;&lt;number&gt;2&lt;/number&gt;&lt;dates&gt;&lt;year&gt;2019&lt;/year&gt;&lt;/dates&gt;&lt;isbn&gt;1549-9596&lt;/isbn&gt;&lt;urls&gt;&lt;/urls&gt;&lt;/record&gt;&lt;/Cite&gt;&lt;/EndNote&gt;</w:instrText>
+        <w:instrText xml:space="preserve"> ADDIN EN.CITE &lt;EndNote&gt;&lt;Cite&gt;&lt;Author&gt;Wang&lt;/Author&gt;&lt;Year&gt;2021&lt;/Year&gt;&lt;RecNum&gt;43&lt;/RecNum&gt;&lt;DisplayText&gt;[42]&lt;/DisplayText&gt;&lt;record&gt;&lt;rec-number&gt;43&lt;/rec-number&gt;&lt;foreign-keys&gt;&lt;key app="EN" db-id="wtr02z528wfwetee9wc5ax5j09590xrx2vfx" timestamp="1711436824"&gt;43&lt;/key&gt;&lt;/foreign-keys&gt;&lt;ref-type name="Journal Article"&gt;17&lt;/ref-type&gt;&lt;contributors&gt;&lt;authors&gt;&lt;author&gt;Wang, Zechen&lt;/author&gt;&lt;author&gt;Zheng, Liangzhen&lt;/author&gt;&lt;author&gt;Liu, Yang&lt;/author&gt;&lt;author&gt;Qu, Yuanyuan&lt;/author&gt;&lt;author&gt;Li, Yong-Qiang&lt;/author&gt;&lt;author&gt;Zhao, Mingwen&lt;/author&gt;&lt;author&gt;Mu, Yuguang&lt;/author&gt;&lt;author&gt;Li, Weifeng&lt;/author&gt;&lt;/authors&gt;&lt;/contributors&gt;&lt;titles&gt;&lt;title&gt;OnionNet-2: a convolutional neural network model for predicting protein-ligand binding affinity based on residue-atom contacting shells&lt;/title&gt;&lt;secondary-title&gt;Frontiers in chemistry&lt;/secondary-title&gt;&lt;/titles&gt;&lt;periodical&gt;&lt;full-title&gt;Frontiers in chemistry&lt;/full-title&gt;&lt;abbr-1&gt;Front. Chem.&lt;/abbr-1&gt;&lt;/periodical&gt;&lt;pages&gt;753002&lt;/pages&gt;&lt;volume&gt;9&lt;/volume&gt;&lt;dates&gt;&lt;year&gt;2021&lt;/year&gt;&lt;/dates&gt;&lt;isbn&gt;2296-2646&lt;/isbn&gt;&lt;urls&gt;&lt;/urls&gt;&lt;/record&gt;&lt;/Cite&gt;&lt;/EndNote&gt;</w:instrText>
       </w:r>
       <w:r>
         <w:rPr>
@@ -6926,7 +6754,7 @@
           <w:noProof/>
           <w:szCs w:val="24"/>
         </w:rPr>
-        <w:t>[12]</w:t>
+        <w:t>[42]</w:t>
       </w:r>
       <w:r>
         <w:rPr>
@@ -6940,7 +6768,7 @@
           <w:rFonts w:ascii="Times New Roman" w:hAnsi="Times New Roman" w:cs="Times New Roman"/>
           <w:szCs w:val="24"/>
         </w:rPr>
-        <w:t>. PDBbind dataset for protein-ligand complexes includes general, refined, and core sets. Structures and binding affinity values of the core set have the highest quality and are used as a benchmark test set in a comparative assessment of scoring function (CASF) benchmark. The structures in general and refined sets are usually utilized as training sets, although this is not suggested by the curator of the PDBbind dataset</w:t>
+        <w:t xml:space="preserve"> and OnionNet</w:t>
       </w:r>
       <w:r>
         <w:rPr>
@@ -6961,7 +6789,7 @@
           <w:rFonts w:ascii="Times New Roman" w:hAnsi="Times New Roman" w:cs="Times New Roman"/>
           <w:szCs w:val="24"/>
         </w:rPr>
-        <w:instrText xml:space="preserve"> ADDIN EN.CITE &lt;EndNote&gt;&lt;Cite&gt;&lt;Author&gt;Su&lt;/Author&gt;&lt;Year&gt;2020&lt;/Year&gt;&lt;RecNum&gt;57&lt;/RecNum&gt;&lt;DisplayText&gt;[54]&lt;/DisplayText&gt;&lt;record&gt;&lt;rec-number&gt;57&lt;/rec-number&gt;&lt;foreign-keys&gt;&lt;key app="EN" db-id="wtr02z528wfwetee9wc5ax5j09590xrx2vfx" timestamp="1711951200"&gt;57&lt;/key&gt;&lt;/foreign-keys&gt;&lt;ref-type name="Journal Article"&gt;17&lt;/ref-type&gt;&lt;contributors&gt;&lt;authors&gt;&lt;author&gt;Su, Minyi&lt;/author&gt;&lt;author&gt;Feng, Guoqin&lt;/author&gt;&lt;author&gt;Liu, Zhihai&lt;/author&gt;&lt;author&gt;Li, Yan&lt;/author&gt;&lt;author&gt;Wang, Renxiao&lt;/author&gt;&lt;/authors&gt;&lt;/contributors&gt;&lt;titles&gt;&lt;title&gt;Tapping on the black box: how is the scoring power of a machine-learning scoring function dependent on the training set?&lt;/title&gt;&lt;secondary-title&gt;Journal of chemical information and modeling&lt;/secondary-title&gt;&lt;/titles&gt;&lt;periodical&gt;&lt;full-title&gt;Journal of chemical information and modeling&lt;/full-title&gt;&lt;abbr-1&gt;J. Chem. Inf. Model.&lt;/abbr-1&gt;&lt;/periodical&gt;&lt;pages&gt;1122-1136&lt;/pages&gt;&lt;volume&gt;60&lt;/volume&gt;&lt;number&gt;3&lt;/number&gt;&lt;dates&gt;&lt;year&gt;2020&lt;/year&gt;&lt;/dates&gt;&lt;isbn&gt;1549-9596&lt;/isbn&gt;&lt;urls&gt;&lt;/urls&gt;&lt;/record&gt;&lt;/Cite&gt;&lt;/EndNote&gt;</w:instrText>
+        <w:instrText xml:space="preserve"> ADDIN EN.CITE &lt;EndNote&gt;&lt;Cite&gt;&lt;Author&gt;Zheng&lt;/Author&gt;&lt;Year&gt;2019&lt;/Year&gt;&lt;RecNum&gt;54&lt;/RecNum&gt;&lt;DisplayText&gt;[53]&lt;/DisplayText&gt;&lt;record&gt;&lt;rec-number&gt;54&lt;/rec-number&gt;&lt;foreign-keys&gt;&lt;key app="EN" db-id="wtr02z528wfwetee9wc5ax5j09590xrx2vfx" timestamp="1711696385"&gt;54&lt;/key&gt;&lt;/foreign-keys&gt;&lt;ref-type name="Journal Article"&gt;17&lt;/ref-type&gt;&lt;contributors&gt;&lt;authors&gt;&lt;author&gt;Zheng, Liangzhen&lt;/author&gt;&lt;author&gt;Fan, Jingrong&lt;/author&gt;&lt;author&gt;Mu, Yuguang&lt;/author&gt;&lt;/authors&gt;&lt;/contributors&gt;&lt;titles&gt;&lt;title&gt;Onionnet: a multiple-layer intermolecular-contact-based convolutional neural network for protein–ligand binding affinity prediction&lt;/title&gt;&lt;secondary-title&gt;ACS omega&lt;/secondary-title&gt;&lt;/titles&gt;&lt;periodical&gt;&lt;full-title&gt;ACS omega&lt;/full-title&gt;&lt;/periodical&gt;&lt;pages&gt;15956-15965&lt;/pages&gt;&lt;volume&gt;4&lt;/volume&gt;&lt;number&gt;14&lt;/number&gt;&lt;dates&gt;&lt;year&gt;2019&lt;/year&gt;&lt;/dates&gt;&lt;isbn&gt;2470-1343&lt;/isbn&gt;&lt;urls&gt;&lt;/urls&gt;&lt;/record&gt;&lt;/Cite&gt;&lt;/EndNote&gt;</w:instrText>
       </w:r>
       <w:r>
         <w:rPr>
@@ -6976,7 +6804,7 @@
           <w:noProof/>
           <w:szCs w:val="24"/>
         </w:rPr>
-        <w:t>[54]</w:t>
+        <w:t>[53]</w:t>
       </w:r>
       <w:r>
         <w:rPr>
@@ -6990,13 +6818,6 @@
           <w:rFonts w:ascii="Times New Roman" w:hAnsi="Times New Roman" w:cs="Times New Roman"/>
           <w:szCs w:val="24"/>
         </w:rPr>
-        <w:t>.</w:t>
-      </w:r>
-      <w:r>
-        <w:rPr>
-          <w:rFonts w:ascii="Times New Roman" w:hAnsi="Times New Roman" w:cs="Times New Roman"/>
-          <w:szCs w:val="24"/>
-        </w:rPr>
         <w:t xml:space="preserve"> </w:t>
       </w:r>
       <w:r>
@@ -7004,7 +6825,14 @@
           <w:rFonts w:ascii="Times New Roman" w:hAnsi="Times New Roman" w:cs="Times New Roman"/>
           <w:szCs w:val="24"/>
         </w:rPr>
-        <w:t>Recent studies demonstrate that this train and test set split introduces a bias because data points in the train set are similar to the test set</w:t>
+        <w:t>for generating features. Similar to other mentioned feature generation methods, MS-OIC counts the occurrence of various entity pairs in proteins and ligands. Eight atom types are selected for ligands: H, C, N, O, P, S, HAL, and DU. HAL represents all halogen atoms, and DU represents all other atoms except the mentioned ones.</w:t>
+      </w:r>
+      <w:r>
+        <w:rPr>
+          <w:rFonts w:ascii="Times New Roman" w:hAnsi="Times New Roman" w:cs="Times New Roman"/>
+          <w:szCs w:val="24"/>
+        </w:rPr>
+        <w:t xml:space="preserve"> On the protein side, twenty natural amino acids plus “OTH” symbols are considered as entities. This new symbol is used to represent water, ions, and non-standard amino acids.</w:t>
       </w:r>
       <w:r>
         <w:rPr>
@@ -7018,59 +6846,22 @@
           <w:rFonts w:ascii="Times New Roman" w:hAnsi="Times New Roman" w:cs="Times New Roman"/>
           <w:szCs w:val="24"/>
         </w:rPr>
-        <w:fldChar w:fldCharType="begin"/>
-      </w:r>
-      <w:r>
-        <w:rPr>
-          <w:rFonts w:ascii="Times New Roman" w:hAnsi="Times New Roman" w:cs="Times New Roman"/>
-          <w:szCs w:val="24"/>
-        </w:rPr>
-        <w:instrText xml:space="preserve"> ADDIN EN.CITE &lt;EndNote&gt;&lt;Cite&gt;&lt;Author&gt;Li&lt;/Author&gt;&lt;Year&gt;2023&lt;/Year&gt;&lt;RecNum&gt;56&lt;/RecNum&gt;&lt;DisplayText&gt;[16]&lt;/DisplayText&gt;&lt;record&gt;&lt;rec-number&gt;56&lt;/rec-number&gt;&lt;foreign-keys&gt;&lt;key app="EN" db-id="wtr02z528wfwetee9wc5ax5j09590xrx2vfx" timestamp="1711865786"&gt;56&lt;/key&gt;&lt;/foreign-keys&gt;&lt;ref-type name="Journal Article"&gt;17&lt;/ref-type&gt;&lt;contributors&gt;&lt;authors&gt;&lt;author&gt;Li, Jie&lt;/author&gt;&lt;author&gt;Guan, Xingyi&lt;/author&gt;&lt;author&gt;Zhang, Oufan&lt;/author&gt;&lt;author&gt;Sun, Kunyang&lt;/author&gt;&lt;author&gt;Wang, Yingze&lt;/author&gt;&lt;author&gt;Bagni, Dorian&lt;/author&gt;&lt;author&gt;Head-Gordon, Teresa&lt;/author&gt;&lt;/authors&gt;&lt;/contributors&gt;&lt;titles&gt;&lt;title&gt;Leak proof PDBBind: A reorganized dataset of protein-ligand complexes for more generalizable binding affinity prediction&lt;/title&gt;&lt;secondary-title&gt;ArXiv&lt;/secondary-title&gt;&lt;/titles&gt;&lt;periodical&gt;&lt;full-title&gt;ArXiv&lt;/full-title&gt;&lt;/periodical&gt;&lt;dates&gt;&lt;year&gt;2023&lt;/year&gt;&lt;/dates&gt;&lt;urls&gt;&lt;/urls&gt;&lt;/record&gt;&lt;/Cite&gt;&lt;/EndNote&gt;</w:instrText>
-      </w:r>
-      <w:r>
-        <w:rPr>
-          <w:rFonts w:ascii="Times New Roman" w:hAnsi="Times New Roman" w:cs="Times New Roman"/>
-          <w:szCs w:val="24"/>
-        </w:rPr>
-        <w:fldChar w:fldCharType="separate"/>
-      </w:r>
-      <w:r>
-        <w:rPr>
-          <w:rFonts w:ascii="Times New Roman" w:hAnsi="Times New Roman" w:cs="Times New Roman"/>
-          <w:noProof/>
-          <w:szCs w:val="24"/>
-        </w:rPr>
-        <w:t>[16]</w:t>
-      </w:r>
-      <w:r>
-        <w:rPr>
-          <w:rFonts w:ascii="Times New Roman" w:hAnsi="Times New Roman" w:cs="Times New Roman"/>
-          <w:szCs w:val="24"/>
-        </w:rPr>
-        <w:fldChar w:fldCharType="end"/>
-      </w:r>
-      <w:r>
-        <w:rPr>
-          <w:rFonts w:ascii="Times New Roman" w:hAnsi="Times New Roman" w:cs="Times New Roman"/>
-          <w:szCs w:val="24"/>
-        </w:rPr>
-        <w:t>. This bias hinders the proper assessment of the generalization capability of designed scoring functions.</w:t>
-      </w:r>
-      <w:r>
-        <w:rPr>
-          <w:rFonts w:ascii="Times New Roman" w:hAnsi="Times New Roman" w:cs="Times New Roman"/>
-          <w:szCs w:val="24"/>
-        </w:rPr>
-        <w:t xml:space="preserve"> </w:t>
-      </w:r>
-    </w:p>
-    <w:p>
-      <w:pPr>
-        <w:rPr>
-          <w:rFonts w:ascii="Times New Roman" w:hAnsi="Times New Roman" w:cs="Times New Roman"/>
-          <w:szCs w:val="24"/>
-        </w:rPr>
-      </w:pPr>
+        <w:t xml:space="preserve">To represent protein-ligand in more detail, residue-atom pair contacts are counted in 62 constructed shells with different radii around the ligand, </w:t>
+      </w:r>
+      <w:r>
+        <w:rPr>
+          <w:rFonts w:ascii="Times New Roman" w:hAnsi="Times New Roman" w:cs="Times New Roman"/>
+          <w:szCs w:val="24"/>
+        </w:rPr>
+        <w:t xml:space="preserve">of which each shell thickness </w:t>
+      </w:r>
+      <w:r>
+        <w:rPr>
+          <w:rFonts w:ascii="Times New Roman" w:hAnsi="Times New Roman" w:cs="Times New Roman"/>
+          <w:szCs w:val="24"/>
+        </w:rPr>
+        <w:t>is 0.5 Å. The final feature vector has a dimension of 10416 (8 × 21 × 62).</w:t>
+      </w:r>
       <w:bookmarkStart w:id="0" w:name="_GoBack"/>
       <w:bookmarkEnd w:id="0"/>
       <w:r>
@@ -7078,6 +6869,627 @@
           <w:rFonts w:ascii="Times New Roman" w:hAnsi="Times New Roman" w:cs="Times New Roman"/>
           <w:szCs w:val="24"/>
         </w:rPr>
+        <w:t xml:space="preserve">  </w:t>
+      </w:r>
+      <w:r>
+        <w:rPr>
+          <w:rFonts w:ascii="Times New Roman" w:hAnsi="Times New Roman" w:cs="Times New Roman"/>
+          <w:szCs w:val="24"/>
+        </w:rPr>
+        <w:t xml:space="preserve">  </w:t>
+      </w:r>
+    </w:p>
+    <w:p>
+      <w:pPr>
+        <w:rPr>
+          <w:rFonts w:ascii="Times New Roman" w:hAnsi="Times New Roman" w:cs="Times New Roman"/>
+          <w:szCs w:val="24"/>
+        </w:rPr>
+      </w:pPr>
+    </w:p>
+    <w:p>
+      <w:pPr>
+        <w:rPr>
+          <w:rFonts w:ascii="Times New Roman" w:hAnsi="Times New Roman" w:cs="Times New Roman"/>
+          <w:szCs w:val="24"/>
+        </w:rPr>
+      </w:pPr>
+    </w:p>
+    <w:p>
+      <w:pPr>
+        <w:rPr>
+          <w:rFonts w:ascii="Times New Roman" w:hAnsi="Times New Roman" w:cs="Times New Roman"/>
+          <w:szCs w:val="24"/>
+        </w:rPr>
+      </w:pPr>
+    </w:p>
+    <w:p>
+      <w:pPr>
+        <w:rPr>
+          <w:rFonts w:ascii="Times New Roman" w:hAnsi="Times New Roman" w:cs="Times New Roman"/>
+          <w:szCs w:val="24"/>
+        </w:rPr>
+      </w:pPr>
+    </w:p>
+    <w:p>
+      <w:pPr>
+        <w:rPr>
+          <w:rFonts w:ascii="Times New Roman" w:hAnsi="Times New Roman" w:cs="Times New Roman"/>
+          <w:szCs w:val="24"/>
+        </w:rPr>
+      </w:pPr>
+    </w:p>
+    <w:p>
+      <w:pPr>
+        <w:rPr>
+          <w:rFonts w:ascii="Times New Roman" w:hAnsi="Times New Roman" w:cs="Times New Roman"/>
+          <w:szCs w:val="24"/>
+        </w:rPr>
+      </w:pPr>
+    </w:p>
+    <w:p>
+      <w:pPr>
+        <w:rPr>
+          <w:rFonts w:ascii="Times New Roman" w:hAnsi="Times New Roman" w:cs="Times New Roman"/>
+          <w:szCs w:val="24"/>
+        </w:rPr>
+      </w:pPr>
+    </w:p>
+    <w:p>
+      <w:pPr>
+        <w:rPr>
+          <w:rFonts w:ascii="Times New Roman" w:hAnsi="Times New Roman" w:cs="Times New Roman"/>
+          <w:szCs w:val="24"/>
+        </w:rPr>
+      </w:pPr>
+    </w:p>
+    <w:p>
+      <w:pPr>
+        <w:rPr>
+          <w:rFonts w:ascii="Times New Roman" w:hAnsi="Times New Roman" w:cs="Times New Roman"/>
+          <w:szCs w:val="24"/>
+        </w:rPr>
+      </w:pPr>
+      <w:r>
+        <w:rPr>
+          <w:rFonts w:ascii="Times New Roman" w:hAnsi="Times New Roman" w:cs="Times New Roman"/>
+          <w:szCs w:val="24"/>
+        </w:rPr>
+        <w:t>3- Method</w:t>
+      </w:r>
+    </w:p>
+    <w:p>
+      <w:pPr>
+        <w:rPr>
+          <w:rFonts w:ascii="Times New Roman" w:hAnsi="Times New Roman" w:cs="Times New Roman"/>
+          <w:szCs w:val="24"/>
+        </w:rPr>
+      </w:pPr>
+    </w:p>
+    <w:p>
+      <w:pPr>
+        <w:rPr>
+          <w:rFonts w:ascii="Times New Roman" w:hAnsi="Times New Roman" w:cs="Times New Roman"/>
+          <w:szCs w:val="24"/>
+        </w:rPr>
+      </w:pPr>
+      <w:r>
+        <w:rPr>
+          <w:rFonts w:ascii="Times New Roman" w:hAnsi="Times New Roman" w:cs="Times New Roman"/>
+          <w:szCs w:val="24"/>
+        </w:rPr>
+        <w:t>Implementation</w:t>
+      </w:r>
+    </w:p>
+    <w:p>
+      <w:pPr>
+        <w:rPr>
+          <w:rFonts w:ascii="Times New Roman" w:hAnsi="Times New Roman" w:cs="Times New Roman"/>
+          <w:szCs w:val="24"/>
+        </w:rPr>
+      </w:pPr>
+      <w:r>
+        <w:rPr>
+          <w:rFonts w:ascii="Times New Roman" w:hAnsi="Times New Roman" w:cs="Times New Roman"/>
+          <w:szCs w:val="24"/>
+        </w:rPr>
+        <w:t>Python and its’ library</w:t>
+      </w:r>
+    </w:p>
+    <w:p>
+      <w:pPr>
+        <w:rPr>
+          <w:rFonts w:ascii="Times New Roman" w:hAnsi="Times New Roman" w:cs="Times New Roman"/>
+          <w:szCs w:val="24"/>
+        </w:rPr>
+      </w:pPr>
+      <w:r>
+        <w:rPr>
+          <w:rFonts w:ascii="Times New Roman" w:hAnsi="Times New Roman" w:cs="Times New Roman"/>
+          <w:szCs w:val="24"/>
+        </w:rPr>
+        <w:t>Quality by black pylint</w:t>
+      </w:r>
+    </w:p>
+    <w:p>
+      <w:pPr>
+        <w:rPr>
+          <w:rFonts w:ascii="Times New Roman" w:hAnsi="Times New Roman" w:cs="Times New Roman"/>
+          <w:szCs w:val="24"/>
+        </w:rPr>
+      </w:pPr>
+      <w:r>
+        <w:rPr>
+          <w:rFonts w:ascii="Times New Roman" w:hAnsi="Times New Roman" w:cs="Times New Roman"/>
+          <w:szCs w:val="24"/>
+        </w:rPr>
+        <w:t>Pip and conda</w:t>
+      </w:r>
+    </w:p>
+    <w:p>
+      <w:pPr>
+        <w:rPr>
+          <w:rFonts w:ascii="Times New Roman" w:hAnsi="Times New Roman" w:cs="Times New Roman"/>
+          <w:szCs w:val="24"/>
+        </w:rPr>
+      </w:pPr>
+    </w:p>
+    <w:p>
+      <w:pPr>
+        <w:rPr>
+          <w:rFonts w:ascii="Times New Roman" w:hAnsi="Times New Roman" w:cs="Times New Roman"/>
+          <w:szCs w:val="24"/>
+        </w:rPr>
+      </w:pPr>
+      <w:r>
+        <w:rPr>
+          <w:rFonts w:ascii="Times New Roman" w:hAnsi="Times New Roman" w:cs="Times New Roman"/>
+          <w:szCs w:val="24"/>
+        </w:rPr>
+        <w:t>Cli default parameters from papers, gui, streamlit, tutorial for cli, gui</w:t>
+      </w:r>
+    </w:p>
+    <w:p>
+      <w:pPr>
+        <w:rPr>
+          <w:rFonts w:ascii="Times New Roman" w:hAnsi="Times New Roman" w:cs="Times New Roman"/>
+          <w:szCs w:val="24"/>
+        </w:rPr>
+      </w:pPr>
+      <w:r>
+        <w:rPr>
+          <w:rFonts w:ascii="Times New Roman" w:hAnsi="Times New Roman" w:cs="Times New Roman"/>
+          <w:szCs w:val="24"/>
+        </w:rPr>
+        <w:t>Google colab notebook inspired from colabfold</w:t>
+      </w:r>
+    </w:p>
+    <w:p>
+      <w:pPr>
+        <w:rPr>
+          <w:rFonts w:ascii="Times New Roman" w:hAnsi="Times New Roman" w:cs="Times New Roman"/>
+          <w:szCs w:val="24"/>
+        </w:rPr>
+      </w:pPr>
+    </w:p>
+    <w:p>
+      <w:pPr>
+        <w:rPr>
+          <w:rFonts w:ascii="Times New Roman" w:hAnsi="Times New Roman" w:cs="Times New Roman"/>
+          <w:szCs w:val="24"/>
+        </w:rPr>
+      </w:pPr>
+    </w:p>
+    <w:p>
+      <w:pPr>
+        <w:rPr>
+          <w:rFonts w:ascii="Times New Roman" w:hAnsi="Times New Roman" w:cs="Times New Roman"/>
+          <w:szCs w:val="24"/>
+        </w:rPr>
+      </w:pPr>
+    </w:p>
+    <w:p>
+      <w:pPr>
+        <w:rPr>
+          <w:rFonts w:ascii="Times New Roman" w:hAnsi="Times New Roman" w:cs="Times New Roman"/>
+          <w:szCs w:val="24"/>
+        </w:rPr>
+      </w:pPr>
+    </w:p>
+    <w:p>
+      <w:pPr>
+        <w:rPr>
+          <w:rFonts w:ascii="Times New Roman" w:hAnsi="Times New Roman" w:cs="Times New Roman"/>
+          <w:szCs w:val="24"/>
+        </w:rPr>
+      </w:pPr>
+    </w:p>
+    <w:p>
+      <w:pPr>
+        <w:rPr>
+          <w:rFonts w:ascii="Times New Roman" w:hAnsi="Times New Roman" w:cs="Times New Roman"/>
+          <w:szCs w:val="24"/>
+        </w:rPr>
+      </w:pPr>
+    </w:p>
+    <w:p>
+      <w:pPr>
+        <w:rPr>
+          <w:rFonts w:ascii="Times New Roman" w:hAnsi="Times New Roman" w:cs="Times New Roman"/>
+          <w:szCs w:val="24"/>
+        </w:rPr>
+      </w:pPr>
+    </w:p>
+    <w:p>
+      <w:pPr>
+        <w:rPr>
+          <w:rFonts w:ascii="Times New Roman" w:hAnsi="Times New Roman" w:cs="Times New Roman"/>
+          <w:szCs w:val="24"/>
+        </w:rPr>
+      </w:pPr>
+    </w:p>
+    <w:p>
+      <w:pPr>
+        <w:rPr>
+          <w:rFonts w:ascii="Times New Roman" w:hAnsi="Times New Roman" w:cs="Times New Roman"/>
+          <w:szCs w:val="24"/>
+        </w:rPr>
+      </w:pPr>
+    </w:p>
+    <w:p>
+      <w:pPr>
+        <w:rPr>
+          <w:rFonts w:ascii="Times New Roman" w:hAnsi="Times New Roman" w:cs="Times New Roman"/>
+          <w:szCs w:val="24"/>
+        </w:rPr>
+      </w:pPr>
+    </w:p>
+    <w:p>
+      <w:pPr>
+        <w:rPr>
+          <w:rFonts w:ascii="Times New Roman" w:hAnsi="Times New Roman" w:cs="Times New Roman"/>
+          <w:szCs w:val="24"/>
+        </w:rPr>
+      </w:pPr>
+    </w:p>
+    <w:p>
+      <w:pPr>
+        <w:rPr>
+          <w:rFonts w:ascii="Times New Roman" w:hAnsi="Times New Roman" w:cs="Times New Roman"/>
+          <w:szCs w:val="24"/>
+        </w:rPr>
+      </w:pPr>
+    </w:p>
+    <w:p>
+      <w:pPr>
+        <w:rPr>
+          <w:rFonts w:ascii="Times New Roman" w:hAnsi="Times New Roman" w:cs="Times New Roman"/>
+          <w:szCs w:val="24"/>
+        </w:rPr>
+      </w:pPr>
+    </w:p>
+    <w:p>
+      <w:pPr>
+        <w:rPr>
+          <w:rFonts w:ascii="Times New Roman" w:hAnsi="Times New Roman" w:cs="Times New Roman"/>
+          <w:szCs w:val="24"/>
+        </w:rPr>
+      </w:pPr>
+    </w:p>
+    <w:p>
+      <w:pPr>
+        <w:rPr>
+          <w:rFonts w:ascii="Times New Roman" w:hAnsi="Times New Roman" w:cs="Times New Roman"/>
+          <w:szCs w:val="24"/>
+        </w:rPr>
+      </w:pPr>
+    </w:p>
+    <w:p>
+      <w:pPr>
+        <w:rPr>
+          <w:rFonts w:ascii="Times New Roman" w:hAnsi="Times New Roman" w:cs="Times New Roman"/>
+          <w:szCs w:val="24"/>
+        </w:rPr>
+      </w:pPr>
+    </w:p>
+    <w:p>
+      <w:pPr>
+        <w:rPr>
+          <w:rFonts w:ascii="Times New Roman" w:hAnsi="Times New Roman" w:cs="Times New Roman"/>
+          <w:szCs w:val="24"/>
+        </w:rPr>
+      </w:pPr>
+    </w:p>
+    <w:p>
+      <w:pPr>
+        <w:rPr>
+          <w:rFonts w:ascii="Times New Roman" w:hAnsi="Times New Roman" w:cs="Times New Roman"/>
+          <w:szCs w:val="24"/>
+        </w:rPr>
+      </w:pPr>
+    </w:p>
+    <w:p>
+      <w:pPr>
+        <w:rPr>
+          <w:rFonts w:ascii="Times New Roman" w:hAnsi="Times New Roman" w:cs="Times New Roman"/>
+          <w:szCs w:val="24"/>
+        </w:rPr>
+      </w:pPr>
+    </w:p>
+    <w:p>
+      <w:pPr>
+        <w:rPr>
+          <w:rFonts w:ascii="Times New Roman" w:hAnsi="Times New Roman" w:cs="Times New Roman"/>
+          <w:szCs w:val="24"/>
+        </w:rPr>
+      </w:pPr>
+    </w:p>
+    <w:p>
+      <w:pPr>
+        <w:rPr>
+          <w:rFonts w:ascii="Times New Roman" w:hAnsi="Times New Roman" w:cs="Times New Roman"/>
+          <w:szCs w:val="24"/>
+        </w:rPr>
+      </w:pPr>
+    </w:p>
+    <w:p>
+      <w:pPr>
+        <w:rPr>
+          <w:rFonts w:ascii="Times New Roman" w:hAnsi="Times New Roman" w:cs="Times New Roman"/>
+          <w:szCs w:val="24"/>
+        </w:rPr>
+      </w:pPr>
+    </w:p>
+    <w:p>
+      <w:pPr>
+        <w:rPr>
+          <w:rFonts w:ascii="Times New Roman" w:hAnsi="Times New Roman" w:cs="Times New Roman"/>
+          <w:szCs w:val="24"/>
+        </w:rPr>
+      </w:pPr>
+      <w:r>
+        <w:rPr>
+          <w:rFonts w:ascii="Times New Roman" w:hAnsi="Times New Roman" w:cs="Times New Roman"/>
+          <w:szCs w:val="24"/>
+        </w:rPr>
+        <w:t>4</w:t>
+      </w:r>
+      <w:r>
+        <w:rPr>
+          <w:rFonts w:ascii="Times New Roman" w:hAnsi="Times New Roman" w:cs="Times New Roman"/>
+          <w:szCs w:val="24"/>
+        </w:rPr>
+        <w:t xml:space="preserve">- </w:t>
+      </w:r>
+      <w:r>
+        <w:rPr>
+          <w:rFonts w:ascii="Times New Roman" w:hAnsi="Times New Roman" w:cs="Times New Roman"/>
+          <w:szCs w:val="24"/>
+        </w:rPr>
+        <w:t>Case Study</w:t>
+      </w:r>
+    </w:p>
+    <w:p>
+      <w:pPr>
+        <w:rPr>
+          <w:rFonts w:ascii="Times New Roman" w:hAnsi="Times New Roman" w:cs="Times New Roman"/>
+          <w:szCs w:val="24"/>
+        </w:rPr>
+      </w:pPr>
+    </w:p>
+    <w:p>
+      <w:pPr>
+        <w:rPr>
+          <w:rFonts w:ascii="Times New Roman" w:hAnsi="Times New Roman" w:cs="Times New Roman"/>
+          <w:szCs w:val="24"/>
+        </w:rPr>
+      </w:pPr>
+      <w:r>
+        <w:rPr>
+          <w:rFonts w:ascii="Times New Roman" w:hAnsi="Times New Roman" w:cs="Times New Roman"/>
+          <w:szCs w:val="24"/>
+        </w:rPr>
+        <w:t>We provide the following case study to demonstrate the functionalities of REINDEER. In this case study, several ML-based scoring functions are trained by utilizing XGB as a learner, Leak Proof PDBbind as a dataset, and eight distinct feature generation methods of REINDEER software.</w:t>
+      </w:r>
+    </w:p>
+    <w:p>
+      <w:pPr>
+        <w:rPr>
+          <w:rFonts w:ascii="Times New Roman" w:hAnsi="Times New Roman" w:cs="Times New Roman"/>
+          <w:szCs w:val="24"/>
+        </w:rPr>
+      </w:pPr>
+      <w:r>
+        <w:rPr>
+          <w:rFonts w:ascii="Times New Roman" w:hAnsi="Times New Roman" w:cs="Times New Roman"/>
+          <w:szCs w:val="24"/>
+        </w:rPr>
+        <w:t>PDBbind dataset is one of the commonly used datasets in designing scoring functions for protein-ligand complexes</w:t>
+      </w:r>
+      <w:r>
+        <w:rPr>
+          <w:rFonts w:ascii="Times New Roman" w:hAnsi="Times New Roman" w:cs="Times New Roman"/>
+          <w:szCs w:val="24"/>
+        </w:rPr>
+        <w:t xml:space="preserve"> </w:t>
+      </w:r>
+      <w:r>
+        <w:rPr>
+          <w:rFonts w:ascii="Times New Roman" w:hAnsi="Times New Roman" w:cs="Times New Roman"/>
+          <w:szCs w:val="24"/>
+        </w:rPr>
+        <w:fldChar w:fldCharType="begin"/>
+      </w:r>
+      <w:r>
+        <w:rPr>
+          <w:rFonts w:ascii="Times New Roman" w:hAnsi="Times New Roman" w:cs="Times New Roman"/>
+          <w:szCs w:val="24"/>
+        </w:rPr>
+        <w:instrText xml:space="preserve"> ADDIN EN.CITE &lt;EndNote&gt;&lt;Cite&gt;&lt;Author&gt;Su&lt;/Author&gt;&lt;Year&gt;2019&lt;/Year&gt;&lt;RecNum&gt;17&lt;/RecNum&gt;&lt;DisplayText&gt;[12]&lt;/DisplayText&gt;&lt;record&gt;&lt;rec-number&gt;17&lt;/rec-number&gt;&lt;foreign-keys&gt;&lt;key app="EN" db-id="wtr02z528wfwetee9wc5ax5j09590xrx2vfx" timestamp="1711177362"&gt;17&lt;/key&gt;&lt;/foreign-keys&gt;&lt;ref-type name="Journal Article"&gt;17&lt;/ref-type&gt;&lt;contributors&gt;&lt;authors&gt;&lt;author&gt;Su, Minyi&lt;/author&gt;&lt;author&gt;Yang, Qifan&lt;/author&gt;&lt;author&gt;Du, Yu&lt;/author&gt;&lt;author&gt;Feng, Guoqin&lt;/author&gt;&lt;author&gt;Liu, Zhihai&lt;/author&gt;&lt;author&gt;Li, Yan&lt;/author&gt;&lt;author&gt;Wang, Renxiao&lt;/author&gt;&lt;/authors&gt;&lt;/contributors&gt;&lt;titles&gt;&lt;title&gt;Comparative assessment of scoring functions: the CASF-2016 update&lt;/title&gt;&lt;secondary-title&gt;Journal of chemical information and modeling&lt;/secondary-title&gt;&lt;/titles&gt;&lt;periodical&gt;&lt;full-title&gt;Journal of chemical information and modeling&lt;/full-title&gt;&lt;abbr-1&gt;J. Chem. Inf. Model.&lt;/abbr-1&gt;&lt;/periodical&gt;&lt;pages&gt;895-913&lt;/pages&gt;&lt;volume&gt;59&lt;/volume&gt;&lt;number&gt;2&lt;/number&gt;&lt;dates&gt;&lt;year&gt;2019&lt;/year&gt;&lt;/dates&gt;&lt;isbn&gt;1549-9596&lt;/isbn&gt;&lt;urls&gt;&lt;/urls&gt;&lt;/record&gt;&lt;/Cite&gt;&lt;/EndNote&gt;</w:instrText>
+      </w:r>
+      <w:r>
+        <w:rPr>
+          <w:rFonts w:ascii="Times New Roman" w:hAnsi="Times New Roman" w:cs="Times New Roman"/>
+          <w:szCs w:val="24"/>
+        </w:rPr>
+        <w:fldChar w:fldCharType="separate"/>
+      </w:r>
+      <w:r>
+        <w:rPr>
+          <w:rFonts w:ascii="Times New Roman" w:hAnsi="Times New Roman" w:cs="Times New Roman"/>
+          <w:noProof/>
+          <w:szCs w:val="24"/>
+        </w:rPr>
+        <w:t>[12]</w:t>
+      </w:r>
+      <w:r>
+        <w:rPr>
+          <w:rFonts w:ascii="Times New Roman" w:hAnsi="Times New Roman" w:cs="Times New Roman"/>
+          <w:szCs w:val="24"/>
+        </w:rPr>
+        <w:fldChar w:fldCharType="end"/>
+      </w:r>
+      <w:r>
+        <w:rPr>
+          <w:rFonts w:ascii="Times New Roman" w:hAnsi="Times New Roman" w:cs="Times New Roman"/>
+          <w:szCs w:val="24"/>
+        </w:rPr>
+        <w:t>. PDBbind dataset for protein-ligand complexes includes general, refined, and core sets. Structures and binding affinity values of the core set have the highest quality and are used as a benchmark test set in a comparative assessment of scoring function (CASF) benchmark. The structures in general and refined sets are usually utilized as training sets, although this is not suggested by the curator of the PDBbind dataset</w:t>
+      </w:r>
+      <w:r>
+        <w:rPr>
+          <w:rFonts w:ascii="Times New Roman" w:hAnsi="Times New Roman" w:cs="Times New Roman"/>
+          <w:szCs w:val="24"/>
+        </w:rPr>
+        <w:t xml:space="preserve"> </w:t>
+      </w:r>
+      <w:r>
+        <w:rPr>
+          <w:rFonts w:ascii="Times New Roman" w:hAnsi="Times New Roman" w:cs="Times New Roman"/>
+          <w:szCs w:val="24"/>
+        </w:rPr>
+        <w:fldChar w:fldCharType="begin"/>
+      </w:r>
+      <w:r>
+        <w:rPr>
+          <w:rFonts w:ascii="Times New Roman" w:hAnsi="Times New Roman" w:cs="Times New Roman"/>
+          <w:szCs w:val="24"/>
+        </w:rPr>
+        <w:instrText xml:space="preserve"> ADDIN EN.CITE &lt;EndNote&gt;&lt;Cite&gt;&lt;Author&gt;Su&lt;/Author&gt;&lt;Year&gt;2020&lt;/Year&gt;&lt;RecNum&gt;57&lt;/RecNum&gt;&lt;DisplayText&gt;[54]&lt;/DisplayText&gt;&lt;record&gt;&lt;rec-number&gt;57&lt;/rec-number&gt;&lt;foreign-keys&gt;&lt;key app="EN" db-id="wtr02z528wfwetee9wc5ax5j09590xrx2vfx" timestamp="1711951200"&gt;57&lt;/key&gt;&lt;/foreign-keys&gt;&lt;ref-type name="Journal Article"&gt;17&lt;/ref-type&gt;&lt;contributors&gt;&lt;authors&gt;&lt;author&gt;Su, Minyi&lt;/author&gt;&lt;author&gt;Feng, Guoqin&lt;/author&gt;&lt;author&gt;Liu, Zhihai&lt;/author&gt;&lt;author&gt;Li, Yan&lt;/author&gt;&lt;author&gt;Wang, Renxiao&lt;/author&gt;&lt;/authors&gt;&lt;/contributors&gt;&lt;titles&gt;&lt;title&gt;Tapping on the black box: how is the scoring power of a machine-learning scoring function dependent on the training set?&lt;/title&gt;&lt;secondary-title&gt;Journal of chemical information and modeling&lt;/secondary-title&gt;&lt;/titles&gt;&lt;periodical&gt;&lt;full-title&gt;Journal of chemical information and modeling&lt;/full-title&gt;&lt;abbr-1&gt;J. Chem. Inf. Model.&lt;/abbr-1&gt;&lt;/periodical&gt;&lt;pages&gt;1122-1136&lt;/pages&gt;&lt;volume&gt;60&lt;/volume&gt;&lt;number&gt;3&lt;/number&gt;&lt;dates&gt;&lt;year&gt;2020&lt;/year&gt;&lt;/dates&gt;&lt;isbn&gt;1549-9596&lt;/isbn&gt;&lt;urls&gt;&lt;/urls&gt;&lt;/record&gt;&lt;/Cite&gt;&lt;/EndNote&gt;</w:instrText>
+      </w:r>
+      <w:r>
+        <w:rPr>
+          <w:rFonts w:ascii="Times New Roman" w:hAnsi="Times New Roman" w:cs="Times New Roman"/>
+          <w:szCs w:val="24"/>
+        </w:rPr>
+        <w:fldChar w:fldCharType="separate"/>
+      </w:r>
+      <w:r>
+        <w:rPr>
+          <w:rFonts w:ascii="Times New Roman" w:hAnsi="Times New Roman" w:cs="Times New Roman"/>
+          <w:noProof/>
+          <w:szCs w:val="24"/>
+        </w:rPr>
+        <w:t>[54]</w:t>
+      </w:r>
+      <w:r>
+        <w:rPr>
+          <w:rFonts w:ascii="Times New Roman" w:hAnsi="Times New Roman" w:cs="Times New Roman"/>
+          <w:szCs w:val="24"/>
+        </w:rPr>
+        <w:fldChar w:fldCharType="end"/>
+      </w:r>
+      <w:r>
+        <w:rPr>
+          <w:rFonts w:ascii="Times New Roman" w:hAnsi="Times New Roman" w:cs="Times New Roman"/>
+          <w:szCs w:val="24"/>
+        </w:rPr>
+        <w:t>.</w:t>
+      </w:r>
+      <w:r>
+        <w:rPr>
+          <w:rFonts w:ascii="Times New Roman" w:hAnsi="Times New Roman" w:cs="Times New Roman"/>
+          <w:szCs w:val="24"/>
+        </w:rPr>
+        <w:t xml:space="preserve"> </w:t>
+      </w:r>
+      <w:r>
+        <w:rPr>
+          <w:rFonts w:ascii="Times New Roman" w:hAnsi="Times New Roman" w:cs="Times New Roman"/>
+          <w:szCs w:val="24"/>
+        </w:rPr>
+        <w:t>Recent studies demonstrate that this train and test set split introduces a bias because data points in the train set are similar to the test set</w:t>
+      </w:r>
+      <w:r>
+        <w:rPr>
+          <w:rFonts w:ascii="Times New Roman" w:hAnsi="Times New Roman" w:cs="Times New Roman"/>
+          <w:szCs w:val="24"/>
+        </w:rPr>
+        <w:t xml:space="preserve"> </w:t>
+      </w:r>
+      <w:r>
+        <w:rPr>
+          <w:rFonts w:ascii="Times New Roman" w:hAnsi="Times New Roman" w:cs="Times New Roman"/>
+          <w:szCs w:val="24"/>
+        </w:rPr>
+        <w:fldChar w:fldCharType="begin"/>
+      </w:r>
+      <w:r>
+        <w:rPr>
+          <w:rFonts w:ascii="Times New Roman" w:hAnsi="Times New Roman" w:cs="Times New Roman"/>
+          <w:szCs w:val="24"/>
+        </w:rPr>
+        <w:instrText xml:space="preserve"> ADDIN EN.CITE &lt;EndNote&gt;&lt;Cite&gt;&lt;Author&gt;Li&lt;/Author&gt;&lt;Year&gt;2023&lt;/Year&gt;&lt;RecNum&gt;56&lt;/RecNum&gt;&lt;DisplayText&gt;[16]&lt;/DisplayText&gt;&lt;record&gt;&lt;rec-number&gt;56&lt;/rec-number&gt;&lt;foreign-keys&gt;&lt;key app="EN" db-id="wtr02z528wfwetee9wc5ax5j09590xrx2vfx" timestamp="1711865786"&gt;56&lt;/key&gt;&lt;/foreign-keys&gt;&lt;ref-type name="Journal Article"&gt;17&lt;/ref-type&gt;&lt;contributors&gt;&lt;authors&gt;&lt;author&gt;Li, Jie&lt;/author&gt;&lt;author&gt;Guan, Xingyi&lt;/author&gt;&lt;author&gt;Zhang, Oufan&lt;/author&gt;&lt;author&gt;Sun, Kunyang&lt;/author&gt;&lt;author&gt;Wang, Yingze&lt;/author&gt;&lt;author&gt;Bagni, Dorian&lt;/author&gt;&lt;author&gt;Head-Gordon, Teresa&lt;/author&gt;&lt;/authors&gt;&lt;/contributors&gt;&lt;titles&gt;&lt;title&gt;Leak proof PDBBind: A reorganized dataset of protein-ligand complexes for more generalizable binding affinity prediction&lt;/title&gt;&lt;secondary-title&gt;ArXiv&lt;/secondary-title&gt;&lt;/titles&gt;&lt;periodical&gt;&lt;full-title&gt;ArXiv&lt;/full-title&gt;&lt;/periodical&gt;&lt;dates&gt;&lt;year&gt;2023&lt;/year&gt;&lt;/dates&gt;&lt;urls&gt;&lt;/urls&gt;&lt;/record&gt;&lt;/Cite&gt;&lt;/EndNote&gt;</w:instrText>
+      </w:r>
+      <w:r>
+        <w:rPr>
+          <w:rFonts w:ascii="Times New Roman" w:hAnsi="Times New Roman" w:cs="Times New Roman"/>
+          <w:szCs w:val="24"/>
+        </w:rPr>
+        <w:fldChar w:fldCharType="separate"/>
+      </w:r>
+      <w:r>
+        <w:rPr>
+          <w:rFonts w:ascii="Times New Roman" w:hAnsi="Times New Roman" w:cs="Times New Roman"/>
+          <w:noProof/>
+          <w:szCs w:val="24"/>
+        </w:rPr>
+        <w:t>[16]</w:t>
+      </w:r>
+      <w:r>
+        <w:rPr>
+          <w:rFonts w:ascii="Times New Roman" w:hAnsi="Times New Roman" w:cs="Times New Roman"/>
+          <w:szCs w:val="24"/>
+        </w:rPr>
+        <w:fldChar w:fldCharType="end"/>
+      </w:r>
+      <w:r>
+        <w:rPr>
+          <w:rFonts w:ascii="Times New Roman" w:hAnsi="Times New Roman" w:cs="Times New Roman"/>
+          <w:szCs w:val="24"/>
+        </w:rPr>
+        <w:t>. This bias hinders the proper assessment of the generalization capability of designed scoring functions.</w:t>
+      </w:r>
+      <w:r>
+        <w:rPr>
+          <w:rFonts w:ascii="Times New Roman" w:hAnsi="Times New Roman" w:cs="Times New Roman"/>
+          <w:szCs w:val="24"/>
+        </w:rPr>
+        <w:t xml:space="preserve"> </w:t>
+      </w:r>
+    </w:p>
+    <w:p>
+      <w:pPr>
+        <w:rPr>
+          <w:rFonts w:ascii="Times New Roman" w:hAnsi="Times New Roman" w:cs="Times New Roman"/>
+          <w:szCs w:val="24"/>
+        </w:rPr>
+      </w:pPr>
+      <w:r>
+        <w:rPr>
+          <w:rFonts w:ascii="Times New Roman" w:hAnsi="Times New Roman" w:cs="Times New Roman"/>
+          <w:szCs w:val="24"/>
+        </w:rPr>
         <w:t xml:space="preserve">Here, we use Leak Proof PDBbind (LP-PDBbind) </w:t>
       </w:r>
       <w:r>
@@ -7156,7 +7568,15 @@
           <w:rFonts w:ascii="Times New Roman" w:hAnsi="Times New Roman" w:cs="Times New Roman"/>
           <w:szCs w:val="24"/>
         </w:rPr>
-        <w:t>For this purpose, the authors employed several filter criteria, e.g., Clean Level 1 (CL1), Clean Level 2 (CL2), and Clean Level 3 (CL3), to eliminate undesired protein-ligand structures in the PDBbind v2020. In the CL1, only structures are retained that their ligands have QED values larger than 0.2, their protein and ligand elements occur more than 19 in the dataset, and lack steric clashes. CL2 criteria filter dictates that binding affinity values should be reported in Ki and Kd. Finally, in CL3, only refined and core sets of PDBbind are used for the train-validation-test split.</w:t>
+        <w:t xml:space="preserve">For this purpose, the authors employed several filter criteria, e.g., Clean Level 1 (CL1), Clean Level 2 (CL2), and Clean Level 3 (CL3), to eliminate undesired protein-ligand structures in the PDBbind </w:t>
+      </w:r>
+      <w:r>
+        <w:rPr>
+          <w:rFonts w:ascii="Times New Roman" w:hAnsi="Times New Roman" w:cs="Times New Roman"/>
+          <w:szCs w:val="24"/>
+        </w:rPr>
+        <w:lastRenderedPageBreak/>
+        <w:t>v2020. In the CL1, only structures are retained that their ligands have QED values larger than 0.2, their protein and ligand elements occur more than 19 in the dataset, and lack steric clashes. CL2 criteria filter dictates that binding affinity values should be reported in Ki and Kd. Finally, in CL3, only refined and core sets of PDBbind are used for the train-validation-test split.</w:t>
       </w:r>
       <w:r>
         <w:rPr>
@@ -7901,7 +8321,6 @@
         <w:ind w:left="720" w:hanging="720"/>
       </w:pPr>
       <w:r>
-        <w:lastRenderedPageBreak/>
         <w:t>12.</w:t>
       </w:r>
       <w:r>
@@ -8140,6 +8559,7 @@
         <w:ind w:left="720" w:hanging="720"/>
       </w:pPr>
       <w:r>
+        <w:lastRenderedPageBreak/>
         <w:t>29.</w:t>
       </w:r>
       <w:r>
@@ -8434,7 +8854,6 @@
         <w:ind w:left="720" w:hanging="720"/>
       </w:pPr>
       <w:r>
-        <w:lastRenderedPageBreak/>
         <w:t>50.</w:t>
       </w:r>
       <w:r>
@@ -8581,7 +9000,7 @@
           <w:rPr>
             <w:noProof/>
           </w:rPr>
-          <w:t>7</w:t>
+          <w:t>6</w:t>
         </w:r>
         <w:r>
           <w:rPr>
@@ -9465,7 +9884,7 @@
 </file>
 
 <file path=customXml/itemProps1.xml><?xml version="1.0" encoding="utf-8"?>
-<ds:datastoreItem xmlns:ds="http://schemas.openxmlformats.org/officeDocument/2006/customXml" ds:itemID="{E82B7E46-A389-47A9-BD70-0F1DDC89C576}">
+<ds:datastoreItem xmlns:ds="http://schemas.openxmlformats.org/officeDocument/2006/customXml" ds:itemID="{8B7DE9B6-F8E0-4E5A-994D-F26677540890}">
   <ds:schemaRefs>
     <ds:schemaRef ds:uri="http://schemas.openxmlformats.org/officeDocument/2006/bibliography"/>
   </ds:schemaRefs>

</xml_diff>

<commit_message>
deleted:    files/LP_PDBbind/test_set_binding_afinity.csv deleted:    files/LP_PDBbind/train_set_binding_afinity.csv deleted:    files/LP_PDBbind/validation_set_binding_afinity.csv modified:   paper/Manuscript.docx modified:   paper/Refs/My EndNote Library.Data/tdb/csort.MYI modified:   paper/Refs/My EndNote Library.Data/tdb/jterms.MYI modified:   paper/Refs/My EndNote Library.Data/tdb/pdf_index.MYI modified:   paper/Refs/My EndNote Library.Data/tdb/terms.MYI modified:   paper/Supporting Information.docx modified:   workspace.ipynb
</commit_message>
<xml_diff>
--- a/paper/Manuscript.docx
+++ b/paper/Manuscript.docx
@@ -4028,50 +4028,14 @@
           <w:rFonts w:ascii="Times New Roman" w:hAnsi="Times New Roman" w:cs="Times New Roman"/>
           <w:szCs w:val="24"/>
         </w:rPr>
-        <w:t xml:space="preserve"> as a learner and recently released the Leak Proof PDBbind (LP-PDBbind) dataset</w:t>
-      </w:r>
-      <w:r>
-        <w:rPr>
-          <w:rFonts w:ascii="Times New Roman" w:hAnsi="Times New Roman" w:cs="Times New Roman"/>
-          <w:szCs w:val="24"/>
-        </w:rPr>
-        <w:t xml:space="preserve"> </w:t>
-      </w:r>
-      <w:r>
-        <w:rPr>
-          <w:rFonts w:ascii="Times New Roman" w:hAnsi="Times New Roman" w:cs="Times New Roman"/>
-          <w:szCs w:val="24"/>
-        </w:rPr>
-        <w:fldChar w:fldCharType="begin"/>
-      </w:r>
-      <w:r>
-        <w:rPr>
-          <w:rFonts w:ascii="Times New Roman" w:hAnsi="Times New Roman" w:cs="Times New Roman"/>
-          <w:szCs w:val="24"/>
-        </w:rPr>
-        <w:instrText xml:space="preserve"> ADDIN EN.CITE &lt;EndNote&gt;&lt;Cite&gt;&lt;Author&gt;Li&lt;/Author&gt;&lt;Year&gt;2023&lt;/Year&gt;&lt;RecNum&gt;56&lt;/RecNum&gt;&lt;DisplayText&gt;[16]&lt;/DisplayText&gt;&lt;record&gt;&lt;rec-number&gt;56&lt;/rec-number&gt;&lt;foreign-keys&gt;&lt;key app="EN" db-id="wtr02z528wfwetee9wc5ax5j09590xrx2vfx" timestamp="1711865786"&gt;56&lt;/key&gt;&lt;/foreign-keys&gt;&lt;ref-type name="Journal Article"&gt;17&lt;/ref-type&gt;&lt;contributors&gt;&lt;authors&gt;&lt;author&gt;Li, Jie&lt;/author&gt;&lt;author&gt;Guan, Xingyi&lt;/author&gt;&lt;author&gt;Zhang, Oufan&lt;/author&gt;&lt;author&gt;Sun, Kunyang&lt;/author&gt;&lt;author&gt;Wang, Yingze&lt;/author&gt;&lt;author&gt;Bagni, Dorian&lt;/author&gt;&lt;author&gt;Head-Gordon, Teresa&lt;/author&gt;&lt;/authors&gt;&lt;/contributors&gt;&lt;titles&gt;&lt;title&gt;Leak proof PDBBind: A reorganized dataset of protein-ligand complexes for more generalizable binding affinity prediction&lt;/title&gt;&lt;secondary-title&gt;ArXiv&lt;/secondary-title&gt;&lt;/titles&gt;&lt;periodical&gt;&lt;full-title&gt;ArXiv&lt;/full-title&gt;&lt;/periodical&gt;&lt;dates&gt;&lt;year&gt;2023&lt;/year&gt;&lt;/dates&gt;&lt;urls&gt;&lt;/urls&gt;&lt;/record&gt;&lt;/Cite&gt;&lt;/EndNote&gt;</w:instrText>
-      </w:r>
-      <w:r>
-        <w:rPr>
-          <w:rFonts w:ascii="Times New Roman" w:hAnsi="Times New Roman" w:cs="Times New Roman"/>
-          <w:szCs w:val="24"/>
-        </w:rPr>
-        <w:fldChar w:fldCharType="separate"/>
-      </w:r>
-      <w:r>
-        <w:rPr>
-          <w:rFonts w:ascii="Times New Roman" w:hAnsi="Times New Roman" w:cs="Times New Roman"/>
-          <w:noProof/>
-          <w:szCs w:val="24"/>
-        </w:rPr>
-        <w:t>[16]</w:t>
-      </w:r>
-      <w:r>
-        <w:rPr>
-          <w:rFonts w:ascii="Times New Roman" w:hAnsi="Times New Roman" w:cs="Times New Roman"/>
-          <w:szCs w:val="24"/>
-        </w:rPr>
-        <w:fldChar w:fldCharType="end"/>
+        <w:t xml:space="preserve"> as a learner and</w:t>
+      </w:r>
+      <w:r>
+        <w:rPr>
+          <w:rFonts w:ascii="Times New Roman" w:hAnsi="Times New Roman" w:cs="Times New Roman"/>
+          <w:szCs w:val="24"/>
+        </w:rPr>
+        <w:t xml:space="preserve"> PDBbind v2020 dataset</w:t>
       </w:r>
       <w:r>
         <w:rPr>
@@ -4085,7 +4049,14 @@
           <w:rFonts w:ascii="Times New Roman" w:hAnsi="Times New Roman" w:cs="Times New Roman"/>
           <w:szCs w:val="24"/>
         </w:rPr>
-        <w:t xml:space="preserve">REINDEER software is available at </w:t>
+        <w:t>RE</w:t>
+      </w:r>
+      <w:r>
+        <w:rPr>
+          <w:rFonts w:ascii="Times New Roman" w:hAnsi="Times New Roman" w:cs="Times New Roman"/>
+          <w:szCs w:val="24"/>
+        </w:rPr>
+        <w:t>INDEER software is available a t</w:t>
       </w:r>
       <w:r>
         <w:rPr>
@@ -4099,13 +4070,6 @@
           <w:rFonts w:ascii="Times New Roman" w:hAnsi="Times New Roman" w:cs="Times New Roman"/>
           <w:szCs w:val="24"/>
         </w:rPr>
-        <w:br/>
-      </w:r>
-      <w:r>
-        <w:rPr>
-          <w:rFonts w:ascii="Times New Roman" w:hAnsi="Times New Roman" w:cs="Times New Roman"/>
-          <w:szCs w:val="24"/>
-        </w:rPr>
         <w:t>_software</w:t>
       </w:r>
       <w:r>
@@ -4115,6 +4079,8 @@
         </w:rPr>
         <w:t>.</w:t>
       </w:r>
+      <w:bookmarkStart w:id="0" w:name="_GoBack"/>
+      <w:bookmarkEnd w:id="0"/>
     </w:p>
     <w:p>
       <w:pPr>
@@ -6860,10 +6826,8 @@
           <w:rFonts w:ascii="Times New Roman" w:hAnsi="Times New Roman" w:cs="Times New Roman"/>
           <w:szCs w:val="24"/>
         </w:rPr>
-        <w:t>is 0.5 Å. The final feature vector has a dimension of 10416 (8 × 21 × 62).</w:t>
-      </w:r>
-      <w:bookmarkStart w:id="0" w:name="_GoBack"/>
-      <w:bookmarkEnd w:id="0"/>
+        <w:t xml:space="preserve">is 0.5 Å. The final feature vector has a dimension of 10416 (8 × 21 × 62).  </w:t>
+      </w:r>
       <w:r>
         <w:rPr>
           <w:rFonts w:ascii="Times New Roman" w:hAnsi="Times New Roman" w:cs="Times New Roman"/>
@@ -6871,13 +6835,6 @@
         </w:rPr>
         <w:t xml:space="preserve">  </w:t>
       </w:r>
-      <w:r>
-        <w:rPr>
-          <w:rFonts w:ascii="Times New Roman" w:hAnsi="Times New Roman" w:cs="Times New Roman"/>
-          <w:szCs w:val="24"/>
-        </w:rPr>
-        <w:t xml:space="preserve">  </w:t>
-      </w:r>
     </w:p>
     <w:p>
       <w:pPr>
@@ -7289,7 +7246,21 @@
           <w:rFonts w:ascii="Times New Roman" w:hAnsi="Times New Roman" w:cs="Times New Roman"/>
           <w:szCs w:val="24"/>
         </w:rPr>
-        <w:t>We provide the following case study to demonstrate the functionalities of REINDEER. In this case study, several ML-based scoring functions are trained by utilizing XGB as a learner, Leak Proof PDBbind as a dataset, and eight distinct feature generation methods of REINDEER software.</w:t>
+        <w:t>We provide the following case study to demonstrate the functionalities of REINDEER. In this case study, several ML-based scoring functions are trained by utilizing XGB as a learner, PDBbind</w:t>
+      </w:r>
+      <w:r>
+        <w:rPr>
+          <w:rFonts w:ascii="Times New Roman" w:hAnsi="Times New Roman" w:cs="Times New Roman"/>
+          <w:szCs w:val="24"/>
+        </w:rPr>
+        <w:t xml:space="preserve"> refined set v2020</w:t>
+      </w:r>
+      <w:r>
+        <w:rPr>
+          <w:rFonts w:ascii="Times New Roman" w:hAnsi="Times New Roman" w:cs="Times New Roman"/>
+          <w:szCs w:val="24"/>
+        </w:rPr>
+        <w:t xml:space="preserve"> as a dataset, and eight distinct feature generation methods of REINDEER software.</w:t>
       </w:r>
     </w:p>
     <w:p>
@@ -7418,216 +7389,53 @@
           <w:rFonts w:ascii="Times New Roman" w:hAnsi="Times New Roman" w:cs="Times New Roman"/>
           <w:szCs w:val="24"/>
         </w:rPr>
-        <w:t>Recent studies demonstrate that this train and test set split introduces a bias because data points in the train set are similar to the test set</w:t>
-      </w:r>
-      <w:r>
-        <w:rPr>
-          <w:rFonts w:ascii="Times New Roman" w:hAnsi="Times New Roman" w:cs="Times New Roman"/>
-          <w:szCs w:val="24"/>
-        </w:rPr>
-        <w:t xml:space="preserve"> </w:t>
-      </w:r>
-      <w:r>
-        <w:rPr>
-          <w:rFonts w:ascii="Times New Roman" w:hAnsi="Times New Roman" w:cs="Times New Roman"/>
-          <w:szCs w:val="24"/>
-        </w:rPr>
-        <w:fldChar w:fldCharType="begin"/>
-      </w:r>
-      <w:r>
-        <w:rPr>
-          <w:rFonts w:ascii="Times New Roman" w:hAnsi="Times New Roman" w:cs="Times New Roman"/>
-          <w:szCs w:val="24"/>
-        </w:rPr>
-        <w:instrText xml:space="preserve"> ADDIN EN.CITE &lt;EndNote&gt;&lt;Cite&gt;&lt;Author&gt;Li&lt;/Author&gt;&lt;Year&gt;2023&lt;/Year&gt;&lt;RecNum&gt;56&lt;/RecNum&gt;&lt;DisplayText&gt;[16]&lt;/DisplayText&gt;&lt;record&gt;&lt;rec-number&gt;56&lt;/rec-number&gt;&lt;foreign-keys&gt;&lt;key app="EN" db-id="wtr02z528wfwetee9wc5ax5j09590xrx2vfx" timestamp="1711865786"&gt;56&lt;/key&gt;&lt;/foreign-keys&gt;&lt;ref-type name="Journal Article"&gt;17&lt;/ref-type&gt;&lt;contributors&gt;&lt;authors&gt;&lt;author&gt;Li, Jie&lt;/author&gt;&lt;author&gt;Guan, Xingyi&lt;/author&gt;&lt;author&gt;Zhang, Oufan&lt;/author&gt;&lt;author&gt;Sun, Kunyang&lt;/author&gt;&lt;author&gt;Wang, Yingze&lt;/author&gt;&lt;author&gt;Bagni, Dorian&lt;/author&gt;&lt;author&gt;Head-Gordon, Teresa&lt;/author&gt;&lt;/authors&gt;&lt;/contributors&gt;&lt;titles&gt;&lt;title&gt;Leak proof PDBBind: A reorganized dataset of protein-ligand complexes for more generalizable binding affinity prediction&lt;/title&gt;&lt;secondary-title&gt;ArXiv&lt;/secondary-title&gt;&lt;/titles&gt;&lt;periodical&gt;&lt;full-title&gt;ArXiv&lt;/full-title&gt;&lt;/periodical&gt;&lt;dates&gt;&lt;year&gt;2023&lt;/year&gt;&lt;/dates&gt;&lt;urls&gt;&lt;/urls&gt;&lt;/record&gt;&lt;/Cite&gt;&lt;/EndNote&gt;</w:instrText>
-      </w:r>
-      <w:r>
-        <w:rPr>
-          <w:rFonts w:ascii="Times New Roman" w:hAnsi="Times New Roman" w:cs="Times New Roman"/>
-          <w:szCs w:val="24"/>
-        </w:rPr>
-        <w:fldChar w:fldCharType="separate"/>
-      </w:r>
-      <w:r>
-        <w:rPr>
-          <w:rFonts w:ascii="Times New Roman" w:hAnsi="Times New Roman" w:cs="Times New Roman"/>
-          <w:noProof/>
-          <w:szCs w:val="24"/>
-        </w:rPr>
-        <w:t>[16]</w:t>
-      </w:r>
-      <w:r>
-        <w:rPr>
-          <w:rFonts w:ascii="Times New Roman" w:hAnsi="Times New Roman" w:cs="Times New Roman"/>
-          <w:szCs w:val="24"/>
-        </w:rPr>
-        <w:fldChar w:fldCharType="end"/>
-      </w:r>
-      <w:r>
-        <w:rPr>
-          <w:rFonts w:ascii="Times New Roman" w:hAnsi="Times New Roman" w:cs="Times New Roman"/>
-          <w:szCs w:val="24"/>
-        </w:rPr>
-        <w:t>. This bias hinders the proper assessment of the generalization capability of designed scoring functions.</w:t>
-      </w:r>
-      <w:r>
-        <w:rPr>
-          <w:rFonts w:ascii="Times New Roman" w:hAnsi="Times New Roman" w:cs="Times New Roman"/>
-          <w:szCs w:val="24"/>
-        </w:rPr>
-        <w:t xml:space="preserve"> </w:t>
-      </w:r>
-    </w:p>
-    <w:p>
-      <w:pPr>
-        <w:rPr>
-          <w:rFonts w:ascii="Times New Roman" w:hAnsi="Times New Roman" w:cs="Times New Roman"/>
-          <w:szCs w:val="24"/>
-        </w:rPr>
-      </w:pPr>
-      <w:r>
-        <w:rPr>
-          <w:rFonts w:ascii="Times New Roman" w:hAnsi="Times New Roman" w:cs="Times New Roman"/>
-          <w:szCs w:val="24"/>
-        </w:rPr>
-        <w:t xml:space="preserve">Here, we use Leak Proof PDBbind (LP-PDBbind) </w:t>
-      </w:r>
-      <w:r>
-        <w:rPr>
-          <w:rFonts w:ascii="Times New Roman" w:hAnsi="Times New Roman" w:cs="Times New Roman"/>
-          <w:szCs w:val="24"/>
-        </w:rPr>
-        <w:fldChar w:fldCharType="begin"/>
-      </w:r>
-      <w:r>
-        <w:rPr>
-          <w:rFonts w:ascii="Times New Roman" w:hAnsi="Times New Roman" w:cs="Times New Roman"/>
-          <w:szCs w:val="24"/>
-        </w:rPr>
-        <w:instrText xml:space="preserve"> ADDIN EN.CITE &lt;EndNote&gt;&lt;Cite&gt;&lt;Author&gt;Li&lt;/Author&gt;&lt;Year&gt;2023&lt;/Year&gt;&lt;RecNum&gt;56&lt;/RecNum&gt;&lt;DisplayText&gt;[16]&lt;/DisplayText&gt;&lt;record&gt;&lt;rec-number&gt;56&lt;/rec-number&gt;&lt;foreign-keys&gt;&lt;key app="EN" db-id="wtr02z528wfwetee9wc5ax5j09590xrx2vfx" timestamp="1711865786"&gt;56&lt;/key&gt;&lt;/foreign-keys&gt;&lt;ref-type name="Journal Article"&gt;17&lt;/ref-type&gt;&lt;contributors&gt;&lt;authors&gt;&lt;author&gt;Li, Jie&lt;/author&gt;&lt;author&gt;Guan, Xingyi&lt;/author&gt;&lt;author&gt;Zhang, Oufan&lt;/author&gt;&lt;author&gt;Sun, Kunyang&lt;/author&gt;&lt;author&gt;Wang, Yingze&lt;/author&gt;&lt;author&gt;Bagni, Dorian&lt;/author&gt;&lt;author&gt;Head-Gordon, Teresa&lt;/author&gt;&lt;/authors&gt;&lt;/contributors&gt;&lt;titles&gt;&lt;title&gt;Leak proof PDBBind: A reorganized dataset of protein-ligand complexes for more generalizable binding affinity prediction&lt;/title&gt;&lt;secondary-title&gt;ArXiv&lt;/secondary-title&gt;&lt;/titles&gt;&lt;periodical&gt;&lt;full-title&gt;ArXiv&lt;/full-title&gt;&lt;/periodical&gt;&lt;dates&gt;&lt;year&gt;2023&lt;/year&gt;&lt;/dates&gt;&lt;urls&gt;&lt;/urls&gt;&lt;/record&gt;&lt;/Cite&gt;&lt;/EndNote&gt;</w:instrText>
-      </w:r>
-      <w:r>
-        <w:rPr>
-          <w:rFonts w:ascii="Times New Roman" w:hAnsi="Times New Roman" w:cs="Times New Roman"/>
-          <w:szCs w:val="24"/>
-        </w:rPr>
-        <w:fldChar w:fldCharType="separate"/>
-      </w:r>
-      <w:r>
-        <w:rPr>
-          <w:rFonts w:ascii="Times New Roman" w:hAnsi="Times New Roman" w:cs="Times New Roman"/>
-          <w:noProof/>
-          <w:szCs w:val="24"/>
-        </w:rPr>
-        <w:t>[16]</w:t>
-      </w:r>
-      <w:r>
-        <w:rPr>
-          <w:rFonts w:ascii="Times New Roman" w:hAnsi="Times New Roman" w:cs="Times New Roman"/>
-          <w:szCs w:val="24"/>
-        </w:rPr>
-        <w:fldChar w:fldCharType="end"/>
-      </w:r>
-      <w:r>
-        <w:rPr>
-          <w:rFonts w:ascii="Times New Roman" w:hAnsi="Times New Roman" w:cs="Times New Roman"/>
-          <w:szCs w:val="24"/>
-        </w:rPr>
-        <w:t xml:space="preserve"> for training and testing, which is one </w:t>
-      </w:r>
-      <w:r>
-        <w:rPr>
-          <w:rFonts w:ascii="Times New Roman" w:hAnsi="Times New Roman" w:cs="Times New Roman"/>
-          <w:szCs w:val="24"/>
-        </w:rPr>
-        <w:t xml:space="preserve">of </w:t>
-      </w:r>
-      <w:r>
-        <w:rPr>
-          <w:rFonts w:ascii="Times New Roman" w:hAnsi="Times New Roman" w:cs="Times New Roman"/>
-          <w:szCs w:val="24"/>
-        </w:rPr>
-        <w:t xml:space="preserve">the recent attempts to </w:t>
-      </w:r>
-      <w:r>
-        <w:rPr>
-          <w:rFonts w:ascii="Times New Roman" w:hAnsi="Times New Roman" w:cs="Times New Roman"/>
-          <w:szCs w:val="24"/>
-        </w:rPr>
-        <w:t xml:space="preserve">rectify </w:t>
-      </w:r>
-      <w:r>
-        <w:rPr>
-          <w:rFonts w:ascii="Times New Roman" w:hAnsi="Times New Roman" w:cs="Times New Roman"/>
-          <w:szCs w:val="24"/>
-        </w:rPr>
-        <w:t xml:space="preserve">the bias issue in the customary train-test split. </w:t>
-      </w:r>
-      <w:r>
-        <w:rPr>
-          <w:rFonts w:ascii="Times New Roman" w:hAnsi="Times New Roman" w:cs="Times New Roman"/>
-          <w:szCs w:val="24"/>
-        </w:rPr>
-        <w:t xml:space="preserve">For this purpose, the authors employed several filter criteria, e.g., Clean Level 1 (CL1), Clean Level 2 (CL2), and Clean Level 3 (CL3), to eliminate undesired protein-ligand structures in the PDBbind </w:t>
-      </w:r>
+        <w:t>In this case study, we used PDBbind refined set v2020, in which CASF core set v2016 structures are excluded from it, and CASF core set v2016 as the test set. Details of the refined set v2020 are discussed in our previous paper. Train and test sets have X and 285 members, respectively.</w:t>
+      </w:r>
+    </w:p>
+    <w:p>
+      <w:pPr>
+        <w:rPr>
+          <w:rFonts w:ascii="Times New Roman" w:hAnsi="Times New Roman" w:cs="Times New Roman"/>
+          <w:szCs w:val="24"/>
+        </w:rPr>
+      </w:pPr>
+    </w:p>
+    <w:p>
+      <w:pPr>
+        <w:rPr>
+          <w:rFonts w:ascii="Times New Roman" w:hAnsi="Times New Roman" w:cs="Times New Roman"/>
+          <w:szCs w:val="24"/>
+        </w:rPr>
+      </w:pPr>
+    </w:p>
+    <w:p>
+      <w:pPr>
+        <w:rPr>
+          <w:rFonts w:ascii="Times New Roman" w:hAnsi="Times New Roman" w:cs="Times New Roman"/>
+          <w:szCs w:val="24"/>
+        </w:rPr>
+      </w:pPr>
+      <w:r>
+        <w:rPr>
+          <w:rFonts w:ascii="Times New Roman" w:hAnsi="Times New Roman" w:cs="Times New Roman"/>
+          <w:szCs w:val="24"/>
+        </w:rPr>
+        <w:t>Gbt?</w:t>
+      </w:r>
+    </w:p>
+    <w:p>
+      <w:pPr>
+        <w:rPr>
+          <w:rFonts w:ascii="Times New Roman" w:hAnsi="Times New Roman" w:cs="Times New Roman"/>
+          <w:szCs w:val="24"/>
+        </w:rPr>
+      </w:pPr>
       <w:r>
         <w:rPr>
           <w:rFonts w:ascii="Times New Roman" w:hAnsi="Times New Roman" w:cs="Times New Roman"/>
           <w:szCs w:val="24"/>
         </w:rPr>
         <w:lastRenderedPageBreak/>
-        <w:t>v2020. In the CL1, only structures are retained that their ligands have QED values larger than 0.2, their protein and ligand elements occur more than 19 in the dataset, and lack steric clashes. CL2 criteria filter dictates that binding affinity values should be reported in Ki and Kd. Finally, in CL3, only refined and core sets of PDBbind are used for the train-validation-test split.</w:t>
-      </w:r>
-      <w:r>
-        <w:rPr>
-          <w:rFonts w:ascii="Times New Roman" w:hAnsi="Times New Roman" w:cs="Times New Roman"/>
-          <w:szCs w:val="24"/>
-        </w:rPr>
-        <w:t xml:space="preserve"> </w:t>
-      </w:r>
-      <w:r>
-        <w:rPr>
-          <w:rFonts w:ascii="Times New Roman" w:hAnsi="Times New Roman" w:cs="Times New Roman"/>
-          <w:szCs w:val="24"/>
-        </w:rPr>
-        <w:t>After selecting a clean level, a novel iterative approach, based on similarities between ligands and proteins, is applied to make train, validation, and test sets. Here, we use the train-validation-test split that satisfies CL3. The final train, validation, and test sets have 2280, 557, and 1348 members. PDBIDs of these sets are gathered in Table S1 with the supporting information.</w:t>
-      </w:r>
-    </w:p>
-    <w:p>
-      <w:pPr>
-        <w:rPr>
-          <w:rFonts w:ascii="Times New Roman" w:hAnsi="Times New Roman" w:cs="Times New Roman"/>
-          <w:szCs w:val="24"/>
-        </w:rPr>
-      </w:pPr>
-    </w:p>
-    <w:p>
-      <w:pPr>
-        <w:rPr>
-          <w:rFonts w:ascii="Times New Roman" w:hAnsi="Times New Roman" w:cs="Times New Roman"/>
-          <w:szCs w:val="24"/>
-        </w:rPr>
-      </w:pPr>
-      <w:r>
-        <w:rPr>
-          <w:rFonts w:ascii="Times New Roman" w:hAnsi="Times New Roman" w:cs="Times New Roman"/>
-          <w:szCs w:val="24"/>
-        </w:rPr>
-        <w:t>Gbt, optuna?</w:t>
-      </w:r>
-    </w:p>
-    <w:p>
-      <w:pPr>
-        <w:rPr>
-          <w:rFonts w:ascii="Times New Roman" w:hAnsi="Times New Roman" w:cs="Times New Roman"/>
-          <w:szCs w:val="24"/>
-        </w:rPr>
-      </w:pPr>
-      <w:r>
-        <w:rPr>
-          <w:rFonts w:ascii="Times New Roman" w:hAnsi="Times New Roman" w:cs="Times New Roman"/>
-          <w:szCs w:val="24"/>
-        </w:rPr>
         <w:t>comparison</w:t>
       </w:r>
     </w:p>
@@ -8150,6 +7958,7 @@
           <w:rFonts w:asciiTheme="majorBidi" w:hAnsiTheme="majorBidi" w:cstheme="majorBidi"/>
           <w:szCs w:val="24"/>
         </w:rPr>
+        <w:lastRenderedPageBreak/>
         <w:fldChar w:fldCharType="begin"/>
       </w:r>
       <w:r>
@@ -8559,7 +8368,6 @@
         <w:ind w:left="720" w:hanging="720"/>
       </w:pPr>
       <w:r>
-        <w:lastRenderedPageBreak/>
         <w:t>29.</w:t>
       </w:r>
       <w:r>
@@ -8700,6 +8508,7 @@
         <w:ind w:left="720" w:hanging="720"/>
       </w:pPr>
       <w:r>
+        <w:lastRenderedPageBreak/>
         <w:t>39.</w:t>
       </w:r>
       <w:r>
@@ -9000,7 +8809,7 @@
           <w:rPr>
             <w:noProof/>
           </w:rPr>
-          <w:t>6</w:t>
+          <w:t>11</w:t>
         </w:r>
         <w:r>
           <w:rPr>
@@ -9884,7 +9693,7 @@
 </file>
 
 <file path=customXml/itemProps1.xml><?xml version="1.0" encoding="utf-8"?>
-<ds:datastoreItem xmlns:ds="http://schemas.openxmlformats.org/officeDocument/2006/customXml" ds:itemID="{8B7DE9B6-F8E0-4E5A-994D-F26677540890}">
+<ds:datastoreItem xmlns:ds="http://schemas.openxmlformats.org/officeDocument/2006/customXml" ds:itemID="{8FEC93FB-F72C-4E75-9210-F81F13CDC7AC}">
   <ds:schemaRefs>
     <ds:schemaRef ds:uri="http://schemas.openxmlformats.org/officeDocument/2006/bibliography"/>
   </ds:schemaRefs>

</xml_diff>

<commit_message>
modified:   paper/Manuscript.docx new file:   paper/Refs/57.enw new file:   paper/Refs/58.enw modified:   paper/Supporting Information.docx
</commit_message>
<xml_diff>
--- a/paper/Manuscript.docx
+++ b/paper/Manuscript.docx
@@ -4079,8 +4079,6 @@
         </w:rPr>
         <w:t>.</w:t>
       </w:r>
-      <w:bookmarkStart w:id="0" w:name="_GoBack"/>
-      <w:bookmarkEnd w:id="0"/>
     </w:p>
     <w:p>
       <w:pPr>
@@ -7389,53 +7387,232 @@
           <w:rFonts w:ascii="Times New Roman" w:hAnsi="Times New Roman" w:cs="Times New Roman"/>
           <w:szCs w:val="24"/>
         </w:rPr>
-        <w:t>In this case study, we used PDBbind refined set v2020, in which CASF core set v2016 structures are excluded from it, and CASF core set v2016 as the test set. Details of the refined set v2020 are discussed in our previous paper. Train and test sets have X and 285 members, respectively.</w:t>
-      </w:r>
-    </w:p>
-    <w:p>
-      <w:pPr>
-        <w:rPr>
-          <w:rFonts w:ascii="Times New Roman" w:hAnsi="Times New Roman" w:cs="Times New Roman"/>
-          <w:szCs w:val="24"/>
-        </w:rPr>
-      </w:pPr>
-    </w:p>
-    <w:p>
-      <w:pPr>
-        <w:rPr>
-          <w:rFonts w:ascii="Times New Roman" w:hAnsi="Times New Roman" w:cs="Times New Roman"/>
-          <w:szCs w:val="24"/>
-        </w:rPr>
-      </w:pPr>
-    </w:p>
-    <w:p>
-      <w:pPr>
-        <w:rPr>
-          <w:rFonts w:ascii="Times New Roman" w:hAnsi="Times New Roman" w:cs="Times New Roman"/>
-          <w:szCs w:val="24"/>
-        </w:rPr>
-      </w:pPr>
-      <w:r>
-        <w:rPr>
-          <w:rFonts w:ascii="Times New Roman" w:hAnsi="Times New Roman" w:cs="Times New Roman"/>
-          <w:szCs w:val="24"/>
-        </w:rPr>
-        <w:t>Gbt?</w:t>
-      </w:r>
-    </w:p>
-    <w:p>
-      <w:pPr>
-        <w:rPr>
-          <w:rFonts w:ascii="Times New Roman" w:hAnsi="Times New Roman" w:cs="Times New Roman"/>
-          <w:szCs w:val="24"/>
-        </w:rPr>
-      </w:pPr>
+        <w:t>In this case study, we used PDBbind refined set v2020, in which CASF core set v2016 structures are excluded from it, and CASF core set v2016 as the test set.</w:t>
+      </w:r>
+      <w:r>
+        <w:rPr>
+          <w:rFonts w:ascii="Times New Roman" w:hAnsi="Times New Roman" w:cs="Times New Roman"/>
+          <w:szCs w:val="24"/>
+        </w:rPr>
+        <w:t xml:space="preserve"> </w:t>
+      </w:r>
+      <w:r>
+        <w:rPr>
+          <w:rFonts w:ascii="Times New Roman" w:hAnsi="Times New Roman" w:cs="Times New Roman"/>
+          <w:szCs w:val="24"/>
+        </w:rPr>
+        <w:t>Further, we sampled 300 data points from the train set as a validation set. Details of the refined set v2020 are discussed in our previous paper. Train, validation, and test sets have</w:t>
+      </w:r>
+      <w:r>
+        <w:rPr>
+          <w:rFonts w:ascii="Times New Roman" w:hAnsi="Times New Roman" w:cs="Times New Roman"/>
+          <w:szCs w:val="24"/>
+        </w:rPr>
+        <w:t xml:space="preserve"> 4750</w:t>
+      </w:r>
+      <w:r>
+        <w:rPr>
+          <w:rFonts w:ascii="Times New Roman" w:hAnsi="Times New Roman" w:cs="Times New Roman"/>
+          <w:szCs w:val="24"/>
+        </w:rPr>
+        <w:t>, 300, and 285 members, respectively. Table S1 reports the PDBIDs of these sets.</w:t>
+      </w:r>
+    </w:p>
+    <w:p>
+      <w:pPr>
+        <w:rPr>
+          <w:rFonts w:ascii="Times New Roman" w:hAnsi="Times New Roman" w:cs="Times New Roman"/>
+          <w:szCs w:val="24"/>
+        </w:rPr>
+      </w:pPr>
+      <w:r>
+        <w:rPr>
+          <w:rFonts w:ascii="Times New Roman" w:hAnsi="Times New Roman" w:cs="Times New Roman"/>
+          <w:szCs w:val="24"/>
+        </w:rPr>
+        <w:t xml:space="preserve">At the preprocessing step, we discard static, quasi-static, and correlated features, which we define as features with zero variance, less than 0.01 variance, and above 0.95 correlation, </w:t>
+      </w:r>
       <w:r>
         <w:rPr>
           <w:rFonts w:ascii="Times New Roman" w:hAnsi="Times New Roman" w:cs="Times New Roman"/>
           <w:szCs w:val="24"/>
         </w:rPr>
         <w:lastRenderedPageBreak/>
+        <w:t xml:space="preserve">respectively. We employ the XGB algorithm of </w:t>
+      </w:r>
+      <w:r>
+        <w:rPr>
+          <w:rFonts w:ascii="Times New Roman" w:hAnsi="Times New Roman" w:cs="Times New Roman"/>
+          <w:szCs w:val="24"/>
+        </w:rPr>
+        <w:t xml:space="preserve">the </w:t>
+      </w:r>
+      <w:r>
+        <w:rPr>
+          <w:rFonts w:ascii="Times New Roman" w:hAnsi="Times New Roman" w:cs="Times New Roman"/>
+          <w:szCs w:val="24"/>
+        </w:rPr>
+        <w:t>XGBoost</w:t>
+      </w:r>
+      <w:r>
+        <w:rPr>
+          <w:rFonts w:ascii="Times New Roman" w:hAnsi="Times New Roman" w:cs="Times New Roman"/>
+          <w:szCs w:val="24"/>
+        </w:rPr>
+        <w:t xml:space="preserve"> Python package </w:t>
+      </w:r>
+      <w:r>
+        <w:rPr>
+          <w:rFonts w:ascii="Times New Roman" w:hAnsi="Times New Roman" w:cs="Times New Roman"/>
+          <w:szCs w:val="24"/>
+        </w:rPr>
+        <w:fldChar w:fldCharType="begin"/>
+      </w:r>
+      <w:r>
+        <w:rPr>
+          <w:rFonts w:ascii="Times New Roman" w:hAnsi="Times New Roman" w:cs="Times New Roman"/>
+          <w:szCs w:val="24"/>
+        </w:rPr>
+        <w:instrText xml:space="preserve"> ADDIN EN.CITE &lt;EndNote&gt;&lt;Cite&gt;&lt;Author&gt;Chen&lt;/Author&gt;&lt;Year&gt;2016&lt;/Year&gt;&lt;RecNum&gt;59&lt;/RecNum&gt;&lt;DisplayText&gt;[55]&lt;/DisplayText&gt;&lt;record&gt;&lt;rec-number&gt;59&lt;/rec-number&gt;&lt;foreign-keys&gt;&lt;key app="EN" db-id="wtr02z528wfwetee9wc5ax5j09590xrx2vfx" timestamp="1712300663"&gt;59&lt;/key&gt;&lt;/foreign-keys&gt;&lt;ref-type name="Conference Proceedings"&gt;10&lt;/ref-type&gt;&lt;contributors&gt;&lt;authors&gt;&lt;author&gt;Chen, Tianqi&lt;/author&gt;&lt;author&gt;Guestrin, Carlos&lt;/author&gt;&lt;/authors&gt;&lt;/contributors&gt;&lt;titles&gt;&lt;title&gt;Xgboost: A scalable tree boosting system&lt;/title&gt;&lt;secondary-title&gt;Proceedings of the 22nd acm sigkdd international conference on knowledge discovery and data mining&lt;/secondary-title&gt;&lt;/titles&gt;&lt;pages&gt;785-794&lt;/pages&gt;&lt;dates&gt;&lt;year&gt;2016&lt;/year&gt;&lt;/dates&gt;&lt;urls&gt;&lt;/urls&gt;&lt;/record&gt;&lt;/Cite&gt;&lt;/EndNote&gt;</w:instrText>
+      </w:r>
+      <w:r>
+        <w:rPr>
+          <w:rFonts w:ascii="Times New Roman" w:hAnsi="Times New Roman" w:cs="Times New Roman"/>
+          <w:szCs w:val="24"/>
+        </w:rPr>
+        <w:fldChar w:fldCharType="separate"/>
+      </w:r>
+      <w:r>
+        <w:rPr>
+          <w:rFonts w:ascii="Times New Roman" w:hAnsi="Times New Roman" w:cs="Times New Roman"/>
+          <w:noProof/>
+          <w:szCs w:val="24"/>
+        </w:rPr>
+        <w:t>[55]</w:t>
+      </w:r>
+      <w:r>
+        <w:rPr>
+          <w:rFonts w:ascii="Times New Roman" w:hAnsi="Times New Roman" w:cs="Times New Roman"/>
+          <w:szCs w:val="24"/>
+        </w:rPr>
+        <w:fldChar w:fldCharType="end"/>
+      </w:r>
+      <w:r>
+        <w:rPr>
+          <w:rFonts w:ascii="Times New Roman" w:hAnsi="Times New Roman" w:cs="Times New Roman"/>
+          <w:szCs w:val="24"/>
+        </w:rPr>
+        <w:t xml:space="preserve"> </w:t>
+      </w:r>
+      <w:r>
+        <w:rPr>
+          <w:rFonts w:ascii="Times New Roman" w:hAnsi="Times New Roman" w:cs="Times New Roman"/>
+          <w:szCs w:val="24"/>
+        </w:rPr>
+        <w:t xml:space="preserve"> as a learner to find </w:t>
+      </w:r>
+      <w:r>
+        <w:rPr>
+          <w:rFonts w:ascii="Times New Roman" w:hAnsi="Times New Roman" w:cs="Times New Roman"/>
+          <w:szCs w:val="24"/>
+        </w:rPr>
+        <w:t>a</w:t>
+      </w:r>
+      <w:r>
+        <w:rPr>
+          <w:rFonts w:ascii="Times New Roman" w:hAnsi="Times New Roman" w:cs="Times New Roman"/>
+          <w:szCs w:val="24"/>
+        </w:rPr>
+        <w:t xml:space="preserve"> relationship between generated features and binding affinity values. We use Optuna</w:t>
+      </w:r>
+      <w:r>
+        <w:rPr>
+          <w:rFonts w:ascii="Times New Roman" w:hAnsi="Times New Roman" w:cs="Times New Roman"/>
+          <w:szCs w:val="24"/>
+        </w:rPr>
+        <w:t xml:space="preserve"> </w:t>
+      </w:r>
+      <w:r>
+        <w:rPr>
+          <w:rFonts w:ascii="Times New Roman" w:hAnsi="Times New Roman" w:cs="Times New Roman"/>
+          <w:szCs w:val="24"/>
+        </w:rPr>
+        <w:fldChar w:fldCharType="begin"/>
+      </w:r>
+      <w:r>
+        <w:rPr>
+          <w:rFonts w:ascii="Times New Roman" w:hAnsi="Times New Roman" w:cs="Times New Roman"/>
+          <w:szCs w:val="24"/>
+        </w:rPr>
+        <w:instrText xml:space="preserve"> ADDIN EN.CITE &lt;EndNote&gt;&lt;Cite&gt;&lt;Author&gt;Akiba&lt;/Author&gt;&lt;Year&gt;2019&lt;/Year&gt;&lt;RecNum&gt;58&lt;/RecNum&gt;&lt;DisplayText&gt;[56]&lt;/DisplayText&gt;&lt;record&gt;&lt;rec-number&gt;58&lt;/rec-number&gt;&lt;foreign-keys&gt;&lt;key app="EN" db-id="wtr02z528wfwetee9wc5ax5j09590xrx2vfx" timestamp="1712300533"&gt;58&lt;/key&gt;&lt;/foreign-keys&gt;&lt;ref-type name="Conference Proceedings"&gt;10&lt;/ref-type&gt;&lt;contributors&gt;&lt;authors&gt;&lt;author&gt;Akiba, Takuya&lt;/author&gt;&lt;author&gt;Sano, Shotaro&lt;/author&gt;&lt;author&gt;Yanase, Toshihiko&lt;/author&gt;&lt;author&gt;Ohta, Takeru&lt;/author&gt;&lt;author&gt;Koyama, Masanori&lt;/author&gt;&lt;/authors&gt;&lt;/contributors&gt;&lt;titles&gt;&lt;title&gt;Optuna: A next-generation hyperparameter optimization framework&lt;/title&gt;&lt;secondary-title&gt;Proceedings of the 25th ACM SIGKDD international conference on knowledge discovery &amp;amp; data mining&lt;/secondary-title&gt;&lt;/titles&gt;&lt;pages&gt;2623-2631&lt;/pages&gt;&lt;dates&gt;&lt;year&gt;2019&lt;/year&gt;&lt;/dates&gt;&lt;urls&gt;&lt;/urls&gt;&lt;/record&gt;&lt;/Cite&gt;&lt;/EndNote&gt;</w:instrText>
+      </w:r>
+      <w:r>
+        <w:rPr>
+          <w:rFonts w:ascii="Times New Roman" w:hAnsi="Times New Roman" w:cs="Times New Roman"/>
+          <w:szCs w:val="24"/>
+        </w:rPr>
+        <w:fldChar w:fldCharType="separate"/>
+      </w:r>
+      <w:r>
+        <w:rPr>
+          <w:rFonts w:ascii="Times New Roman" w:hAnsi="Times New Roman" w:cs="Times New Roman"/>
+          <w:noProof/>
+          <w:szCs w:val="24"/>
+        </w:rPr>
+        <w:t>[56]</w:t>
+      </w:r>
+      <w:r>
+        <w:rPr>
+          <w:rFonts w:ascii="Times New Roman" w:hAnsi="Times New Roman" w:cs="Times New Roman"/>
+          <w:szCs w:val="24"/>
+        </w:rPr>
+        <w:fldChar w:fldCharType="end"/>
+      </w:r>
+      <w:r>
+        <w:rPr>
+          <w:rFonts w:ascii="Times New Roman" w:hAnsi="Times New Roman" w:cs="Times New Roman"/>
+          <w:szCs w:val="24"/>
+        </w:rPr>
+        <w:t xml:space="preserve"> to optimize the hyperparameters of the XGB regression algorithm on the validation set. Table S2 depicts the interested hyperparameters along their search space. The performance of scoring functions is reported based on root-mean-square error (RMSE) and Pearson's correlation coefficient (R</w:t>
+      </w:r>
+      <w:r>
+        <w:rPr>
+          <w:rFonts w:ascii="Times New Roman" w:hAnsi="Times New Roman" w:cs="Times New Roman"/>
+          <w:szCs w:val="24"/>
+          <w:vertAlign w:val="subscript"/>
+        </w:rPr>
+        <w:t>P</w:t>
+      </w:r>
+      <w:r>
+        <w:rPr>
+          <w:rFonts w:ascii="Times New Roman" w:hAnsi="Times New Roman" w:cs="Times New Roman"/>
+          <w:szCs w:val="24"/>
+        </w:rPr>
+        <w:t>) metrics. The reported metrics are based on the average of five distinct trained models, each trained using different random numbers.</w:t>
+      </w:r>
+    </w:p>
+    <w:p>
+      <w:pPr>
+        <w:rPr>
+          <w:rFonts w:ascii="Times New Roman" w:hAnsi="Times New Roman" w:cs="Times New Roman"/>
+          <w:szCs w:val="24"/>
+        </w:rPr>
+      </w:pPr>
+    </w:p>
+    <w:p>
+      <w:pPr>
+        <w:rPr>
+          <w:rFonts w:ascii="Times New Roman" w:hAnsi="Times New Roman" w:cs="Times New Roman"/>
+          <w:szCs w:val="24"/>
+        </w:rPr>
+      </w:pPr>
+      <w:bookmarkStart w:id="0" w:name="_GoBack"/>
+      <w:bookmarkEnd w:id="0"/>
+      <w:r>
+        <w:rPr>
+          <w:rFonts w:ascii="Times New Roman" w:hAnsi="Times New Roman" w:cs="Times New Roman"/>
+          <w:szCs w:val="24"/>
+        </w:rPr>
         <w:t>comparison</w:t>
       </w:r>
     </w:p>
@@ -7958,7 +8135,6 @@
           <w:rFonts w:asciiTheme="majorBidi" w:hAnsiTheme="majorBidi" w:cstheme="majorBidi"/>
           <w:szCs w:val="24"/>
         </w:rPr>
-        <w:lastRenderedPageBreak/>
         <w:fldChar w:fldCharType="begin"/>
       </w:r>
       <w:r>
@@ -8396,6 +8572,7 @@
         <w:ind w:left="720" w:hanging="720"/>
       </w:pPr>
       <w:r>
+        <w:lastRenderedPageBreak/>
         <w:t>31.</w:t>
       </w:r>
       <w:r>
@@ -8508,7 +8685,6 @@
         <w:ind w:left="720" w:hanging="720"/>
       </w:pPr>
       <w:r>
-        <w:lastRenderedPageBreak/>
         <w:t>39.</w:t>
       </w:r>
       <w:r>
@@ -8715,6 +8891,7 @@
     <w:p>
       <w:pPr>
         <w:pStyle w:val="EndNoteBibliography"/>
+        <w:spacing w:after="0"/>
         <w:ind w:left="720" w:hanging="720"/>
       </w:pPr>
       <w:r>
@@ -8723,6 +8900,33 @@
       <w:r>
         <w:tab/>
         <w:t>Su M, Feng G, Liu Z, Li Y, Wang R. J Chem Inf Model 60, 3 (2020): 1122-1136.</w:t>
+      </w:r>
+    </w:p>
+    <w:p>
+      <w:pPr>
+        <w:pStyle w:val="EndNoteBibliography"/>
+        <w:spacing w:after="0"/>
+        <w:ind w:left="720" w:hanging="720"/>
+      </w:pPr>
+      <w:r>
+        <w:t>55.</w:t>
+      </w:r>
+      <w:r>
+        <w:tab/>
+        <w:t>Chen T, Guestrin C:  Xgboost: A scalable tree boosting system. In: Proceedings of the 22nd acm sigkdd international conference on knowledge discovery and data mining: 2016. (Year): 785-794.</w:t>
+      </w:r>
+    </w:p>
+    <w:p>
+      <w:pPr>
+        <w:pStyle w:val="EndNoteBibliography"/>
+        <w:ind w:left="720" w:hanging="720"/>
+      </w:pPr>
+      <w:r>
+        <w:t>56.</w:t>
+      </w:r>
+      <w:r>
+        <w:tab/>
+        <w:t>Akiba T, Sano S, Yanase T, Ohta T, Koyama M:  Optuna: A next-generation hyperparameter optimization framework. In: Proceedings of the 25th ACM SIGKDD international conference on knowledge discovery &amp; data mining: 2019. (Year): 2623-2631.</w:t>
       </w:r>
     </w:p>
     <w:p>
@@ -9693,7 +9897,7 @@
 </file>
 
 <file path=customXml/itemProps1.xml><?xml version="1.0" encoding="utf-8"?>
-<ds:datastoreItem xmlns:ds="http://schemas.openxmlformats.org/officeDocument/2006/customXml" ds:itemID="{8FEC93FB-F72C-4E75-9210-F81F13CDC7AC}">
+<ds:datastoreItem xmlns:ds="http://schemas.openxmlformats.org/officeDocument/2006/customXml" ds:itemID="{6F3C8D3E-90AA-4496-AE09-C33D4F5387DB}">
   <ds:schemaRefs>
     <ds:schemaRef ds:uri="http://schemas.openxmlformats.org/officeDocument/2006/bibliography"/>
   </ds:schemaRefs>

</xml_diff>

<commit_message>
new file:   files/casestudy_dwic_fv.csv new file:   files/casestudy_ecif_fv.csv modified:   paper/Manuscript.docx modified:   workspace.ipynb
</commit_message>
<xml_diff>
--- a/paper/Manuscript.docx
+++ b/paper/Manuscript.docx
@@ -7573,41 +7573,62 @@
           <w:rFonts w:ascii="Times New Roman" w:hAnsi="Times New Roman" w:cs="Times New Roman"/>
           <w:szCs w:val="24"/>
         </w:rPr>
-        <w:t xml:space="preserve"> to optimize the hyperparameters of the XGB regression algorithm on the validation set. Table S2 depicts the interested hyperparameters along their search space. The performance of scoring functions is reported based on root-mean-square error (RMSE) and Pearson's correlation coefficient (R</w:t>
-      </w:r>
-      <w:r>
-        <w:rPr>
-          <w:rFonts w:ascii="Times New Roman" w:hAnsi="Times New Roman" w:cs="Times New Roman"/>
-          <w:szCs w:val="24"/>
-          <w:vertAlign w:val="subscript"/>
-        </w:rPr>
-        <w:t>P</w:t>
-      </w:r>
-      <w:r>
-        <w:rPr>
-          <w:rFonts w:ascii="Times New Roman" w:hAnsi="Times New Roman" w:cs="Times New Roman"/>
-          <w:szCs w:val="24"/>
-        </w:rPr>
-        <w:t>) metrics. The reported metrics are based on the average of five distinct trained models, each trained using different random numbers.</w:t>
-      </w:r>
-    </w:p>
-    <w:p>
-      <w:pPr>
-        <w:rPr>
-          <w:rFonts w:ascii="Times New Roman" w:hAnsi="Times New Roman" w:cs="Times New Roman"/>
-          <w:szCs w:val="24"/>
-        </w:rPr>
-      </w:pPr>
-    </w:p>
-    <w:p>
-      <w:pPr>
-        <w:rPr>
-          <w:rFonts w:ascii="Times New Roman" w:hAnsi="Times New Roman" w:cs="Times New Roman"/>
-          <w:szCs w:val="24"/>
-        </w:rPr>
-      </w:pPr>
+        <w:t xml:space="preserve"> to optimize the hyperparameters of the XGB regression algorithm on the validation set</w:t>
+      </w:r>
+      <w:r>
+        <w:rPr>
+          <w:rFonts w:ascii="Times New Roman" w:hAnsi="Times New Roman" w:cs="Times New Roman"/>
+          <w:szCs w:val="24"/>
+        </w:rPr>
+        <w:t xml:space="preserve"> for 50 trials with the </w:t>
+      </w:r>
       <w:bookmarkStart w:id="0" w:name="_GoBack"/>
       <w:bookmarkEnd w:id="0"/>
+      <w:r>
+        <w:rPr>
+          <w:rFonts w:ascii="Times New Roman" w:hAnsi="Times New Roman" w:cs="Times New Roman"/>
+          <w:szCs w:val="24"/>
+        </w:rPr>
+        <w:t>default parameters</w:t>
+      </w:r>
+      <w:r>
+        <w:rPr>
+          <w:rFonts w:ascii="Times New Roman" w:hAnsi="Times New Roman" w:cs="Times New Roman"/>
+          <w:szCs w:val="24"/>
+        </w:rPr>
+        <w:t>. Table S2 depicts the interested hyperparameters along their search space. The performance of scoring functions is reported based on root-mean-square error (RMSE) and Pearson's correlation coefficient (R</w:t>
+      </w:r>
+      <w:r>
+        <w:rPr>
+          <w:rFonts w:ascii="Times New Roman" w:hAnsi="Times New Roman" w:cs="Times New Roman"/>
+          <w:szCs w:val="24"/>
+          <w:vertAlign w:val="subscript"/>
+        </w:rPr>
+        <w:t>P</w:t>
+      </w:r>
+      <w:r>
+        <w:rPr>
+          <w:rFonts w:ascii="Times New Roman" w:hAnsi="Times New Roman" w:cs="Times New Roman"/>
+          <w:szCs w:val="24"/>
+        </w:rPr>
+        <w:t>) metrics. The reported metrics are based on the average of five distinct trained models, each trained using different random numbers.</w:t>
+      </w:r>
+    </w:p>
+    <w:p>
+      <w:pPr>
+        <w:rPr>
+          <w:rFonts w:ascii="Times New Roman" w:hAnsi="Times New Roman" w:cs="Times New Roman"/>
+          <w:szCs w:val="24"/>
+        </w:rPr>
+      </w:pPr>
+    </w:p>
+    <w:p>
+      <w:pPr>
+        <w:rPr>
+          <w:rFonts w:ascii="Times New Roman" w:hAnsi="Times New Roman" w:cs="Times New Roman"/>
+          <w:szCs w:val="24"/>
+        </w:rPr>
+      </w:pPr>
       <w:r>
         <w:rPr>
           <w:rFonts w:ascii="Times New Roman" w:hAnsi="Times New Roman" w:cs="Times New Roman"/>
@@ -9455,6 +9476,7 @@
   <w:style w:type="character" w:default="1" w:styleId="DefaultParagraphFont">
     <w:name w:val="Default Paragraph Font"/>
     <w:uiPriority w:val="1"/>
+    <w:semiHidden/>
     <w:unhideWhenUsed/>
   </w:style>
   <w:style w:type="table" w:default="1" w:styleId="TableNormal">
@@ -9897,7 +9919,7 @@
 </file>
 
 <file path=customXml/itemProps1.xml><?xml version="1.0" encoding="utf-8"?>
-<ds:datastoreItem xmlns:ds="http://schemas.openxmlformats.org/officeDocument/2006/customXml" ds:itemID="{6F3C8D3E-90AA-4496-AE09-C33D4F5387DB}">
+<ds:datastoreItem xmlns:ds="http://schemas.openxmlformats.org/officeDocument/2006/customXml" ds:itemID="{2890D66A-D042-4A6A-B02B-DDCBBC5D4036}">
   <ds:schemaRefs>
     <ds:schemaRef ds:uri="http://schemas.openxmlformats.org/officeDocument/2006/bibliography"/>
   </ds:schemaRefs>

</xml_diff>